<commit_message>
exp 4 docx & pdf
Signed-off-by: Hatim Sawai <hatimsawai76@gmail.com>
</commit_message>
<xml_diff>
--- a/Exp_pdfs/Exp_4.docx
+++ b/Exp_pdfs/Exp_4.docx
@@ -522,7 +522,6 @@
               </w:rPr>
               <w:t>.</w:t>
             </w:r>
-            <w:proofErr w:type="gramStart"/>
             <w:r>
               <w:rPr>
                 <w:rFonts w:ascii="Comic Sans MS" w:eastAsia="Times New Roman" w:hAnsi="Comic Sans MS" w:cs="Times New Roman"/>
@@ -539,7 +538,6 @@
               </w:rPr>
               <w:t>;</w:t>
             </w:r>
-            <w:proofErr w:type="gramEnd"/>
           </w:p>
           <w:p>
             <w:pPr>
@@ -556,7 +554,6 @@
               <w:t xml:space="preserve">import </w:t>
             </w:r>
             <w:proofErr w:type="spellStart"/>
-            <w:proofErr w:type="gramStart"/>
             <w:r>
               <w:rPr>
                 <w:rFonts w:ascii="Comic Sans MS" w:eastAsia="Times New Roman" w:hAnsi="Comic Sans MS" w:cs="Times New Roman"/>
@@ -582,7 +579,6 @@
               </w:rPr>
               <w:t>lang</w:t>
             </w:r>
-            <w:proofErr w:type="gramEnd"/>
             <w:r>
               <w:rPr>
                 <w:rFonts w:ascii="Comic Sans MS" w:eastAsia="Times New Roman" w:hAnsi="Comic Sans MS" w:cs="Times New Roman"/>
@@ -676,23 +672,7 @@
                 <w:rFonts w:ascii="Comic Sans MS" w:eastAsia="Times New Roman" w:hAnsi="Comic Sans MS" w:cs="Times New Roman"/>
                 <w:lang w:val="en-IN"/>
               </w:rPr>
-              <w:t xml:space="preserve"> = new </w:t>
-            </w:r>
-            <w:proofErr w:type="gramStart"/>
-            <w:r>
-              <w:rPr>
-                <w:rFonts w:ascii="Comic Sans MS" w:eastAsia="Times New Roman" w:hAnsi="Comic Sans MS" w:cs="Times New Roman"/>
-                <w:lang w:val="en-IN"/>
-              </w:rPr>
-              <w:t>Scanner(</w:t>
-            </w:r>
-            <w:proofErr w:type="gramEnd"/>
-            <w:r>
-              <w:rPr>
-                <w:rFonts w:ascii="Comic Sans MS" w:eastAsia="Times New Roman" w:hAnsi="Comic Sans MS" w:cs="Times New Roman"/>
-                <w:lang w:val="en-IN"/>
-              </w:rPr>
-              <w:t>System.</w:t>
+              <w:t xml:space="preserve"> = new Scanner(System.</w:t>
             </w:r>
             <w:r>
               <w:rPr>
@@ -739,54 +719,22 @@
                 <w:rFonts w:ascii="Comic Sans MS" w:eastAsia="Times New Roman" w:hAnsi="Comic Sans MS" w:cs="Times New Roman"/>
                 <w:lang w:val="en-IN"/>
               </w:rPr>
-              <w:t>=</w:t>
-            </w:r>
-            <w:proofErr w:type="gramStart"/>
-            <w:r>
-              <w:rPr>
-                <w:rFonts w:ascii="Comic Sans MS" w:eastAsia="Times New Roman" w:hAnsi="Comic Sans MS" w:cs="Times New Roman"/>
-                <w:lang w:val="en-IN"/>
-              </w:rPr>
-              <w:t>0,min</w:t>
-            </w:r>
-            <w:proofErr w:type="gramEnd"/>
-            <w:r>
-              <w:rPr>
-                <w:rFonts w:ascii="Comic Sans MS" w:eastAsia="Times New Roman" w:hAnsi="Comic Sans MS" w:cs="Times New Roman"/>
-                <w:lang w:val="en-IN"/>
-              </w:rPr>
-              <w:t>=0,max=0,med=0,std=0;</w:t>
-            </w:r>
-          </w:p>
-          <w:p>
-            <w:pPr>
-              <w:rPr>
-                <w:rFonts w:ascii="Comic Sans MS" w:eastAsia="Times New Roman" w:hAnsi="Comic Sans MS" w:cs="Times New Roman"/>
-                <w:lang w:val="en-IN"/>
-              </w:rPr>
-            </w:pPr>
-            <w:r>
-              <w:rPr>
-                <w:rFonts w:ascii="Comic Sans MS" w:eastAsia="Times New Roman" w:hAnsi="Comic Sans MS" w:cs="Times New Roman"/>
-                <w:lang w:val="en-IN"/>
-              </w:rPr>
-              <w:t xml:space="preserve">    void </w:t>
-            </w:r>
-            <w:proofErr w:type="gramStart"/>
-            <w:r>
-              <w:rPr>
-                <w:rFonts w:ascii="Comic Sans MS" w:eastAsia="Times New Roman" w:hAnsi="Comic Sans MS" w:cs="Times New Roman"/>
-                <w:lang w:val="en-IN"/>
-              </w:rPr>
-              <w:t>input(</w:t>
-            </w:r>
-            <w:proofErr w:type="gramEnd"/>
-            <w:r>
-              <w:rPr>
-                <w:rFonts w:ascii="Comic Sans MS" w:eastAsia="Times New Roman" w:hAnsi="Comic Sans MS" w:cs="Times New Roman"/>
-                <w:lang w:val="en-IN"/>
-              </w:rPr>
-              <w:t>) {</w:t>
+              <w:t>=0,min=0,max=0,med=0,std=0;</w:t>
+            </w:r>
+          </w:p>
+          <w:p>
+            <w:pPr>
+              <w:rPr>
+                <w:rFonts w:ascii="Comic Sans MS" w:eastAsia="Times New Roman" w:hAnsi="Comic Sans MS" w:cs="Times New Roman"/>
+                <w:lang w:val="en-IN"/>
+              </w:rPr>
+            </w:pPr>
+            <w:r>
+              <w:rPr>
+                <w:rFonts w:ascii="Comic Sans MS" w:eastAsia="Times New Roman" w:hAnsi="Comic Sans MS" w:cs="Times New Roman"/>
+                <w:lang w:val="en-IN"/>
+              </w:rPr>
+              <w:t>    void input() {</w:t>
             </w:r>
           </w:p>
           <w:p>
@@ -833,17 +781,8 @@
                 <w:rFonts w:ascii="Comic Sans MS" w:eastAsia="Times New Roman" w:hAnsi="Comic Sans MS" w:cs="Times New Roman"/>
                 <w:lang w:val="en-IN"/>
               </w:rPr>
-              <w:t>("Enter no. of Students: "</w:t>
-            </w:r>
-            <w:proofErr w:type="gramStart"/>
-            <w:r>
-              <w:rPr>
-                <w:rFonts w:ascii="Comic Sans MS" w:eastAsia="Times New Roman" w:hAnsi="Comic Sans MS" w:cs="Times New Roman"/>
-                <w:lang w:val="en-IN"/>
-              </w:rPr>
-              <w:t>);</w:t>
-            </w:r>
-            <w:proofErr w:type="gramEnd"/>
+              <w:t>("Enter no. of Students: ");</w:t>
+            </w:r>
           </w:p>
           <w:p>
             <w:pPr>
@@ -860,7 +799,6 @@
               <w:t xml:space="preserve">        int n = </w:t>
             </w:r>
             <w:proofErr w:type="spellStart"/>
-            <w:proofErr w:type="gramStart"/>
             <w:r>
               <w:rPr>
                 <w:rFonts w:ascii="Comic Sans MS" w:eastAsia="Times New Roman" w:hAnsi="Comic Sans MS" w:cs="Times New Roman"/>
@@ -869,7 +807,6 @@
               <w:t>sc.nextInt</w:t>
             </w:r>
             <w:proofErr w:type="spellEnd"/>
-            <w:proofErr w:type="gramEnd"/>
             <w:r>
               <w:rPr>
                 <w:rFonts w:ascii="Comic Sans MS" w:eastAsia="Times New Roman" w:hAnsi="Comic Sans MS" w:cs="Times New Roman"/>
@@ -890,54 +827,22 @@
                 <w:rFonts w:ascii="Comic Sans MS" w:eastAsia="Times New Roman" w:hAnsi="Comic Sans MS" w:cs="Times New Roman"/>
                 <w:lang w:val="en-IN"/>
               </w:rPr>
-              <w:t xml:space="preserve">        int </w:t>
-            </w:r>
-            <w:proofErr w:type="gramStart"/>
-            <w:r>
-              <w:rPr>
-                <w:rFonts w:ascii="Comic Sans MS" w:eastAsia="Times New Roman" w:hAnsi="Comic Sans MS" w:cs="Times New Roman"/>
-                <w:lang w:val="en-IN"/>
-              </w:rPr>
-              <w:t>grade[</w:t>
-            </w:r>
-            <w:proofErr w:type="gramEnd"/>
-            <w:r>
-              <w:rPr>
-                <w:rFonts w:ascii="Comic Sans MS" w:eastAsia="Times New Roman" w:hAnsi="Comic Sans MS" w:cs="Times New Roman"/>
-                <w:lang w:val="en-IN"/>
-              </w:rPr>
-              <w:t>] = new int[n];</w:t>
-            </w:r>
-          </w:p>
-          <w:p>
-            <w:pPr>
-              <w:rPr>
-                <w:rFonts w:ascii="Comic Sans MS" w:eastAsia="Times New Roman" w:hAnsi="Comic Sans MS" w:cs="Times New Roman"/>
-                <w:lang w:val="en-IN"/>
-              </w:rPr>
-            </w:pPr>
-            <w:r>
-              <w:rPr>
-                <w:rFonts w:ascii="Comic Sans MS" w:eastAsia="Times New Roman" w:hAnsi="Comic Sans MS" w:cs="Times New Roman"/>
-                <w:lang w:val="en-IN"/>
-              </w:rPr>
-              <w:t xml:space="preserve">        </w:t>
-            </w:r>
-            <w:proofErr w:type="gramStart"/>
-            <w:r>
-              <w:rPr>
-                <w:rFonts w:ascii="Comic Sans MS" w:eastAsia="Times New Roman" w:hAnsi="Comic Sans MS" w:cs="Times New Roman"/>
-                <w:lang w:val="en-IN"/>
-              </w:rPr>
-              <w:t>for(</w:t>
-            </w:r>
-            <w:proofErr w:type="gramEnd"/>
-            <w:r>
-              <w:rPr>
-                <w:rFonts w:ascii="Comic Sans MS" w:eastAsia="Times New Roman" w:hAnsi="Comic Sans MS" w:cs="Times New Roman"/>
-                <w:lang w:val="en-IN"/>
-              </w:rPr>
-              <w:t xml:space="preserve">int </w:t>
+              <w:t>        int grade[] = new int[n];</w:t>
+            </w:r>
+          </w:p>
+          <w:p>
+            <w:pPr>
+              <w:rPr>
+                <w:rFonts w:ascii="Comic Sans MS" w:eastAsia="Times New Roman" w:hAnsi="Comic Sans MS" w:cs="Times New Roman"/>
+                <w:lang w:val="en-IN"/>
+              </w:rPr>
+            </w:pPr>
+            <w:r>
+              <w:rPr>
+                <w:rFonts w:ascii="Comic Sans MS" w:eastAsia="Times New Roman" w:hAnsi="Comic Sans MS" w:cs="Times New Roman"/>
+                <w:lang w:val="en-IN"/>
+              </w:rPr>
+              <w:t xml:space="preserve">        for(int </w:t>
             </w:r>
             <w:proofErr w:type="spellStart"/>
             <w:r>
@@ -1016,23 +921,7 @@
                 <w:rFonts w:ascii="Comic Sans MS" w:eastAsia="Times New Roman" w:hAnsi="Comic Sans MS" w:cs="Times New Roman"/>
                 <w:lang w:val="en-IN"/>
               </w:rPr>
-              <w:t xml:space="preserve">("Enter grade for student %d: </w:t>
-            </w:r>
-            <w:proofErr w:type="gramStart"/>
-            <w:r>
-              <w:rPr>
-                <w:rFonts w:ascii="Comic Sans MS" w:eastAsia="Times New Roman" w:hAnsi="Comic Sans MS" w:cs="Times New Roman"/>
-                <w:lang w:val="en-IN"/>
-              </w:rPr>
-              <w:t>",i</w:t>
-            </w:r>
-            <w:proofErr w:type="gramEnd"/>
-            <w:r>
-              <w:rPr>
-                <w:rFonts w:ascii="Comic Sans MS" w:eastAsia="Times New Roman" w:hAnsi="Comic Sans MS" w:cs="Times New Roman"/>
-                <w:lang w:val="en-IN"/>
-              </w:rPr>
-              <w:t>+1);</w:t>
+              <w:t>("Enter grade for student %d: ",i+1);</w:t>
             </w:r>
           </w:p>
           <w:p>
@@ -1066,7 +955,6 @@
               <w:t xml:space="preserve">] = </w:t>
             </w:r>
             <w:proofErr w:type="spellStart"/>
-            <w:proofErr w:type="gramStart"/>
             <w:r>
               <w:rPr>
                 <w:rFonts w:ascii="Comic Sans MS" w:eastAsia="Times New Roman" w:hAnsi="Comic Sans MS" w:cs="Times New Roman"/>
@@ -1075,7 +963,6 @@
               <w:t>sc.nextInt</w:t>
             </w:r>
             <w:proofErr w:type="spellEnd"/>
-            <w:proofErr w:type="gramEnd"/>
             <w:r>
               <w:rPr>
                 <w:rFonts w:ascii="Comic Sans MS" w:eastAsia="Times New Roman" w:hAnsi="Comic Sans MS" w:cs="Times New Roman"/>
@@ -1159,9 +1046,32 @@
                 <w:rFonts w:ascii="Comic Sans MS" w:eastAsia="Times New Roman" w:hAnsi="Comic Sans MS" w:cs="Times New Roman"/>
                 <w:lang w:val="en-IN"/>
               </w:rPr>
-              <w:t>(grade)</w:t>
-            </w:r>
-            <w:proofErr w:type="gramStart"/>
+              <w:t>(grade));</w:t>
+            </w:r>
+          </w:p>
+          <w:p>
+            <w:pPr>
+              <w:rPr>
+                <w:rFonts w:ascii="Comic Sans MS" w:eastAsia="Times New Roman" w:hAnsi="Comic Sans MS" w:cs="Times New Roman"/>
+                <w:lang w:val="en-IN"/>
+              </w:rPr>
+            </w:pPr>
+            <w:r>
+              <w:rPr>
+                <w:rFonts w:ascii="Comic Sans MS" w:eastAsia="Times New Roman" w:hAnsi="Comic Sans MS" w:cs="Times New Roman"/>
+                <w:lang w:val="en-IN"/>
+              </w:rPr>
+              <w:t>        display(</w:t>
+            </w:r>
+            <w:proofErr w:type="spellStart"/>
+            <w:r>
+              <w:rPr>
+                <w:rFonts w:ascii="Comic Sans MS" w:eastAsia="Times New Roman" w:hAnsi="Comic Sans MS" w:cs="Times New Roman"/>
+                <w:lang w:val="en-IN"/>
+              </w:rPr>
+              <w:t>n,grade</w:t>
+            </w:r>
+            <w:proofErr w:type="spellEnd"/>
             <w:r>
               <w:rPr>
                 <w:rFonts w:ascii="Comic Sans MS" w:eastAsia="Times New Roman" w:hAnsi="Comic Sans MS" w:cs="Times New Roman"/>
@@ -1169,40 +1079,6 @@
               </w:rPr>
               <w:t>);</w:t>
             </w:r>
-            <w:proofErr w:type="gramEnd"/>
-          </w:p>
-          <w:p>
-            <w:pPr>
-              <w:rPr>
-                <w:rFonts w:ascii="Comic Sans MS" w:eastAsia="Times New Roman" w:hAnsi="Comic Sans MS" w:cs="Times New Roman"/>
-                <w:lang w:val="en-IN"/>
-              </w:rPr>
-            </w:pPr>
-            <w:r>
-              <w:rPr>
-                <w:rFonts w:ascii="Comic Sans MS" w:eastAsia="Times New Roman" w:hAnsi="Comic Sans MS" w:cs="Times New Roman"/>
-                <w:lang w:val="en-IN"/>
-              </w:rPr>
-              <w:t>        display(</w:t>
-            </w:r>
-            <w:proofErr w:type="spellStart"/>
-            <w:proofErr w:type="gramStart"/>
-            <w:r>
-              <w:rPr>
-                <w:rFonts w:ascii="Comic Sans MS" w:eastAsia="Times New Roman" w:hAnsi="Comic Sans MS" w:cs="Times New Roman"/>
-                <w:lang w:val="en-IN"/>
-              </w:rPr>
-              <w:t>n,grade</w:t>
-            </w:r>
-            <w:proofErr w:type="spellEnd"/>
-            <w:proofErr w:type="gramEnd"/>
-            <w:r>
-              <w:rPr>
-                <w:rFonts w:ascii="Comic Sans MS" w:eastAsia="Times New Roman" w:hAnsi="Comic Sans MS" w:cs="Times New Roman"/>
-                <w:lang w:val="en-IN"/>
-              </w:rPr>
-              <w:t>);</w:t>
-            </w:r>
           </w:p>
           <w:p>
             <w:pPr>
@@ -1231,23 +1107,7 @@
                 <w:rFonts w:ascii="Comic Sans MS" w:eastAsia="Times New Roman" w:hAnsi="Comic Sans MS" w:cs="Times New Roman"/>
                 <w:lang w:val="en-IN"/>
               </w:rPr>
-              <w:t xml:space="preserve">    void </w:t>
-            </w:r>
-            <w:proofErr w:type="gramStart"/>
-            <w:r>
-              <w:rPr>
-                <w:rFonts w:ascii="Comic Sans MS" w:eastAsia="Times New Roman" w:hAnsi="Comic Sans MS" w:cs="Times New Roman"/>
-                <w:lang w:val="en-IN"/>
-              </w:rPr>
-              <w:t>display(</w:t>
-            </w:r>
-            <w:proofErr w:type="gramEnd"/>
-            <w:r>
-              <w:rPr>
-                <w:rFonts w:ascii="Comic Sans MS" w:eastAsia="Times New Roman" w:hAnsi="Comic Sans MS" w:cs="Times New Roman"/>
-                <w:lang w:val="en-IN"/>
-              </w:rPr>
-              <w:t xml:space="preserve">int </w:t>
+              <w:t xml:space="preserve">    void display(int </w:t>
             </w:r>
             <w:proofErr w:type="spellStart"/>
             <w:r>
@@ -1294,47 +1154,22 @@
                 <w:rFonts w:ascii="Comic Sans MS" w:eastAsia="Times New Roman" w:hAnsi="Comic Sans MS" w:cs="Times New Roman"/>
                 <w:lang w:val="en-IN"/>
               </w:rPr>
-              <w:t>(grade</w:t>
-            </w:r>
-            <w:proofErr w:type="gramStart"/>
-            <w:r>
-              <w:rPr>
-                <w:rFonts w:ascii="Comic Sans MS" w:eastAsia="Times New Roman" w:hAnsi="Comic Sans MS" w:cs="Times New Roman"/>
-                <w:lang w:val="en-IN"/>
-              </w:rPr>
-              <w:t>);</w:t>
-            </w:r>
-            <w:proofErr w:type="gramEnd"/>
-          </w:p>
-          <w:p>
-            <w:pPr>
-              <w:rPr>
-                <w:rFonts w:ascii="Comic Sans MS" w:eastAsia="Times New Roman" w:hAnsi="Comic Sans MS" w:cs="Times New Roman"/>
-                <w:lang w:val="en-IN"/>
-              </w:rPr>
-            </w:pPr>
-            <w:r>
-              <w:rPr>
-                <w:rFonts w:ascii="Comic Sans MS" w:eastAsia="Times New Roman" w:hAnsi="Comic Sans MS" w:cs="Times New Roman"/>
-                <w:lang w:val="en-IN"/>
-              </w:rPr>
-              <w:t xml:space="preserve">        </w:t>
-            </w:r>
-            <w:proofErr w:type="gramStart"/>
-            <w:r>
-              <w:rPr>
-                <w:rFonts w:ascii="Comic Sans MS" w:eastAsia="Times New Roman" w:hAnsi="Comic Sans MS" w:cs="Times New Roman"/>
-                <w:lang w:val="en-IN"/>
-              </w:rPr>
-              <w:t>for(</w:t>
-            </w:r>
-            <w:proofErr w:type="gramEnd"/>
-            <w:r>
-              <w:rPr>
-                <w:rFonts w:ascii="Comic Sans MS" w:eastAsia="Times New Roman" w:hAnsi="Comic Sans MS" w:cs="Times New Roman"/>
-                <w:lang w:val="en-IN"/>
-              </w:rPr>
-              <w:t xml:space="preserve">int </w:t>
+              <w:t>(grade);</w:t>
+            </w:r>
+          </w:p>
+          <w:p>
+            <w:pPr>
+              <w:rPr>
+                <w:rFonts w:ascii="Comic Sans MS" w:eastAsia="Times New Roman" w:hAnsi="Comic Sans MS" w:cs="Times New Roman"/>
+                <w:lang w:val="en-IN"/>
+              </w:rPr>
+            </w:pPr>
+            <w:r>
+              <w:rPr>
+                <w:rFonts w:ascii="Comic Sans MS" w:eastAsia="Times New Roman" w:hAnsi="Comic Sans MS" w:cs="Times New Roman"/>
+                <w:lang w:val="en-IN"/>
+              </w:rPr>
+              <w:t xml:space="preserve">        for(int </w:t>
             </w:r>
             <w:proofErr w:type="spellStart"/>
             <w:r>
@@ -1408,7 +1243,6 @@
               <w:t>i</w:t>
             </w:r>
             <w:proofErr w:type="spellEnd"/>
-            <w:proofErr w:type="gramStart"/>
             <w:r>
               <w:rPr>
                 <w:rFonts w:ascii="Comic Sans MS" w:eastAsia="Times New Roman" w:hAnsi="Comic Sans MS" w:cs="Times New Roman"/>
@@ -1416,7 +1250,6 @@
               </w:rPr>
               <w:t>];</w:t>
             </w:r>
-            <w:proofErr w:type="gramEnd"/>
           </w:p>
           <w:p>
             <w:pPr>
@@ -1478,47 +1311,22 @@
                 <w:rFonts w:ascii="Comic Sans MS" w:eastAsia="Times New Roman" w:hAnsi="Comic Sans MS" w:cs="Times New Roman"/>
                 <w:lang w:val="en-IN"/>
               </w:rPr>
-              <w:t>/</w:t>
-            </w:r>
-            <w:proofErr w:type="gramStart"/>
-            <w:r>
-              <w:rPr>
-                <w:rFonts w:ascii="Comic Sans MS" w:eastAsia="Times New Roman" w:hAnsi="Comic Sans MS" w:cs="Times New Roman"/>
-                <w:lang w:val="en-IN"/>
-              </w:rPr>
-              <w:t>n;</w:t>
-            </w:r>
-            <w:proofErr w:type="gramEnd"/>
-          </w:p>
-          <w:p>
-            <w:pPr>
-              <w:rPr>
-                <w:rFonts w:ascii="Comic Sans MS" w:eastAsia="Times New Roman" w:hAnsi="Comic Sans MS" w:cs="Times New Roman"/>
-                <w:lang w:val="en-IN"/>
-              </w:rPr>
-            </w:pPr>
-            <w:r>
-              <w:rPr>
-                <w:rFonts w:ascii="Comic Sans MS" w:eastAsia="Times New Roman" w:hAnsi="Comic Sans MS" w:cs="Times New Roman"/>
-                <w:lang w:val="en-IN"/>
-              </w:rPr>
-              <w:t xml:space="preserve">        </w:t>
-            </w:r>
-            <w:proofErr w:type="gramStart"/>
-            <w:r>
-              <w:rPr>
-                <w:rFonts w:ascii="Comic Sans MS" w:eastAsia="Times New Roman" w:hAnsi="Comic Sans MS" w:cs="Times New Roman"/>
-                <w:lang w:val="en-IN"/>
-              </w:rPr>
-              <w:t>for(</w:t>
-            </w:r>
-            <w:proofErr w:type="gramEnd"/>
-            <w:r>
-              <w:rPr>
-                <w:rFonts w:ascii="Comic Sans MS" w:eastAsia="Times New Roman" w:hAnsi="Comic Sans MS" w:cs="Times New Roman"/>
-                <w:lang w:val="en-IN"/>
-              </w:rPr>
-              <w:t xml:space="preserve">int </w:t>
+              <w:t>/n;</w:t>
+            </w:r>
+          </w:p>
+          <w:p>
+            <w:pPr>
+              <w:rPr>
+                <w:rFonts w:ascii="Comic Sans MS" w:eastAsia="Times New Roman" w:hAnsi="Comic Sans MS" w:cs="Times New Roman"/>
+                <w:lang w:val="en-IN"/>
+              </w:rPr>
+            </w:pPr>
+            <w:r>
+              <w:rPr>
+                <w:rFonts w:ascii="Comic Sans MS" w:eastAsia="Times New Roman" w:hAnsi="Comic Sans MS" w:cs="Times New Roman"/>
+                <w:lang w:val="en-IN"/>
+              </w:rPr>
+              <w:t xml:space="preserve">        for(int </w:t>
             </w:r>
             <w:proofErr w:type="spellStart"/>
             <w:r>
@@ -1584,7 +1392,6 @@
               <w:t xml:space="preserve">] - </w:t>
             </w:r>
             <w:proofErr w:type="spellStart"/>
-            <w:proofErr w:type="gramStart"/>
             <w:r>
               <w:rPr>
                 <w:rFonts w:ascii="Comic Sans MS" w:eastAsia="Times New Roman" w:hAnsi="Comic Sans MS" w:cs="Times New Roman"/>
@@ -1598,15 +1405,7 @@
                 <w:rFonts w:ascii="Comic Sans MS" w:eastAsia="Times New Roman" w:hAnsi="Comic Sans MS" w:cs="Times New Roman"/>
                 <w:lang w:val="en-IN"/>
               </w:rPr>
-              <w:t>)*</w:t>
-            </w:r>
-            <w:proofErr w:type="gramEnd"/>
-            <w:r>
-              <w:rPr>
-                <w:rFonts w:ascii="Comic Sans MS" w:eastAsia="Times New Roman" w:hAnsi="Comic Sans MS" w:cs="Times New Roman"/>
-                <w:lang w:val="en-IN"/>
-              </w:rPr>
-              <w:t>(grade[</w:t>
+              <w:t>)*(grade[</w:t>
             </w:r>
             <w:proofErr w:type="spellStart"/>
             <w:r>
@@ -1668,17 +1467,8 @@
                 <w:rFonts w:ascii="Comic Sans MS" w:eastAsia="Times New Roman" w:hAnsi="Comic Sans MS" w:cs="Times New Roman"/>
                 <w:lang w:val="en-IN"/>
               </w:rPr>
-              <w:t>        std = std/</w:t>
-            </w:r>
-            <w:proofErr w:type="gramStart"/>
-            <w:r>
-              <w:rPr>
-                <w:rFonts w:ascii="Comic Sans MS" w:eastAsia="Times New Roman" w:hAnsi="Comic Sans MS" w:cs="Times New Roman"/>
-                <w:lang w:val="en-IN"/>
-              </w:rPr>
-              <w:t>n;</w:t>
-            </w:r>
-            <w:proofErr w:type="gramEnd"/>
+              <w:t>        std = std/n;</w:t>
+            </w:r>
           </w:p>
           <w:p>
             <w:pPr>
@@ -1708,127 +1498,68 @@
                 <w:rFonts w:ascii="Comic Sans MS" w:eastAsia="Times New Roman" w:hAnsi="Comic Sans MS" w:cs="Times New Roman"/>
                 <w:lang w:val="en-IN"/>
               </w:rPr>
-              <w:t>(std</w:t>
-            </w:r>
-            <w:proofErr w:type="gramStart"/>
-            <w:r>
-              <w:rPr>
-                <w:rFonts w:ascii="Comic Sans MS" w:eastAsia="Times New Roman" w:hAnsi="Comic Sans MS" w:cs="Times New Roman"/>
-                <w:lang w:val="en-IN"/>
-              </w:rPr>
-              <w:t>);</w:t>
-            </w:r>
-            <w:proofErr w:type="gramEnd"/>
-          </w:p>
-          <w:p>
-            <w:pPr>
-              <w:rPr>
-                <w:rFonts w:ascii="Comic Sans MS" w:eastAsia="Times New Roman" w:hAnsi="Comic Sans MS" w:cs="Times New Roman"/>
-                <w:lang w:val="en-IN"/>
-              </w:rPr>
-            </w:pPr>
-            <w:r>
-              <w:rPr>
-                <w:rFonts w:ascii="Comic Sans MS" w:eastAsia="Times New Roman" w:hAnsi="Comic Sans MS" w:cs="Times New Roman"/>
-                <w:lang w:val="en-IN"/>
-              </w:rPr>
-              <w:t xml:space="preserve">        min = </w:t>
-            </w:r>
-            <w:proofErr w:type="gramStart"/>
-            <w:r>
-              <w:rPr>
-                <w:rFonts w:ascii="Comic Sans MS" w:eastAsia="Times New Roman" w:hAnsi="Comic Sans MS" w:cs="Times New Roman"/>
-                <w:lang w:val="en-IN"/>
-              </w:rPr>
-              <w:t>grade[</w:t>
-            </w:r>
-            <w:proofErr w:type="gramEnd"/>
-            <w:r>
-              <w:rPr>
-                <w:rFonts w:ascii="Comic Sans MS" w:eastAsia="Times New Roman" w:hAnsi="Comic Sans MS" w:cs="Times New Roman"/>
-                <w:lang w:val="en-IN"/>
-              </w:rPr>
-              <w:t>0];</w:t>
-            </w:r>
-          </w:p>
-          <w:p>
-            <w:pPr>
-              <w:rPr>
-                <w:rFonts w:ascii="Comic Sans MS" w:eastAsia="Times New Roman" w:hAnsi="Comic Sans MS" w:cs="Times New Roman"/>
-                <w:lang w:val="en-IN"/>
-              </w:rPr>
-            </w:pPr>
-            <w:r>
-              <w:rPr>
-                <w:rFonts w:ascii="Comic Sans MS" w:eastAsia="Times New Roman" w:hAnsi="Comic Sans MS" w:cs="Times New Roman"/>
-                <w:lang w:val="en-IN"/>
-              </w:rPr>
-              <w:t>        max = grade[n-1</w:t>
-            </w:r>
-            <w:proofErr w:type="gramStart"/>
-            <w:r>
-              <w:rPr>
-                <w:rFonts w:ascii="Comic Sans MS" w:eastAsia="Times New Roman" w:hAnsi="Comic Sans MS" w:cs="Times New Roman"/>
-                <w:lang w:val="en-IN"/>
-              </w:rPr>
-              <w:t>];</w:t>
-            </w:r>
-            <w:proofErr w:type="gramEnd"/>
-          </w:p>
-          <w:p>
-            <w:pPr>
-              <w:rPr>
-                <w:rFonts w:ascii="Comic Sans MS" w:eastAsia="Times New Roman" w:hAnsi="Comic Sans MS" w:cs="Times New Roman"/>
-                <w:lang w:val="en-IN"/>
-              </w:rPr>
-            </w:pPr>
-            <w:r>
-              <w:rPr>
-                <w:rFonts w:ascii="Comic Sans MS" w:eastAsia="Times New Roman" w:hAnsi="Comic Sans MS" w:cs="Times New Roman"/>
-                <w:lang w:val="en-IN"/>
-              </w:rPr>
-              <w:t>        if(n%</w:t>
-            </w:r>
-            <w:proofErr w:type="gramStart"/>
-            <w:r>
-              <w:rPr>
-                <w:rFonts w:ascii="Comic Sans MS" w:eastAsia="Times New Roman" w:hAnsi="Comic Sans MS" w:cs="Times New Roman"/>
-                <w:lang w:val="en-IN"/>
-              </w:rPr>
-              <w:t>2!=</w:t>
-            </w:r>
-            <w:proofErr w:type="gramEnd"/>
-            <w:r>
-              <w:rPr>
-                <w:rFonts w:ascii="Comic Sans MS" w:eastAsia="Times New Roman" w:hAnsi="Comic Sans MS" w:cs="Times New Roman"/>
-                <w:lang w:val="en-IN"/>
-              </w:rPr>
-              <w:t>0) {</w:t>
-            </w:r>
-          </w:p>
-          <w:p>
-            <w:pPr>
-              <w:rPr>
-                <w:rFonts w:ascii="Comic Sans MS" w:eastAsia="Times New Roman" w:hAnsi="Comic Sans MS" w:cs="Times New Roman"/>
-                <w:lang w:val="en-IN"/>
-              </w:rPr>
-            </w:pPr>
-            <w:r>
-              <w:rPr>
-                <w:rFonts w:ascii="Comic Sans MS" w:eastAsia="Times New Roman" w:hAnsi="Comic Sans MS" w:cs="Times New Roman"/>
-                <w:lang w:val="en-IN"/>
-              </w:rPr>
-              <w:t>            med = grade[(n+1)/2</w:t>
-            </w:r>
-            <w:proofErr w:type="gramStart"/>
-            <w:r>
-              <w:rPr>
-                <w:rFonts w:ascii="Comic Sans MS" w:eastAsia="Times New Roman" w:hAnsi="Comic Sans MS" w:cs="Times New Roman"/>
-                <w:lang w:val="en-IN"/>
-              </w:rPr>
-              <w:t>];</w:t>
-            </w:r>
-            <w:proofErr w:type="gramEnd"/>
+              <w:t>(std);</w:t>
+            </w:r>
+          </w:p>
+          <w:p>
+            <w:pPr>
+              <w:rPr>
+                <w:rFonts w:ascii="Comic Sans MS" w:eastAsia="Times New Roman" w:hAnsi="Comic Sans MS" w:cs="Times New Roman"/>
+                <w:lang w:val="en-IN"/>
+              </w:rPr>
+            </w:pPr>
+            <w:r>
+              <w:rPr>
+                <w:rFonts w:ascii="Comic Sans MS" w:eastAsia="Times New Roman" w:hAnsi="Comic Sans MS" w:cs="Times New Roman"/>
+                <w:lang w:val="en-IN"/>
+              </w:rPr>
+              <w:t>        min = grade[0];</w:t>
+            </w:r>
+          </w:p>
+          <w:p>
+            <w:pPr>
+              <w:rPr>
+                <w:rFonts w:ascii="Comic Sans MS" w:eastAsia="Times New Roman" w:hAnsi="Comic Sans MS" w:cs="Times New Roman"/>
+                <w:lang w:val="en-IN"/>
+              </w:rPr>
+            </w:pPr>
+            <w:r>
+              <w:rPr>
+                <w:rFonts w:ascii="Comic Sans MS" w:eastAsia="Times New Roman" w:hAnsi="Comic Sans MS" w:cs="Times New Roman"/>
+                <w:lang w:val="en-IN"/>
+              </w:rPr>
+              <w:t>        max = grade[n-1];</w:t>
+            </w:r>
+          </w:p>
+          <w:p>
+            <w:pPr>
+              <w:rPr>
+                <w:rFonts w:ascii="Comic Sans MS" w:eastAsia="Times New Roman" w:hAnsi="Comic Sans MS" w:cs="Times New Roman"/>
+                <w:lang w:val="en-IN"/>
+              </w:rPr>
+            </w:pPr>
+            <w:r>
+              <w:rPr>
+                <w:rFonts w:ascii="Comic Sans MS" w:eastAsia="Times New Roman" w:hAnsi="Comic Sans MS" w:cs="Times New Roman"/>
+                <w:lang w:val="en-IN"/>
+              </w:rPr>
+              <w:t>        if(n%2!=0) {</w:t>
+            </w:r>
+          </w:p>
+          <w:p>
+            <w:pPr>
+              <w:rPr>
+                <w:rFonts w:ascii="Comic Sans MS" w:eastAsia="Times New Roman" w:hAnsi="Comic Sans MS" w:cs="Times New Roman"/>
+                <w:lang w:val="en-IN"/>
+              </w:rPr>
+            </w:pPr>
+            <w:r>
+              <w:rPr>
+                <w:rFonts w:ascii="Comic Sans MS" w:eastAsia="Times New Roman" w:hAnsi="Comic Sans MS" w:cs="Times New Roman"/>
+                <w:lang w:val="en-IN"/>
+              </w:rPr>
+              <w:t>            med = grade[(n+1)/2];</w:t>
+            </w:r>
           </w:p>
           <w:p>
             <w:pPr>
@@ -1872,23 +1603,7 @@
                 <w:rFonts w:ascii="Comic Sans MS" w:eastAsia="Times New Roman" w:hAnsi="Comic Sans MS" w:cs="Times New Roman"/>
                 <w:lang w:val="en-IN"/>
               </w:rPr>
-              <w:t>            med = (grade[n/2] + grade[(n/</w:t>
-            </w:r>
-            <w:proofErr w:type="gramStart"/>
-            <w:r>
-              <w:rPr>
-                <w:rFonts w:ascii="Comic Sans MS" w:eastAsia="Times New Roman" w:hAnsi="Comic Sans MS" w:cs="Times New Roman"/>
-                <w:lang w:val="en-IN"/>
-              </w:rPr>
-              <w:t>2)+</w:t>
-            </w:r>
-            <w:proofErr w:type="gramEnd"/>
-            <w:r>
-              <w:rPr>
-                <w:rFonts w:ascii="Comic Sans MS" w:eastAsia="Times New Roman" w:hAnsi="Comic Sans MS" w:cs="Times New Roman"/>
-                <w:lang w:val="en-IN"/>
-              </w:rPr>
-              <w:t>1])/2;</w:t>
+              <w:t>            med = (grade[n/2] + grade[(n/2)+1])/2;</w:t>
             </w:r>
           </w:p>
           <w:p>
@@ -1950,15 +1665,7 @@
                 <w:rFonts w:ascii="Comic Sans MS" w:eastAsia="Times New Roman" w:hAnsi="Comic Sans MS" w:cs="Times New Roman"/>
                 <w:lang w:val="en-IN"/>
               </w:rPr>
-              <w:t>("The Average = %.2f\n</w:t>
-            </w:r>
-            <w:proofErr w:type="gramStart"/>
-            <w:r>
-              <w:rPr>
-                <w:rFonts w:ascii="Comic Sans MS" w:eastAsia="Times New Roman" w:hAnsi="Comic Sans MS" w:cs="Times New Roman"/>
-                <w:lang w:val="en-IN"/>
-              </w:rPr>
-              <w:t>",</w:t>
+              <w:t>("The Average = %.2f\n",</w:t>
             </w:r>
             <w:proofErr w:type="spellStart"/>
             <w:r>
@@ -1969,7 +1676,6 @@
               <w:t>avg</w:t>
             </w:r>
             <w:proofErr w:type="spellEnd"/>
-            <w:proofErr w:type="gramEnd"/>
             <w:r>
               <w:rPr>
                 <w:rFonts w:ascii="Comic Sans MS" w:eastAsia="Times New Roman" w:hAnsi="Comic Sans MS" w:cs="Times New Roman"/>
@@ -2030,18 +1736,9 @@
                 <w:rFonts w:ascii="Comic Sans MS" w:eastAsia="Times New Roman" w:hAnsi="Comic Sans MS" w:cs="Times New Roman"/>
                 <w:lang w:val="en-IN"/>
               </w:rPr>
-              <w:t>n</w:t>
-            </w:r>
-            <w:proofErr w:type="gramStart"/>
-            <w:r>
-              <w:rPr>
-                <w:rFonts w:ascii="Comic Sans MS" w:eastAsia="Times New Roman" w:hAnsi="Comic Sans MS" w:cs="Times New Roman"/>
-                <w:lang w:val="en-IN"/>
-              </w:rPr>
-              <w:t>",min</w:t>
-            </w:r>
-            <w:proofErr w:type="spellEnd"/>
-            <w:proofErr w:type="gramEnd"/>
+              <w:t>n",min</w:t>
+            </w:r>
+            <w:proofErr w:type="spellEnd"/>
             <w:r>
               <w:rPr>
                 <w:rFonts w:ascii="Comic Sans MS" w:eastAsia="Times New Roman" w:hAnsi="Comic Sans MS" w:cs="Times New Roman"/>
@@ -2102,18 +1799,9 @@
                 <w:rFonts w:ascii="Comic Sans MS" w:eastAsia="Times New Roman" w:hAnsi="Comic Sans MS" w:cs="Times New Roman"/>
                 <w:lang w:val="en-IN"/>
               </w:rPr>
-              <w:t>n</w:t>
-            </w:r>
-            <w:proofErr w:type="gramStart"/>
-            <w:r>
-              <w:rPr>
-                <w:rFonts w:ascii="Comic Sans MS" w:eastAsia="Times New Roman" w:hAnsi="Comic Sans MS" w:cs="Times New Roman"/>
-                <w:lang w:val="en-IN"/>
-              </w:rPr>
-              <w:t>",max</w:t>
-            </w:r>
-            <w:proofErr w:type="spellEnd"/>
-            <w:proofErr w:type="gramEnd"/>
+              <w:t>n",max</w:t>
+            </w:r>
+            <w:proofErr w:type="spellEnd"/>
             <w:r>
               <w:rPr>
                 <w:rFonts w:ascii="Comic Sans MS" w:eastAsia="Times New Roman" w:hAnsi="Comic Sans MS" w:cs="Times New Roman"/>
@@ -2174,18 +1862,9 @@
                 <w:rFonts w:ascii="Comic Sans MS" w:eastAsia="Times New Roman" w:hAnsi="Comic Sans MS" w:cs="Times New Roman"/>
                 <w:lang w:val="en-IN"/>
               </w:rPr>
-              <w:t>n</w:t>
-            </w:r>
-            <w:proofErr w:type="gramStart"/>
-            <w:r>
-              <w:rPr>
-                <w:rFonts w:ascii="Comic Sans MS" w:eastAsia="Times New Roman" w:hAnsi="Comic Sans MS" w:cs="Times New Roman"/>
-                <w:lang w:val="en-IN"/>
-              </w:rPr>
-              <w:t>",med</w:t>
-            </w:r>
-            <w:proofErr w:type="spellEnd"/>
-            <w:proofErr w:type="gramEnd"/>
+              <w:t>n",med</w:t>
+            </w:r>
+            <w:proofErr w:type="spellEnd"/>
             <w:r>
               <w:rPr>
                 <w:rFonts w:ascii="Comic Sans MS" w:eastAsia="Times New Roman" w:hAnsi="Comic Sans MS" w:cs="Times New Roman"/>
@@ -2238,23 +1917,7 @@
                 <w:rFonts w:ascii="Comic Sans MS" w:eastAsia="Times New Roman" w:hAnsi="Comic Sans MS" w:cs="Times New Roman"/>
                 <w:lang w:val="en-IN"/>
               </w:rPr>
-              <w:t>("The Standard Deviation = %.2f</w:t>
-            </w:r>
-            <w:proofErr w:type="gramStart"/>
-            <w:r>
-              <w:rPr>
-                <w:rFonts w:ascii="Comic Sans MS" w:eastAsia="Times New Roman" w:hAnsi="Comic Sans MS" w:cs="Times New Roman"/>
-                <w:lang w:val="en-IN"/>
-              </w:rPr>
-              <w:t>",std</w:t>
-            </w:r>
-            <w:proofErr w:type="gramEnd"/>
-            <w:r>
-              <w:rPr>
-                <w:rFonts w:ascii="Comic Sans MS" w:eastAsia="Times New Roman" w:hAnsi="Comic Sans MS" w:cs="Times New Roman"/>
-                <w:lang w:val="en-IN"/>
-              </w:rPr>
-              <w:t>);</w:t>
+              <w:t>("The Standard Deviation = %.2f",std);</w:t>
             </w:r>
           </w:p>
           <w:p>
@@ -2316,23 +1979,7 @@
                 <w:rFonts w:ascii="Comic Sans MS" w:eastAsia="Times New Roman" w:hAnsi="Comic Sans MS" w:cs="Times New Roman"/>
                 <w:lang w:val="en-IN"/>
               </w:rPr>
-              <w:t xml:space="preserve"> void </w:t>
-            </w:r>
-            <w:proofErr w:type="gramStart"/>
-            <w:r>
-              <w:rPr>
-                <w:rFonts w:ascii="Comic Sans MS" w:eastAsia="Times New Roman" w:hAnsi="Comic Sans MS" w:cs="Times New Roman"/>
-                <w:lang w:val="en-IN"/>
-              </w:rPr>
-              <w:t>main(</w:t>
-            </w:r>
-            <w:proofErr w:type="gramEnd"/>
-            <w:r>
-              <w:rPr>
-                <w:rFonts w:ascii="Comic Sans MS" w:eastAsia="Times New Roman" w:hAnsi="Comic Sans MS" w:cs="Times New Roman"/>
-                <w:lang w:val="en-IN"/>
-              </w:rPr>
-              <w:t xml:space="preserve">String[] </w:t>
+              <w:t xml:space="preserve"> void main(String[] </w:t>
             </w:r>
             <w:proofErr w:type="spellStart"/>
             <w:r>
@@ -2379,23 +2026,7 @@
                 <w:rFonts w:ascii="Comic Sans MS" w:eastAsia="Times New Roman" w:hAnsi="Comic Sans MS" w:cs="Times New Roman"/>
                 <w:lang w:val="en-IN"/>
               </w:rPr>
-              <w:t xml:space="preserve"> = new </w:t>
-            </w:r>
-            <w:proofErr w:type="gramStart"/>
-            <w:r>
-              <w:rPr>
-                <w:rFonts w:ascii="Comic Sans MS" w:eastAsia="Times New Roman" w:hAnsi="Comic Sans MS" w:cs="Times New Roman"/>
-                <w:lang w:val="en-IN"/>
-              </w:rPr>
-              <w:t>Scanner(</w:t>
-            </w:r>
-            <w:proofErr w:type="gramEnd"/>
-            <w:r>
-              <w:rPr>
-                <w:rFonts w:ascii="Comic Sans MS" w:eastAsia="Times New Roman" w:hAnsi="Comic Sans MS" w:cs="Times New Roman"/>
-                <w:lang w:val="en-IN"/>
-              </w:rPr>
-              <w:t>System.</w:t>
+              <w:t xml:space="preserve"> = new Scanner(System.</w:t>
             </w:r>
             <w:r>
               <w:rPr>
@@ -2445,7 +2076,6 @@
               <w:t xml:space="preserve"> g1 = new </w:t>
             </w:r>
             <w:proofErr w:type="spellStart"/>
-            <w:proofErr w:type="gramStart"/>
             <w:r>
               <w:rPr>
                 <w:rFonts w:ascii="Comic Sans MS" w:eastAsia="Times New Roman" w:hAnsi="Comic Sans MS" w:cs="Times New Roman"/>
@@ -2459,15 +2089,7 @@
                 <w:rFonts w:ascii="Comic Sans MS" w:eastAsia="Times New Roman" w:hAnsi="Comic Sans MS" w:cs="Times New Roman"/>
                 <w:lang w:val="en-IN"/>
               </w:rPr>
-              <w:t>(</w:t>
-            </w:r>
-            <w:proofErr w:type="gramEnd"/>
-            <w:r>
-              <w:rPr>
-                <w:rFonts w:ascii="Comic Sans MS" w:eastAsia="Times New Roman" w:hAnsi="Comic Sans MS" w:cs="Times New Roman"/>
-                <w:lang w:val="en-IN"/>
-              </w:rPr>
-              <w:t>);</w:t>
+              <w:t>();</w:t>
             </w:r>
           </w:p>
           <w:p>
@@ -2485,7 +2107,6 @@
               <w:t xml:space="preserve">        int </w:t>
             </w:r>
             <w:proofErr w:type="spellStart"/>
-            <w:proofErr w:type="gramStart"/>
             <w:r>
               <w:rPr>
                 <w:rFonts w:ascii="Comic Sans MS" w:eastAsia="Times New Roman" w:hAnsi="Comic Sans MS" w:cs="Times New Roman"/>
@@ -2494,7 +2115,6 @@
               <w:t>flag,n</w:t>
             </w:r>
             <w:proofErr w:type="spellEnd"/>
-            <w:proofErr w:type="gramEnd"/>
             <w:r>
               <w:rPr>
                 <w:rFonts w:ascii="Comic Sans MS" w:eastAsia="Times New Roman" w:hAnsi="Comic Sans MS" w:cs="Times New Roman"/>
@@ -2530,23 +2150,7 @@
                 <w:rFonts w:ascii="Comic Sans MS" w:eastAsia="Times New Roman" w:hAnsi="Comic Sans MS" w:cs="Times New Roman"/>
                 <w:lang w:val="en-IN"/>
               </w:rPr>
-              <w:t>            g</w:t>
-            </w:r>
-            <w:proofErr w:type="gramStart"/>
-            <w:r>
-              <w:rPr>
-                <w:rFonts w:ascii="Comic Sans MS" w:eastAsia="Times New Roman" w:hAnsi="Comic Sans MS" w:cs="Times New Roman"/>
-                <w:lang w:val="en-IN"/>
-              </w:rPr>
-              <w:t>1.input</w:t>
-            </w:r>
-            <w:proofErr w:type="gramEnd"/>
-            <w:r>
-              <w:rPr>
-                <w:rFonts w:ascii="Comic Sans MS" w:eastAsia="Times New Roman" w:hAnsi="Comic Sans MS" w:cs="Times New Roman"/>
-                <w:lang w:val="en-IN"/>
-              </w:rPr>
-              <w:t>();</w:t>
+              <w:t>            g1.input();</w:t>
             </w:r>
           </w:p>
           <w:p>
@@ -2609,23 +2213,7 @@
                 <w:rFonts w:ascii="Comic Sans MS" w:eastAsia="Times New Roman" w:hAnsi="Comic Sans MS" w:cs="Times New Roman"/>
                 <w:lang w:val="en-IN"/>
               </w:rPr>
-              <w:t xml:space="preserve"> you want to </w:t>
-            </w:r>
-            <w:proofErr w:type="gramStart"/>
-            <w:r>
-              <w:rPr>
-                <w:rFonts w:ascii="Comic Sans MS" w:eastAsia="Times New Roman" w:hAnsi="Comic Sans MS" w:cs="Times New Roman"/>
-                <w:lang w:val="en-IN"/>
-              </w:rPr>
-              <w:t>continue?(</w:t>
-            </w:r>
-            <w:proofErr w:type="gramEnd"/>
-            <w:r>
-              <w:rPr>
-                <w:rFonts w:ascii="Comic Sans MS" w:eastAsia="Times New Roman" w:hAnsi="Comic Sans MS" w:cs="Times New Roman"/>
-                <w:lang w:val="en-IN"/>
-              </w:rPr>
-              <w:t>yes=1/0=no)");</w:t>
+              <w:t xml:space="preserve"> you want to continue?(yes=1/0=no)");</w:t>
             </w:r>
           </w:p>
           <w:p>
@@ -2643,7 +2231,6 @@
               <w:t xml:space="preserve">            flag = </w:t>
             </w:r>
             <w:proofErr w:type="spellStart"/>
-            <w:proofErr w:type="gramStart"/>
             <w:r>
               <w:rPr>
                 <w:rFonts w:ascii="Comic Sans MS" w:eastAsia="Times New Roman" w:hAnsi="Comic Sans MS" w:cs="Times New Roman"/>
@@ -2652,7 +2239,6 @@
               <w:t>sc.nextInt</w:t>
             </w:r>
             <w:proofErr w:type="spellEnd"/>
-            <w:proofErr w:type="gramEnd"/>
             <w:r>
               <w:rPr>
                 <w:rFonts w:ascii="Comic Sans MS" w:eastAsia="Times New Roman" w:hAnsi="Comic Sans MS" w:cs="Times New Roman"/>
@@ -2688,17 +2274,8 @@
                 <w:rFonts w:ascii="Comic Sans MS" w:eastAsia="Times New Roman" w:hAnsi="Comic Sans MS" w:cs="Times New Roman"/>
                 <w:lang w:val="en-IN"/>
               </w:rPr>
-              <w:t xml:space="preserve">                </w:t>
-            </w:r>
-            <w:proofErr w:type="gramStart"/>
-            <w:r>
-              <w:rPr>
-                <w:rFonts w:ascii="Comic Sans MS" w:eastAsia="Times New Roman" w:hAnsi="Comic Sans MS" w:cs="Times New Roman"/>
-                <w:lang w:val="en-IN"/>
-              </w:rPr>
-              <w:t>break;</w:t>
-            </w:r>
-            <w:proofErr w:type="gramEnd"/>
+              <w:t>                break;</w:t>
+            </w:r>
           </w:p>
           <w:p>
             <w:pPr>
@@ -2839,7 +2416,7 @@
                   <v:path o:extrusionok="f" gradientshapeok="t" o:connecttype="rect"/>
                   <o:lock v:ext="edit" aspectratio="t"/>
                 </v:shapetype>
-                <v:shape id="Picture 1" o:spid="_x0000_i1025" type="#_x0000_t75" style="width:252.6pt;height:235.8pt;visibility:visible;mso-wrap-style:square">
+                <v:shape id="Picture 1" o:spid="_x0000_i1037" type="#_x0000_t75" style="width:252.6pt;height:235.8pt;visibility:visible;mso-wrap-style:square">
                   <v:imagedata r:id="rId4" o:title=""/>
                 </v:shape>
               </w:pict>
@@ -2977,58 +2554,9 @@
                 <w:rFonts w:ascii="Comic Sans MS" w:eastAsia="Times New Roman" w:hAnsi="Comic Sans MS" w:cs="Times New Roman"/>
                 <w:lang w:val="en-IN"/>
               </w:rPr>
-              <w:t xml:space="preserve"> which should hold </w:t>
-            </w:r>
-            <w:proofErr w:type="gramStart"/>
-            <w:r>
-              <w:rPr>
-                <w:rFonts w:ascii="Comic Sans MS" w:eastAsia="Times New Roman" w:hAnsi="Comic Sans MS" w:cs="Times New Roman"/>
-                <w:lang w:val="en-IN"/>
-              </w:rPr>
-              <w:t>ratings( 1</w:t>
-            </w:r>
-            <w:proofErr w:type="gramEnd"/>
-            <w:r>
-              <w:rPr>
-                <w:rFonts w:ascii="Comic Sans MS" w:eastAsia="Times New Roman" w:hAnsi="Comic Sans MS" w:cs="Times New Roman"/>
-                <w:lang w:val="en-IN"/>
-              </w:rPr>
-              <w:t xml:space="preserve"> to 5) of a few books. You may consider the first constant reader's rating </w:t>
-            </w:r>
-            <w:proofErr w:type="gramStart"/>
-            <w:r>
-              <w:rPr>
-                <w:rFonts w:ascii="Comic Sans MS" w:eastAsia="Times New Roman" w:hAnsi="Comic Sans MS" w:cs="Times New Roman"/>
-                <w:lang w:val="en-IN"/>
-              </w:rPr>
-              <w:t>( or</w:t>
-            </w:r>
-            <w:proofErr w:type="gramEnd"/>
-            <w:r>
-              <w:rPr>
-                <w:rFonts w:ascii="Comic Sans MS" w:eastAsia="Times New Roman" w:hAnsi="Comic Sans MS" w:cs="Times New Roman"/>
-                <w:lang w:val="en-IN"/>
-              </w:rPr>
-              <w:t xml:space="preserve"> Scan  and next time as - how many readers have given the rating ?) Collect ratings of four such books. </w:t>
-            </w:r>
-            <w:proofErr w:type="gramStart"/>
-            <w:r>
-              <w:rPr>
-                <w:rFonts w:ascii="Comic Sans MS" w:eastAsia="Times New Roman" w:hAnsi="Comic Sans MS" w:cs="Times New Roman"/>
-                <w:lang w:val="en-IN"/>
-              </w:rPr>
-              <w:t>a)Find</w:t>
-            </w:r>
-            <w:proofErr w:type="gramEnd"/>
-            <w:r>
-              <w:rPr>
-                <w:rFonts w:ascii="Comic Sans MS" w:eastAsia="Times New Roman" w:hAnsi="Comic Sans MS" w:cs="Times New Roman"/>
-                <w:lang w:val="en-IN"/>
-              </w:rPr>
-              <w:t xml:space="preserve"> the average rating of each book. b) Display the most popular book. </w:t>
-            </w:r>
-            <w:proofErr w:type="spellStart"/>
-            <w:proofErr w:type="gramStart"/>
+              <w:t xml:space="preserve"> which should hold ratings( 1 to 5) of a few books. You may consider the first constant reader's rating ( or Scan  and next time as - how many readers have given the rating ?) Collect ratings of four such books. a)Find the average rating of each book. b) Display the most popular book. </w:t>
+            </w:r>
+            <w:proofErr w:type="spellStart"/>
             <w:r>
               <w:rPr>
                 <w:rFonts w:ascii="Comic Sans MS" w:eastAsia="Times New Roman" w:hAnsi="Comic Sans MS" w:cs="Times New Roman"/>
@@ -3037,7 +2565,6 @@
               <w:t>ie</w:t>
             </w:r>
             <w:proofErr w:type="spellEnd"/>
-            <w:proofErr w:type="gramEnd"/>
             <w:r>
               <w:rPr>
                 <w:rFonts w:ascii="Comic Sans MS" w:eastAsia="Times New Roman" w:hAnsi="Comic Sans MS" w:cs="Times New Roman"/>
@@ -3142,7 +2669,6 @@
               </w:rPr>
               <w:t>.</w:t>
             </w:r>
-            <w:proofErr w:type="gramStart"/>
             <w:r>
               <w:rPr>
                 <w:rFonts w:ascii="Comic Sans MS" w:eastAsia="Times New Roman" w:hAnsi="Comic Sans MS" w:cs="Times New Roman"/>
@@ -3159,7 +2685,6 @@
               </w:rPr>
               <w:t>;</w:t>
             </w:r>
-            <w:proofErr w:type="gramEnd"/>
           </w:p>
           <w:p>
             <w:pPr>
@@ -3229,23 +2754,7 @@
                 <w:rFonts w:ascii="Comic Sans MS" w:eastAsia="Times New Roman" w:hAnsi="Comic Sans MS" w:cs="Times New Roman"/>
                 <w:lang w:val="en-IN"/>
               </w:rPr>
-              <w:t xml:space="preserve"> = new </w:t>
-            </w:r>
-            <w:proofErr w:type="gramStart"/>
-            <w:r>
-              <w:rPr>
-                <w:rFonts w:ascii="Comic Sans MS" w:eastAsia="Times New Roman" w:hAnsi="Comic Sans MS" w:cs="Times New Roman"/>
-                <w:lang w:val="en-IN"/>
-              </w:rPr>
-              <w:t>Scanner(</w:t>
-            </w:r>
-            <w:proofErr w:type="gramEnd"/>
-            <w:r>
-              <w:rPr>
-                <w:rFonts w:ascii="Comic Sans MS" w:eastAsia="Times New Roman" w:hAnsi="Comic Sans MS" w:cs="Times New Roman"/>
-                <w:lang w:val="en-IN"/>
-              </w:rPr>
-              <w:t>System.</w:t>
+              <w:t xml:space="preserve"> = new Scanner(System.</w:t>
             </w:r>
             <w:r>
               <w:rPr>
@@ -3276,23 +2785,7 @@
                 <w:rFonts w:ascii="Comic Sans MS" w:eastAsia="Times New Roman" w:hAnsi="Comic Sans MS" w:cs="Times New Roman"/>
                 <w:lang w:val="en-IN"/>
               </w:rPr>
-              <w:t xml:space="preserve">    void </w:t>
-            </w:r>
-            <w:proofErr w:type="gramStart"/>
-            <w:r>
-              <w:rPr>
-                <w:rFonts w:ascii="Comic Sans MS" w:eastAsia="Times New Roman" w:hAnsi="Comic Sans MS" w:cs="Times New Roman"/>
-                <w:lang w:val="en-IN"/>
-              </w:rPr>
-              <w:t>input(</w:t>
-            </w:r>
-            <w:proofErr w:type="gramEnd"/>
-            <w:r>
-              <w:rPr>
-                <w:rFonts w:ascii="Comic Sans MS" w:eastAsia="Times New Roman" w:hAnsi="Comic Sans MS" w:cs="Times New Roman"/>
-                <w:lang w:val="en-IN"/>
-              </w:rPr>
-              <w:t>) {</w:t>
+              <w:t>    void input() {</w:t>
             </w:r>
           </w:p>
           <w:p>
@@ -3339,17 +2832,8 @@
                 <w:rFonts w:ascii="Comic Sans MS" w:eastAsia="Times New Roman" w:hAnsi="Comic Sans MS" w:cs="Times New Roman"/>
                 <w:lang w:val="en-IN"/>
               </w:rPr>
-              <w:t>("Enter the number of readers: "</w:t>
-            </w:r>
-            <w:proofErr w:type="gramStart"/>
-            <w:r>
-              <w:rPr>
-                <w:rFonts w:ascii="Comic Sans MS" w:eastAsia="Times New Roman" w:hAnsi="Comic Sans MS" w:cs="Times New Roman"/>
-                <w:lang w:val="en-IN"/>
-              </w:rPr>
-              <w:t>);</w:t>
-            </w:r>
-            <w:proofErr w:type="gramEnd"/>
+              <w:t>("Enter the number of readers: ");</w:t>
+            </w:r>
           </w:p>
           <w:p>
             <w:pPr>
@@ -3366,7 +2850,6 @@
               <w:t xml:space="preserve">        int n = </w:t>
             </w:r>
             <w:proofErr w:type="spellStart"/>
-            <w:proofErr w:type="gramStart"/>
             <w:r>
               <w:rPr>
                 <w:rFonts w:ascii="Comic Sans MS" w:eastAsia="Times New Roman" w:hAnsi="Comic Sans MS" w:cs="Times New Roman"/>
@@ -3375,7 +2858,6 @@
               <w:t>sc.nextInt</w:t>
             </w:r>
             <w:proofErr w:type="spellEnd"/>
-            <w:proofErr w:type="gramEnd"/>
             <w:r>
               <w:rPr>
                 <w:rFonts w:ascii="Comic Sans MS" w:eastAsia="Times New Roman" w:hAnsi="Comic Sans MS" w:cs="Times New Roman"/>
@@ -3396,54 +2878,22 @@
                 <w:rFonts w:ascii="Comic Sans MS" w:eastAsia="Times New Roman" w:hAnsi="Comic Sans MS" w:cs="Times New Roman"/>
                 <w:lang w:val="en-IN"/>
               </w:rPr>
-              <w:t xml:space="preserve">        double </w:t>
-            </w:r>
-            <w:proofErr w:type="gramStart"/>
-            <w:r>
-              <w:rPr>
-                <w:rFonts w:ascii="Comic Sans MS" w:eastAsia="Times New Roman" w:hAnsi="Comic Sans MS" w:cs="Times New Roman"/>
-                <w:lang w:val="en-IN"/>
-              </w:rPr>
-              <w:t>[][</w:t>
-            </w:r>
-            <w:proofErr w:type="gramEnd"/>
-            <w:r>
-              <w:rPr>
-                <w:rFonts w:ascii="Comic Sans MS" w:eastAsia="Times New Roman" w:hAnsi="Comic Sans MS" w:cs="Times New Roman"/>
-                <w:lang w:val="en-IN"/>
-              </w:rPr>
-              <w:t>] books = new double[4][n];</w:t>
-            </w:r>
-          </w:p>
-          <w:p>
-            <w:pPr>
-              <w:rPr>
-                <w:rFonts w:ascii="Comic Sans MS" w:eastAsia="Times New Roman" w:hAnsi="Comic Sans MS" w:cs="Times New Roman"/>
-                <w:lang w:val="en-IN"/>
-              </w:rPr>
-            </w:pPr>
-            <w:r>
-              <w:rPr>
-                <w:rFonts w:ascii="Comic Sans MS" w:eastAsia="Times New Roman" w:hAnsi="Comic Sans MS" w:cs="Times New Roman"/>
-                <w:lang w:val="en-IN"/>
-              </w:rPr>
-              <w:t xml:space="preserve">        </w:t>
-            </w:r>
-            <w:proofErr w:type="gramStart"/>
-            <w:r>
-              <w:rPr>
-                <w:rFonts w:ascii="Comic Sans MS" w:eastAsia="Times New Roman" w:hAnsi="Comic Sans MS" w:cs="Times New Roman"/>
-                <w:lang w:val="en-IN"/>
-              </w:rPr>
-              <w:t>for(</w:t>
-            </w:r>
-            <w:proofErr w:type="gramEnd"/>
-            <w:r>
-              <w:rPr>
-                <w:rFonts w:ascii="Comic Sans MS" w:eastAsia="Times New Roman" w:hAnsi="Comic Sans MS" w:cs="Times New Roman"/>
-                <w:lang w:val="en-IN"/>
-              </w:rPr>
-              <w:t xml:space="preserve">int </w:t>
+              <w:t>        double [][] books = new double[4][n];</w:t>
+            </w:r>
+          </w:p>
+          <w:p>
+            <w:pPr>
+              <w:rPr>
+                <w:rFonts w:ascii="Comic Sans MS" w:eastAsia="Times New Roman" w:hAnsi="Comic Sans MS" w:cs="Times New Roman"/>
+                <w:lang w:val="en-IN"/>
+              </w:rPr>
+            </w:pPr>
+            <w:r>
+              <w:rPr>
+                <w:rFonts w:ascii="Comic Sans MS" w:eastAsia="Times New Roman" w:hAnsi="Comic Sans MS" w:cs="Times New Roman"/>
+                <w:lang w:val="en-IN"/>
+              </w:rPr>
+              <w:t xml:space="preserve">        for(int </w:t>
             </w:r>
             <w:proofErr w:type="spellStart"/>
             <w:r>
@@ -3506,54 +2956,22 @@
                 <w:rFonts w:ascii="Comic Sans MS" w:eastAsia="Times New Roman" w:hAnsi="Comic Sans MS" w:cs="Times New Roman"/>
                 <w:lang w:val="en-IN"/>
               </w:rPr>
-              <w:t>("Enter %d ratings for book %d: \n</w:t>
-            </w:r>
-            <w:proofErr w:type="gramStart"/>
-            <w:r>
-              <w:rPr>
-                <w:rFonts w:ascii="Comic Sans MS" w:eastAsia="Times New Roman" w:hAnsi="Comic Sans MS" w:cs="Times New Roman"/>
-                <w:lang w:val="en-IN"/>
-              </w:rPr>
-              <w:t>",n</w:t>
-            </w:r>
-            <w:proofErr w:type="gramEnd"/>
-            <w:r>
-              <w:rPr>
-                <w:rFonts w:ascii="Comic Sans MS" w:eastAsia="Times New Roman" w:hAnsi="Comic Sans MS" w:cs="Times New Roman"/>
-                <w:lang w:val="en-IN"/>
-              </w:rPr>
-              <w:t>,i+1);</w:t>
-            </w:r>
-          </w:p>
-          <w:p>
-            <w:pPr>
-              <w:rPr>
-                <w:rFonts w:ascii="Comic Sans MS" w:eastAsia="Times New Roman" w:hAnsi="Comic Sans MS" w:cs="Times New Roman"/>
-                <w:lang w:val="en-IN"/>
-              </w:rPr>
-            </w:pPr>
-            <w:r>
-              <w:rPr>
-                <w:rFonts w:ascii="Comic Sans MS" w:eastAsia="Times New Roman" w:hAnsi="Comic Sans MS" w:cs="Times New Roman"/>
-                <w:lang w:val="en-IN"/>
-              </w:rPr>
-              <w:t xml:space="preserve">            </w:t>
-            </w:r>
-            <w:proofErr w:type="gramStart"/>
-            <w:r>
-              <w:rPr>
-                <w:rFonts w:ascii="Comic Sans MS" w:eastAsia="Times New Roman" w:hAnsi="Comic Sans MS" w:cs="Times New Roman"/>
-                <w:lang w:val="en-IN"/>
-              </w:rPr>
-              <w:t>for(</w:t>
-            </w:r>
-            <w:proofErr w:type="gramEnd"/>
-            <w:r>
-              <w:rPr>
-                <w:rFonts w:ascii="Comic Sans MS" w:eastAsia="Times New Roman" w:hAnsi="Comic Sans MS" w:cs="Times New Roman"/>
-                <w:lang w:val="en-IN"/>
-              </w:rPr>
-              <w:t>int j=0;j&lt;</w:t>
+              <w:t>("Enter %d ratings for book %d: \n",n,i+1);</w:t>
+            </w:r>
+          </w:p>
+          <w:p>
+            <w:pPr>
+              <w:rPr>
+                <w:rFonts w:ascii="Comic Sans MS" w:eastAsia="Times New Roman" w:hAnsi="Comic Sans MS" w:cs="Times New Roman"/>
+                <w:lang w:val="en-IN"/>
+              </w:rPr>
+            </w:pPr>
+            <w:r>
+              <w:rPr>
+                <w:rFonts w:ascii="Comic Sans MS" w:eastAsia="Times New Roman" w:hAnsi="Comic Sans MS" w:cs="Times New Roman"/>
+                <w:lang w:val="en-IN"/>
+              </w:rPr>
+              <w:t>            for(int j=0;j&lt;</w:t>
             </w:r>
             <w:proofErr w:type="spellStart"/>
             <w:r>
@@ -3603,7 +3021,6 @@
               <w:t xml:space="preserve">][j] = </w:t>
             </w:r>
             <w:proofErr w:type="spellStart"/>
-            <w:proofErr w:type="gramStart"/>
             <w:r>
               <w:rPr>
                 <w:rFonts w:ascii="Comic Sans MS" w:eastAsia="Times New Roman" w:hAnsi="Comic Sans MS" w:cs="Times New Roman"/>
@@ -3612,7 +3029,6 @@
               <w:t>sc.nextDouble</w:t>
             </w:r>
             <w:proofErr w:type="spellEnd"/>
-            <w:proofErr w:type="gramEnd"/>
             <w:r>
               <w:rPr>
                 <w:rFonts w:ascii="Comic Sans MS" w:eastAsia="Times New Roman" w:hAnsi="Comic Sans MS" w:cs="Times New Roman"/>
@@ -3664,23 +3080,7 @@
                 <w:rFonts w:ascii="Comic Sans MS" w:eastAsia="Times New Roman" w:hAnsi="Comic Sans MS" w:cs="Times New Roman"/>
                 <w:lang w:val="en-IN"/>
               </w:rPr>
-              <w:t xml:space="preserve">        </w:t>
-            </w:r>
-            <w:proofErr w:type="gramStart"/>
-            <w:r>
-              <w:rPr>
-                <w:rFonts w:ascii="Comic Sans MS" w:eastAsia="Times New Roman" w:hAnsi="Comic Sans MS" w:cs="Times New Roman"/>
-                <w:lang w:val="en-IN"/>
-              </w:rPr>
-              <w:t>average(</w:t>
-            </w:r>
-            <w:proofErr w:type="gramEnd"/>
-            <w:r>
-              <w:rPr>
-                <w:rFonts w:ascii="Comic Sans MS" w:eastAsia="Times New Roman" w:hAnsi="Comic Sans MS" w:cs="Times New Roman"/>
-                <w:lang w:val="en-IN"/>
-              </w:rPr>
-              <w:t>n, books);</w:t>
+              <w:t>        average(n, books);</w:t>
             </w:r>
           </w:p>
           <w:p>
@@ -3710,23 +3110,7 @@
                 <w:rFonts w:ascii="Comic Sans MS" w:eastAsia="Times New Roman" w:hAnsi="Comic Sans MS" w:cs="Times New Roman"/>
                 <w:lang w:val="en-IN"/>
               </w:rPr>
-              <w:t xml:space="preserve">    void </w:t>
-            </w:r>
-            <w:proofErr w:type="gramStart"/>
-            <w:r>
-              <w:rPr>
-                <w:rFonts w:ascii="Comic Sans MS" w:eastAsia="Times New Roman" w:hAnsi="Comic Sans MS" w:cs="Times New Roman"/>
-                <w:lang w:val="en-IN"/>
-              </w:rPr>
-              <w:t>average(</w:t>
-            </w:r>
-            <w:proofErr w:type="gramEnd"/>
-            <w:r>
-              <w:rPr>
-                <w:rFonts w:ascii="Comic Sans MS" w:eastAsia="Times New Roman" w:hAnsi="Comic Sans MS" w:cs="Times New Roman"/>
-                <w:lang w:val="en-IN"/>
-              </w:rPr>
-              <w:t xml:space="preserve">int </w:t>
+              <w:t xml:space="preserve">    void average(int </w:t>
             </w:r>
             <w:proofErr w:type="spellStart"/>
             <w:r>
@@ -3757,23 +3141,7 @@
                 <w:rFonts w:ascii="Comic Sans MS" w:eastAsia="Times New Roman" w:hAnsi="Comic Sans MS" w:cs="Times New Roman"/>
                 <w:lang w:val="en-IN"/>
               </w:rPr>
-              <w:t xml:space="preserve">        </w:t>
-            </w:r>
-            <w:proofErr w:type="gramStart"/>
-            <w:r>
-              <w:rPr>
-                <w:rFonts w:ascii="Comic Sans MS" w:eastAsia="Times New Roman" w:hAnsi="Comic Sans MS" w:cs="Times New Roman"/>
-                <w:lang w:val="en-IN"/>
-              </w:rPr>
-              <w:t>double[</w:t>
-            </w:r>
-            <w:proofErr w:type="gramEnd"/>
-            <w:r>
-              <w:rPr>
-                <w:rFonts w:ascii="Comic Sans MS" w:eastAsia="Times New Roman" w:hAnsi="Comic Sans MS" w:cs="Times New Roman"/>
-                <w:lang w:val="en-IN"/>
-              </w:rPr>
-              <w:t xml:space="preserve">] </w:t>
+              <w:t xml:space="preserve">        double[] </w:t>
             </w:r>
             <w:proofErr w:type="spellStart"/>
             <w:r>
@@ -3804,71 +3172,37 @@
                 <w:rFonts w:ascii="Comic Sans MS" w:eastAsia="Times New Roman" w:hAnsi="Comic Sans MS" w:cs="Times New Roman"/>
                 <w:lang w:val="en-IN"/>
               </w:rPr>
-              <w:t>        double popular=</w:t>
-            </w:r>
-            <w:proofErr w:type="gramStart"/>
-            <w:r>
-              <w:rPr>
-                <w:rFonts w:ascii="Comic Sans MS" w:eastAsia="Times New Roman" w:hAnsi="Comic Sans MS" w:cs="Times New Roman"/>
-                <w:lang w:val="en-IN"/>
-              </w:rPr>
-              <w:t>0;</w:t>
-            </w:r>
-            <w:proofErr w:type="gramEnd"/>
-          </w:p>
-          <w:p>
-            <w:pPr>
-              <w:rPr>
-                <w:rFonts w:ascii="Comic Sans MS" w:eastAsia="Times New Roman" w:hAnsi="Comic Sans MS" w:cs="Times New Roman"/>
-                <w:lang w:val="en-IN"/>
-              </w:rPr>
-            </w:pPr>
-            <w:r>
-              <w:rPr>
-                <w:rFonts w:ascii="Comic Sans MS" w:eastAsia="Times New Roman" w:hAnsi="Comic Sans MS" w:cs="Times New Roman"/>
-                <w:lang w:val="en-IN"/>
-              </w:rPr>
-              <w:t>        int c=</w:t>
-            </w:r>
-            <w:proofErr w:type="gramStart"/>
-            <w:r>
-              <w:rPr>
-                <w:rFonts w:ascii="Comic Sans MS" w:eastAsia="Times New Roman" w:hAnsi="Comic Sans MS" w:cs="Times New Roman"/>
-                <w:lang w:val="en-IN"/>
-              </w:rPr>
-              <w:t>0;</w:t>
-            </w:r>
-            <w:proofErr w:type="gramEnd"/>
-          </w:p>
-          <w:p>
-            <w:pPr>
-              <w:rPr>
-                <w:rFonts w:ascii="Comic Sans MS" w:eastAsia="Times New Roman" w:hAnsi="Comic Sans MS" w:cs="Times New Roman"/>
-                <w:lang w:val="en-IN"/>
-              </w:rPr>
-            </w:pPr>
-            <w:r>
-              <w:rPr>
-                <w:rFonts w:ascii="Comic Sans MS" w:eastAsia="Times New Roman" w:hAnsi="Comic Sans MS" w:cs="Times New Roman"/>
-                <w:lang w:val="en-IN"/>
-              </w:rPr>
-              <w:t xml:space="preserve">        </w:t>
-            </w:r>
-            <w:proofErr w:type="gramStart"/>
-            <w:r>
-              <w:rPr>
-                <w:rFonts w:ascii="Comic Sans MS" w:eastAsia="Times New Roman" w:hAnsi="Comic Sans MS" w:cs="Times New Roman"/>
-                <w:lang w:val="en-IN"/>
-              </w:rPr>
-              <w:t>for(</w:t>
-            </w:r>
-            <w:proofErr w:type="gramEnd"/>
-            <w:r>
-              <w:rPr>
-                <w:rFonts w:ascii="Comic Sans MS" w:eastAsia="Times New Roman" w:hAnsi="Comic Sans MS" w:cs="Times New Roman"/>
-                <w:lang w:val="en-IN"/>
-              </w:rPr>
-              <w:t xml:space="preserve">int </w:t>
+              <w:t>        double popular=0;</w:t>
+            </w:r>
+          </w:p>
+          <w:p>
+            <w:pPr>
+              <w:rPr>
+                <w:rFonts w:ascii="Comic Sans MS" w:eastAsia="Times New Roman" w:hAnsi="Comic Sans MS" w:cs="Times New Roman"/>
+                <w:lang w:val="en-IN"/>
+              </w:rPr>
+            </w:pPr>
+            <w:r>
+              <w:rPr>
+                <w:rFonts w:ascii="Comic Sans MS" w:eastAsia="Times New Roman" w:hAnsi="Comic Sans MS" w:cs="Times New Roman"/>
+                <w:lang w:val="en-IN"/>
+              </w:rPr>
+              <w:t>        int c=0;</w:t>
+            </w:r>
+          </w:p>
+          <w:p>
+            <w:pPr>
+              <w:rPr>
+                <w:rFonts w:ascii="Comic Sans MS" w:eastAsia="Times New Roman" w:hAnsi="Comic Sans MS" w:cs="Times New Roman"/>
+                <w:lang w:val="en-IN"/>
+              </w:rPr>
+            </w:pPr>
+            <w:r>
+              <w:rPr>
+                <w:rFonts w:ascii="Comic Sans MS" w:eastAsia="Times New Roman" w:hAnsi="Comic Sans MS" w:cs="Times New Roman"/>
+                <w:lang w:val="en-IN"/>
+              </w:rPr>
+              <w:t xml:space="preserve">        for(int </w:t>
             </w:r>
             <w:proofErr w:type="spellStart"/>
             <w:r>
@@ -3899,55 +3233,117 @@
                 <w:rFonts w:ascii="Comic Sans MS" w:eastAsia="Times New Roman" w:hAnsi="Comic Sans MS" w:cs="Times New Roman"/>
                 <w:lang w:val="en-IN"/>
               </w:rPr>
+              <w:t>            for(int j=0;j&lt;</w:t>
+            </w:r>
+            <w:proofErr w:type="spellStart"/>
+            <w:r>
+              <w:rPr>
+                <w:rFonts w:ascii="Comic Sans MS" w:eastAsia="Times New Roman" w:hAnsi="Comic Sans MS" w:cs="Times New Roman"/>
+                <w:lang w:val="en-IN"/>
+              </w:rPr>
+              <w:t>n;j</w:t>
+            </w:r>
+            <w:proofErr w:type="spellEnd"/>
+            <w:r>
+              <w:rPr>
+                <w:rFonts w:ascii="Comic Sans MS" w:eastAsia="Times New Roman" w:hAnsi="Comic Sans MS" w:cs="Times New Roman"/>
+                <w:lang w:val="en-IN"/>
+              </w:rPr>
+              <w:t>++) {</w:t>
+            </w:r>
+          </w:p>
+          <w:p>
+            <w:pPr>
+              <w:rPr>
+                <w:rFonts w:ascii="Comic Sans MS" w:eastAsia="Times New Roman" w:hAnsi="Comic Sans MS" w:cs="Times New Roman"/>
+                <w:lang w:val="en-IN"/>
+              </w:rPr>
+            </w:pPr>
+            <w:r>
+              <w:rPr>
+                <w:rFonts w:ascii="Comic Sans MS" w:eastAsia="Times New Roman" w:hAnsi="Comic Sans MS" w:cs="Times New Roman"/>
+                <w:lang w:val="en-IN"/>
+              </w:rPr>
+              <w:t xml:space="preserve">                </w:t>
+            </w:r>
+            <w:proofErr w:type="spellStart"/>
+            <w:r>
+              <w:rPr>
+                <w:rFonts w:ascii="Comic Sans MS" w:eastAsia="Times New Roman" w:hAnsi="Comic Sans MS" w:cs="Times New Roman"/>
+                <w:lang w:val="en-IN"/>
+              </w:rPr>
+              <w:t>avg</w:t>
+            </w:r>
+            <w:proofErr w:type="spellEnd"/>
+            <w:r>
+              <w:rPr>
+                <w:rFonts w:ascii="Comic Sans MS" w:eastAsia="Times New Roman" w:hAnsi="Comic Sans MS" w:cs="Times New Roman"/>
+                <w:lang w:val="en-IN"/>
+              </w:rPr>
+              <w:t>[</w:t>
+            </w:r>
+            <w:proofErr w:type="spellStart"/>
+            <w:r>
+              <w:rPr>
+                <w:rFonts w:ascii="Comic Sans MS" w:eastAsia="Times New Roman" w:hAnsi="Comic Sans MS" w:cs="Times New Roman"/>
+                <w:lang w:val="en-IN"/>
+              </w:rPr>
+              <w:t>i</w:t>
+            </w:r>
+            <w:proofErr w:type="spellEnd"/>
+            <w:r>
+              <w:rPr>
+                <w:rFonts w:ascii="Comic Sans MS" w:eastAsia="Times New Roman" w:hAnsi="Comic Sans MS" w:cs="Times New Roman"/>
+                <w:lang w:val="en-IN"/>
+              </w:rPr>
+              <w:t>] += book[</w:t>
+            </w:r>
+            <w:proofErr w:type="spellStart"/>
+            <w:r>
+              <w:rPr>
+                <w:rFonts w:ascii="Comic Sans MS" w:eastAsia="Times New Roman" w:hAnsi="Comic Sans MS" w:cs="Times New Roman"/>
+                <w:lang w:val="en-IN"/>
+              </w:rPr>
+              <w:t>i</w:t>
+            </w:r>
+            <w:proofErr w:type="spellEnd"/>
+            <w:r>
+              <w:rPr>
+                <w:rFonts w:ascii="Comic Sans MS" w:eastAsia="Times New Roman" w:hAnsi="Comic Sans MS" w:cs="Times New Roman"/>
+                <w:lang w:val="en-IN"/>
+              </w:rPr>
+              <w:t>][j];</w:t>
+            </w:r>
+          </w:p>
+          <w:p>
+            <w:pPr>
+              <w:rPr>
+                <w:rFonts w:ascii="Comic Sans MS" w:eastAsia="Times New Roman" w:hAnsi="Comic Sans MS" w:cs="Times New Roman"/>
+                <w:lang w:val="en-IN"/>
+              </w:rPr>
+            </w:pPr>
+            <w:r>
+              <w:rPr>
+                <w:rFonts w:ascii="Comic Sans MS" w:eastAsia="Times New Roman" w:hAnsi="Comic Sans MS" w:cs="Times New Roman"/>
+                <w:lang w:val="en-IN"/>
+              </w:rPr>
+              <w:t>            }</w:t>
+            </w:r>
+          </w:p>
+          <w:p>
+            <w:pPr>
+              <w:rPr>
+                <w:rFonts w:ascii="Comic Sans MS" w:eastAsia="Times New Roman" w:hAnsi="Comic Sans MS" w:cs="Times New Roman"/>
+                <w:lang w:val="en-IN"/>
+              </w:rPr>
+            </w:pPr>
+            <w:r>
+              <w:rPr>
+                <w:rFonts w:ascii="Comic Sans MS" w:eastAsia="Times New Roman" w:hAnsi="Comic Sans MS" w:cs="Times New Roman"/>
+                <w:lang w:val="en-IN"/>
+              </w:rPr>
               <w:t xml:space="preserve">            </w:t>
             </w:r>
-            <w:proofErr w:type="gramStart"/>
-            <w:r>
-              <w:rPr>
-                <w:rFonts w:ascii="Comic Sans MS" w:eastAsia="Times New Roman" w:hAnsi="Comic Sans MS" w:cs="Times New Roman"/>
-                <w:lang w:val="en-IN"/>
-              </w:rPr>
-              <w:t>for(</w:t>
-            </w:r>
-            <w:proofErr w:type="gramEnd"/>
-            <w:r>
-              <w:rPr>
-                <w:rFonts w:ascii="Comic Sans MS" w:eastAsia="Times New Roman" w:hAnsi="Comic Sans MS" w:cs="Times New Roman"/>
-                <w:lang w:val="en-IN"/>
-              </w:rPr>
-              <w:t>int j=0;j&lt;</w:t>
-            </w:r>
-            <w:proofErr w:type="spellStart"/>
-            <w:r>
-              <w:rPr>
-                <w:rFonts w:ascii="Comic Sans MS" w:eastAsia="Times New Roman" w:hAnsi="Comic Sans MS" w:cs="Times New Roman"/>
-                <w:lang w:val="en-IN"/>
-              </w:rPr>
-              <w:t>n;j</w:t>
-            </w:r>
-            <w:proofErr w:type="spellEnd"/>
-            <w:r>
-              <w:rPr>
-                <w:rFonts w:ascii="Comic Sans MS" w:eastAsia="Times New Roman" w:hAnsi="Comic Sans MS" w:cs="Times New Roman"/>
-                <w:lang w:val="en-IN"/>
-              </w:rPr>
-              <w:t>++) {</w:t>
-            </w:r>
-          </w:p>
-          <w:p>
-            <w:pPr>
-              <w:rPr>
-                <w:rFonts w:ascii="Comic Sans MS" w:eastAsia="Times New Roman" w:hAnsi="Comic Sans MS" w:cs="Times New Roman"/>
-                <w:lang w:val="en-IN"/>
-              </w:rPr>
-            </w:pPr>
-            <w:r>
-              <w:rPr>
-                <w:rFonts w:ascii="Comic Sans MS" w:eastAsia="Times New Roman" w:hAnsi="Comic Sans MS" w:cs="Times New Roman"/>
-                <w:lang w:val="en-IN"/>
-              </w:rPr>
-              <w:t xml:space="preserve">                </w:t>
-            </w:r>
             <w:proofErr w:type="spellStart"/>
             <w:r>
               <w:rPr>
@@ -3978,7 +3374,23 @@
                 <w:rFonts w:ascii="Comic Sans MS" w:eastAsia="Times New Roman" w:hAnsi="Comic Sans MS" w:cs="Times New Roman"/>
                 <w:lang w:val="en-IN"/>
               </w:rPr>
-              <w:t>] += book[</w:t>
+              <w:t xml:space="preserve">] = </w:t>
+            </w:r>
+            <w:proofErr w:type="spellStart"/>
+            <w:r>
+              <w:rPr>
+                <w:rFonts w:ascii="Comic Sans MS" w:eastAsia="Times New Roman" w:hAnsi="Comic Sans MS" w:cs="Times New Roman"/>
+                <w:lang w:val="en-IN"/>
+              </w:rPr>
+              <w:t>avg</w:t>
+            </w:r>
+            <w:proofErr w:type="spellEnd"/>
+            <w:r>
+              <w:rPr>
+                <w:rFonts w:ascii="Comic Sans MS" w:eastAsia="Times New Roman" w:hAnsi="Comic Sans MS" w:cs="Times New Roman"/>
+                <w:lang w:val="en-IN"/>
+              </w:rPr>
+              <w:t>[</w:t>
             </w:r>
             <w:proofErr w:type="spellStart"/>
             <w:r>
@@ -3994,9 +3406,95 @@
                 <w:rFonts w:ascii="Comic Sans MS" w:eastAsia="Times New Roman" w:hAnsi="Comic Sans MS" w:cs="Times New Roman"/>
                 <w:lang w:val="en-IN"/>
               </w:rPr>
-              <w:t>][j</w:t>
-            </w:r>
-            <w:proofErr w:type="gramStart"/>
+              <w:t>]/n;</w:t>
+            </w:r>
+          </w:p>
+          <w:p>
+            <w:pPr>
+              <w:rPr>
+                <w:rFonts w:ascii="Comic Sans MS" w:eastAsia="Times New Roman" w:hAnsi="Comic Sans MS" w:cs="Times New Roman"/>
+                <w:lang w:val="en-IN"/>
+              </w:rPr>
+            </w:pPr>
+            <w:r>
+              <w:rPr>
+                <w:rFonts w:ascii="Comic Sans MS" w:eastAsia="Times New Roman" w:hAnsi="Comic Sans MS" w:cs="Times New Roman"/>
+                <w:lang w:val="en-IN"/>
+              </w:rPr>
+              <w:t>            if(</w:t>
+            </w:r>
+            <w:proofErr w:type="spellStart"/>
+            <w:r>
+              <w:rPr>
+                <w:rFonts w:ascii="Comic Sans MS" w:eastAsia="Times New Roman" w:hAnsi="Comic Sans MS" w:cs="Times New Roman"/>
+                <w:lang w:val="en-IN"/>
+              </w:rPr>
+              <w:t>avg</w:t>
+            </w:r>
+            <w:proofErr w:type="spellEnd"/>
+            <w:r>
+              <w:rPr>
+                <w:rFonts w:ascii="Comic Sans MS" w:eastAsia="Times New Roman" w:hAnsi="Comic Sans MS" w:cs="Times New Roman"/>
+                <w:lang w:val="en-IN"/>
+              </w:rPr>
+              <w:t>[</w:t>
+            </w:r>
+            <w:proofErr w:type="spellStart"/>
+            <w:r>
+              <w:rPr>
+                <w:rFonts w:ascii="Comic Sans MS" w:eastAsia="Times New Roman" w:hAnsi="Comic Sans MS" w:cs="Times New Roman"/>
+                <w:lang w:val="en-IN"/>
+              </w:rPr>
+              <w:t>i</w:t>
+            </w:r>
+            <w:proofErr w:type="spellEnd"/>
+            <w:r>
+              <w:rPr>
+                <w:rFonts w:ascii="Comic Sans MS" w:eastAsia="Times New Roman" w:hAnsi="Comic Sans MS" w:cs="Times New Roman"/>
+                <w:lang w:val="en-IN"/>
+              </w:rPr>
+              <w:t>]&gt;popular) {</w:t>
+            </w:r>
+          </w:p>
+          <w:p>
+            <w:pPr>
+              <w:rPr>
+                <w:rFonts w:ascii="Comic Sans MS" w:eastAsia="Times New Roman" w:hAnsi="Comic Sans MS" w:cs="Times New Roman"/>
+                <w:lang w:val="en-IN"/>
+              </w:rPr>
+            </w:pPr>
+            <w:r>
+              <w:rPr>
+                <w:rFonts w:ascii="Comic Sans MS" w:eastAsia="Times New Roman" w:hAnsi="Comic Sans MS" w:cs="Times New Roman"/>
+                <w:lang w:val="en-IN"/>
+              </w:rPr>
+              <w:t xml:space="preserve">                popular = </w:t>
+            </w:r>
+            <w:proofErr w:type="spellStart"/>
+            <w:r>
+              <w:rPr>
+                <w:rFonts w:ascii="Comic Sans MS" w:eastAsia="Times New Roman" w:hAnsi="Comic Sans MS" w:cs="Times New Roman"/>
+                <w:lang w:val="en-IN"/>
+              </w:rPr>
+              <w:t>avg</w:t>
+            </w:r>
+            <w:proofErr w:type="spellEnd"/>
+            <w:r>
+              <w:rPr>
+                <w:rFonts w:ascii="Comic Sans MS" w:eastAsia="Times New Roman" w:hAnsi="Comic Sans MS" w:cs="Times New Roman"/>
+                <w:lang w:val="en-IN"/>
+              </w:rPr>
+              <w:t>[</w:t>
+            </w:r>
+            <w:proofErr w:type="spellStart"/>
+            <w:r>
+              <w:rPr>
+                <w:rFonts w:ascii="Comic Sans MS" w:eastAsia="Times New Roman" w:hAnsi="Comic Sans MS" w:cs="Times New Roman"/>
+                <w:lang w:val="en-IN"/>
+              </w:rPr>
+              <w:t>i</w:t>
+            </w:r>
+            <w:proofErr w:type="spellEnd"/>
             <w:r>
               <w:rPr>
                 <w:rFonts w:ascii="Comic Sans MS" w:eastAsia="Times New Roman" w:hAnsi="Comic Sans MS" w:cs="Times New Roman"/>
@@ -4004,52 +3502,20 @@
               </w:rPr>
               <w:t>];</w:t>
             </w:r>
-            <w:proofErr w:type="gramEnd"/>
-          </w:p>
-          <w:p>
-            <w:pPr>
-              <w:rPr>
-                <w:rFonts w:ascii="Comic Sans MS" w:eastAsia="Times New Roman" w:hAnsi="Comic Sans MS" w:cs="Times New Roman"/>
-                <w:lang w:val="en-IN"/>
-              </w:rPr>
-            </w:pPr>
-            <w:r>
-              <w:rPr>
-                <w:rFonts w:ascii="Comic Sans MS" w:eastAsia="Times New Roman" w:hAnsi="Comic Sans MS" w:cs="Times New Roman"/>
-                <w:lang w:val="en-IN"/>
-              </w:rPr>
-              <w:t>            }</w:t>
-            </w:r>
-          </w:p>
-          <w:p>
-            <w:pPr>
-              <w:rPr>
-                <w:rFonts w:ascii="Comic Sans MS" w:eastAsia="Times New Roman" w:hAnsi="Comic Sans MS" w:cs="Times New Roman"/>
-                <w:lang w:val="en-IN"/>
-              </w:rPr>
-            </w:pPr>
-            <w:r>
-              <w:rPr>
-                <w:rFonts w:ascii="Comic Sans MS" w:eastAsia="Times New Roman" w:hAnsi="Comic Sans MS" w:cs="Times New Roman"/>
-                <w:lang w:val="en-IN"/>
-              </w:rPr>
-              <w:t xml:space="preserve">            </w:t>
-            </w:r>
-            <w:proofErr w:type="spellStart"/>
-            <w:r>
-              <w:rPr>
-                <w:rFonts w:ascii="Comic Sans MS" w:eastAsia="Times New Roman" w:hAnsi="Comic Sans MS" w:cs="Times New Roman"/>
-                <w:lang w:val="en-IN"/>
-              </w:rPr>
-              <w:t>avg</w:t>
-            </w:r>
-            <w:proofErr w:type="spellEnd"/>
-            <w:r>
-              <w:rPr>
-                <w:rFonts w:ascii="Comic Sans MS" w:eastAsia="Times New Roman" w:hAnsi="Comic Sans MS" w:cs="Times New Roman"/>
-                <w:lang w:val="en-IN"/>
-              </w:rPr>
-              <w:t>[</w:t>
+          </w:p>
+          <w:p>
+            <w:pPr>
+              <w:rPr>
+                <w:rFonts w:ascii="Comic Sans MS" w:eastAsia="Times New Roman" w:hAnsi="Comic Sans MS" w:cs="Times New Roman"/>
+                <w:lang w:val="en-IN"/>
+              </w:rPr>
+            </w:pPr>
+            <w:r>
+              <w:rPr>
+                <w:rFonts w:ascii="Comic Sans MS" w:eastAsia="Times New Roman" w:hAnsi="Comic Sans MS" w:cs="Times New Roman"/>
+                <w:lang w:val="en-IN"/>
+              </w:rPr>
+              <w:t xml:space="preserve">                c = </w:t>
             </w:r>
             <w:proofErr w:type="spellStart"/>
             <w:r>
@@ -4065,178 +3531,8 @@
                 <w:rFonts w:ascii="Comic Sans MS" w:eastAsia="Times New Roman" w:hAnsi="Comic Sans MS" w:cs="Times New Roman"/>
                 <w:lang w:val="en-IN"/>
               </w:rPr>
-              <w:t xml:space="preserve">] = </w:t>
-            </w:r>
-            <w:proofErr w:type="spellStart"/>
-            <w:r>
-              <w:rPr>
-                <w:rFonts w:ascii="Comic Sans MS" w:eastAsia="Times New Roman" w:hAnsi="Comic Sans MS" w:cs="Times New Roman"/>
-                <w:lang w:val="en-IN"/>
-              </w:rPr>
-              <w:t>avg</w:t>
-            </w:r>
-            <w:proofErr w:type="spellEnd"/>
-            <w:r>
-              <w:rPr>
-                <w:rFonts w:ascii="Comic Sans MS" w:eastAsia="Times New Roman" w:hAnsi="Comic Sans MS" w:cs="Times New Roman"/>
-                <w:lang w:val="en-IN"/>
-              </w:rPr>
-              <w:t>[</w:t>
-            </w:r>
-            <w:proofErr w:type="spellStart"/>
-            <w:r>
-              <w:rPr>
-                <w:rFonts w:ascii="Comic Sans MS" w:eastAsia="Times New Roman" w:hAnsi="Comic Sans MS" w:cs="Times New Roman"/>
-                <w:lang w:val="en-IN"/>
-              </w:rPr>
-              <w:t>i</w:t>
-            </w:r>
-            <w:proofErr w:type="spellEnd"/>
-            <w:r>
-              <w:rPr>
-                <w:rFonts w:ascii="Comic Sans MS" w:eastAsia="Times New Roman" w:hAnsi="Comic Sans MS" w:cs="Times New Roman"/>
-                <w:lang w:val="en-IN"/>
-              </w:rPr>
-              <w:t>]/</w:t>
-            </w:r>
-            <w:proofErr w:type="gramStart"/>
-            <w:r>
-              <w:rPr>
-                <w:rFonts w:ascii="Comic Sans MS" w:eastAsia="Times New Roman" w:hAnsi="Comic Sans MS" w:cs="Times New Roman"/>
-                <w:lang w:val="en-IN"/>
-              </w:rPr>
-              <w:t>n;</w:t>
-            </w:r>
-            <w:proofErr w:type="gramEnd"/>
-          </w:p>
-          <w:p>
-            <w:pPr>
-              <w:rPr>
-                <w:rFonts w:ascii="Comic Sans MS" w:eastAsia="Times New Roman" w:hAnsi="Comic Sans MS" w:cs="Times New Roman"/>
-                <w:lang w:val="en-IN"/>
-              </w:rPr>
-            </w:pPr>
-            <w:r>
-              <w:rPr>
-                <w:rFonts w:ascii="Comic Sans MS" w:eastAsia="Times New Roman" w:hAnsi="Comic Sans MS" w:cs="Times New Roman"/>
-                <w:lang w:val="en-IN"/>
-              </w:rPr>
-              <w:t>            if(</w:t>
-            </w:r>
-            <w:proofErr w:type="spellStart"/>
-            <w:r>
-              <w:rPr>
-                <w:rFonts w:ascii="Comic Sans MS" w:eastAsia="Times New Roman" w:hAnsi="Comic Sans MS" w:cs="Times New Roman"/>
-                <w:lang w:val="en-IN"/>
-              </w:rPr>
-              <w:t>avg</w:t>
-            </w:r>
-            <w:proofErr w:type="spellEnd"/>
-            <w:r>
-              <w:rPr>
-                <w:rFonts w:ascii="Comic Sans MS" w:eastAsia="Times New Roman" w:hAnsi="Comic Sans MS" w:cs="Times New Roman"/>
-                <w:lang w:val="en-IN"/>
-              </w:rPr>
-              <w:t>[</w:t>
-            </w:r>
-            <w:proofErr w:type="spellStart"/>
-            <w:r>
-              <w:rPr>
-                <w:rFonts w:ascii="Comic Sans MS" w:eastAsia="Times New Roman" w:hAnsi="Comic Sans MS" w:cs="Times New Roman"/>
-                <w:lang w:val="en-IN"/>
-              </w:rPr>
-              <w:t>i</w:t>
-            </w:r>
-            <w:proofErr w:type="spellEnd"/>
-            <w:r>
-              <w:rPr>
-                <w:rFonts w:ascii="Comic Sans MS" w:eastAsia="Times New Roman" w:hAnsi="Comic Sans MS" w:cs="Times New Roman"/>
-                <w:lang w:val="en-IN"/>
-              </w:rPr>
-              <w:t>]&gt;popular) {</w:t>
-            </w:r>
-          </w:p>
-          <w:p>
-            <w:pPr>
-              <w:rPr>
-                <w:rFonts w:ascii="Comic Sans MS" w:eastAsia="Times New Roman" w:hAnsi="Comic Sans MS" w:cs="Times New Roman"/>
-                <w:lang w:val="en-IN"/>
-              </w:rPr>
-            </w:pPr>
-            <w:r>
-              <w:rPr>
-                <w:rFonts w:ascii="Comic Sans MS" w:eastAsia="Times New Roman" w:hAnsi="Comic Sans MS" w:cs="Times New Roman"/>
-                <w:lang w:val="en-IN"/>
-              </w:rPr>
-              <w:t xml:space="preserve">                popular = </w:t>
-            </w:r>
-            <w:proofErr w:type="spellStart"/>
-            <w:r>
-              <w:rPr>
-                <w:rFonts w:ascii="Comic Sans MS" w:eastAsia="Times New Roman" w:hAnsi="Comic Sans MS" w:cs="Times New Roman"/>
-                <w:lang w:val="en-IN"/>
-              </w:rPr>
-              <w:t>avg</w:t>
-            </w:r>
-            <w:proofErr w:type="spellEnd"/>
-            <w:r>
-              <w:rPr>
-                <w:rFonts w:ascii="Comic Sans MS" w:eastAsia="Times New Roman" w:hAnsi="Comic Sans MS" w:cs="Times New Roman"/>
-                <w:lang w:val="en-IN"/>
-              </w:rPr>
-              <w:t>[</w:t>
-            </w:r>
-            <w:proofErr w:type="spellStart"/>
-            <w:r>
-              <w:rPr>
-                <w:rFonts w:ascii="Comic Sans MS" w:eastAsia="Times New Roman" w:hAnsi="Comic Sans MS" w:cs="Times New Roman"/>
-                <w:lang w:val="en-IN"/>
-              </w:rPr>
-              <w:t>i</w:t>
-            </w:r>
-            <w:proofErr w:type="spellEnd"/>
-            <w:proofErr w:type="gramStart"/>
-            <w:r>
-              <w:rPr>
-                <w:rFonts w:ascii="Comic Sans MS" w:eastAsia="Times New Roman" w:hAnsi="Comic Sans MS" w:cs="Times New Roman"/>
-                <w:lang w:val="en-IN"/>
-              </w:rPr>
-              <w:t>];</w:t>
-            </w:r>
-            <w:proofErr w:type="gramEnd"/>
-          </w:p>
-          <w:p>
-            <w:pPr>
-              <w:rPr>
-                <w:rFonts w:ascii="Comic Sans MS" w:eastAsia="Times New Roman" w:hAnsi="Comic Sans MS" w:cs="Times New Roman"/>
-                <w:lang w:val="en-IN"/>
-              </w:rPr>
-            </w:pPr>
-            <w:r>
-              <w:rPr>
-                <w:rFonts w:ascii="Comic Sans MS" w:eastAsia="Times New Roman" w:hAnsi="Comic Sans MS" w:cs="Times New Roman"/>
-                <w:lang w:val="en-IN"/>
-              </w:rPr>
-              <w:t xml:space="preserve">                c = </w:t>
-            </w:r>
-            <w:proofErr w:type="spellStart"/>
-            <w:proofErr w:type="gramStart"/>
-            <w:r>
-              <w:rPr>
-                <w:rFonts w:ascii="Comic Sans MS" w:eastAsia="Times New Roman" w:hAnsi="Comic Sans MS" w:cs="Times New Roman"/>
-                <w:lang w:val="en-IN"/>
-              </w:rPr>
-              <w:t>i</w:t>
-            </w:r>
-            <w:proofErr w:type="spellEnd"/>
-            <w:r>
-              <w:rPr>
-                <w:rFonts w:ascii="Comic Sans MS" w:eastAsia="Times New Roman" w:hAnsi="Comic Sans MS" w:cs="Times New Roman"/>
-                <w:lang w:val="en-IN"/>
-              </w:rPr>
               <w:t>;</w:t>
             </w:r>
-            <w:proofErr w:type="gramEnd"/>
           </w:p>
           <w:p>
             <w:pPr>
@@ -4297,23 +3593,7 @@
                 <w:rFonts w:ascii="Comic Sans MS" w:eastAsia="Times New Roman" w:hAnsi="Comic Sans MS" w:cs="Times New Roman"/>
                 <w:lang w:val="en-IN"/>
               </w:rPr>
-              <w:t>("Book %d Rating: %.2f\n</w:t>
-            </w:r>
-            <w:proofErr w:type="gramStart"/>
-            <w:r>
-              <w:rPr>
-                <w:rFonts w:ascii="Comic Sans MS" w:eastAsia="Times New Roman" w:hAnsi="Comic Sans MS" w:cs="Times New Roman"/>
-                <w:lang w:val="en-IN"/>
-              </w:rPr>
-              <w:t>",i</w:t>
-            </w:r>
-            <w:proofErr w:type="gramEnd"/>
-            <w:r>
-              <w:rPr>
-                <w:rFonts w:ascii="Comic Sans MS" w:eastAsia="Times New Roman" w:hAnsi="Comic Sans MS" w:cs="Times New Roman"/>
-                <w:lang w:val="en-IN"/>
-              </w:rPr>
-              <w:t>+1,avg[</w:t>
+              <w:t>("Book %d Rating: %.2f\n",i+1,avg[</w:t>
             </w:r>
             <w:proofErr w:type="spellStart"/>
             <w:r>
@@ -4423,31 +3703,15 @@
                 <w:rFonts w:ascii="Comic Sans MS" w:eastAsia="Times New Roman" w:hAnsi="Comic Sans MS" w:cs="Times New Roman"/>
                 <w:lang w:val="en-IN"/>
               </w:rPr>
-              <w:t xml:space="preserve"> %d with Rating: %.2f\n</w:t>
-            </w:r>
-            <w:proofErr w:type="gramStart"/>
-            <w:r>
-              <w:rPr>
-                <w:rFonts w:ascii="Comic Sans MS" w:eastAsia="Times New Roman" w:hAnsi="Comic Sans MS" w:cs="Times New Roman"/>
-                <w:lang w:val="en-IN"/>
-              </w:rPr>
-              <w:t>",</w:t>
-            </w:r>
-            <w:proofErr w:type="spellStart"/>
-            <w:r>
-              <w:rPr>
-                <w:rFonts w:ascii="Comic Sans MS" w:eastAsia="Times New Roman" w:hAnsi="Comic Sans MS" w:cs="Times New Roman"/>
-                <w:lang w:val="en-IN"/>
-              </w:rPr>
-              <w:t>c</w:t>
-            </w:r>
-            <w:proofErr w:type="gramEnd"/>
-            <w:r>
-              <w:rPr>
-                <w:rFonts w:ascii="Comic Sans MS" w:eastAsia="Times New Roman" w:hAnsi="Comic Sans MS" w:cs="Times New Roman"/>
-                <w:lang w:val="en-IN"/>
-              </w:rPr>
-              <w:t>,popular</w:t>
+              <w:t xml:space="preserve"> %d with Rating: %.2f\n",</w:t>
+            </w:r>
+            <w:proofErr w:type="spellStart"/>
+            <w:r>
+              <w:rPr>
+                <w:rFonts w:ascii="Comic Sans MS" w:eastAsia="Times New Roman" w:hAnsi="Comic Sans MS" w:cs="Times New Roman"/>
+                <w:lang w:val="en-IN"/>
+              </w:rPr>
+              <w:t>c,popular</w:t>
             </w:r>
             <w:proofErr w:type="spellEnd"/>
             <w:r>
@@ -4517,23 +3781,7 @@
                 <w:rFonts w:ascii="Comic Sans MS" w:eastAsia="Times New Roman" w:hAnsi="Comic Sans MS" w:cs="Times New Roman"/>
                 <w:lang w:val="en-IN"/>
               </w:rPr>
-              <w:t xml:space="preserve"> void </w:t>
-            </w:r>
-            <w:proofErr w:type="gramStart"/>
-            <w:r>
-              <w:rPr>
-                <w:rFonts w:ascii="Comic Sans MS" w:eastAsia="Times New Roman" w:hAnsi="Comic Sans MS" w:cs="Times New Roman"/>
-                <w:lang w:val="en-IN"/>
-              </w:rPr>
-              <w:t>main(</w:t>
-            </w:r>
-            <w:proofErr w:type="gramEnd"/>
-            <w:r>
-              <w:rPr>
-                <w:rFonts w:ascii="Comic Sans MS" w:eastAsia="Times New Roman" w:hAnsi="Comic Sans MS" w:cs="Times New Roman"/>
-                <w:lang w:val="en-IN"/>
-              </w:rPr>
-              <w:t xml:space="preserve">String[] </w:t>
+              <w:t xml:space="preserve"> void main(String[] </w:t>
             </w:r>
             <w:proofErr w:type="spellStart"/>
             <w:r>
@@ -4580,23 +3828,7 @@
                 <w:rFonts w:ascii="Comic Sans MS" w:eastAsia="Times New Roman" w:hAnsi="Comic Sans MS" w:cs="Times New Roman"/>
                 <w:lang w:val="en-IN"/>
               </w:rPr>
-              <w:t xml:space="preserve"> = new </w:t>
-            </w:r>
-            <w:proofErr w:type="gramStart"/>
-            <w:r>
-              <w:rPr>
-                <w:rFonts w:ascii="Comic Sans MS" w:eastAsia="Times New Roman" w:hAnsi="Comic Sans MS" w:cs="Times New Roman"/>
-                <w:lang w:val="en-IN"/>
-              </w:rPr>
-              <w:t>Scanner(</w:t>
-            </w:r>
-            <w:proofErr w:type="gramEnd"/>
-            <w:r>
-              <w:rPr>
-                <w:rFonts w:ascii="Comic Sans MS" w:eastAsia="Times New Roman" w:hAnsi="Comic Sans MS" w:cs="Times New Roman"/>
-                <w:lang w:val="en-IN"/>
-              </w:rPr>
-              <w:t>System.</w:t>
+              <w:t xml:space="preserve"> = new Scanner(System.</w:t>
             </w:r>
             <w:r>
               <w:rPr>
@@ -4627,17 +3859,8 @@
                 <w:rFonts w:ascii="Comic Sans MS" w:eastAsia="Times New Roman" w:hAnsi="Comic Sans MS" w:cs="Times New Roman"/>
                 <w:lang w:val="en-IN"/>
               </w:rPr>
-              <w:t xml:space="preserve">        int </w:t>
-            </w:r>
-            <w:proofErr w:type="gramStart"/>
-            <w:r>
-              <w:rPr>
-                <w:rFonts w:ascii="Comic Sans MS" w:eastAsia="Times New Roman" w:hAnsi="Comic Sans MS" w:cs="Times New Roman"/>
-                <w:lang w:val="en-IN"/>
-              </w:rPr>
-              <w:t>flag;</w:t>
-            </w:r>
-            <w:proofErr w:type="gramEnd"/>
+              <w:t>        int flag;</w:t>
+            </w:r>
           </w:p>
           <w:p>
             <w:pPr>
@@ -4670,7 +3893,6 @@
               <w:t xml:space="preserve"> br1 = new </w:t>
             </w:r>
             <w:proofErr w:type="spellStart"/>
-            <w:proofErr w:type="gramStart"/>
             <w:r>
               <w:rPr>
                 <w:rFonts w:ascii="Comic Sans MS" w:eastAsia="Times New Roman" w:hAnsi="Comic Sans MS" w:cs="Times New Roman"/>
@@ -4684,15 +3906,7 @@
                 <w:rFonts w:ascii="Comic Sans MS" w:eastAsia="Times New Roman" w:hAnsi="Comic Sans MS" w:cs="Times New Roman"/>
                 <w:lang w:val="en-IN"/>
               </w:rPr>
-              <w:t>(</w:t>
-            </w:r>
-            <w:proofErr w:type="gramEnd"/>
-            <w:r>
-              <w:rPr>
-                <w:rFonts w:ascii="Comic Sans MS" w:eastAsia="Times New Roman" w:hAnsi="Comic Sans MS" w:cs="Times New Roman"/>
-                <w:lang w:val="en-IN"/>
-              </w:rPr>
-              <w:t>);</w:t>
+              <w:t>();</w:t>
             </w:r>
           </w:p>
           <w:p>
@@ -4722,17 +3936,8 @@
                 <w:rFonts w:ascii="Comic Sans MS" w:eastAsia="Times New Roman" w:hAnsi="Comic Sans MS" w:cs="Times New Roman"/>
                 <w:lang w:val="en-IN"/>
               </w:rPr>
-              <w:t>            br1.input(</w:t>
-            </w:r>
-            <w:proofErr w:type="gramStart"/>
-            <w:r>
-              <w:rPr>
-                <w:rFonts w:ascii="Comic Sans MS" w:eastAsia="Times New Roman" w:hAnsi="Comic Sans MS" w:cs="Times New Roman"/>
-                <w:lang w:val="en-IN"/>
-              </w:rPr>
-              <w:t>);</w:t>
-            </w:r>
-            <w:proofErr w:type="gramEnd"/>
+              <w:t>            br1.input();</w:t>
+            </w:r>
           </w:p>
           <w:p>
             <w:pPr>
@@ -4794,23 +3999,7 @@
                 <w:rFonts w:ascii="Comic Sans MS" w:eastAsia="Times New Roman" w:hAnsi="Comic Sans MS" w:cs="Times New Roman"/>
                 <w:lang w:val="en-IN"/>
               </w:rPr>
-              <w:t xml:space="preserve"> you want to </w:t>
-            </w:r>
-            <w:proofErr w:type="gramStart"/>
-            <w:r>
-              <w:rPr>
-                <w:rFonts w:ascii="Comic Sans MS" w:eastAsia="Times New Roman" w:hAnsi="Comic Sans MS" w:cs="Times New Roman"/>
-                <w:lang w:val="en-IN"/>
-              </w:rPr>
-              <w:t>continue?(</w:t>
-            </w:r>
-            <w:proofErr w:type="gramEnd"/>
-            <w:r>
-              <w:rPr>
-                <w:rFonts w:ascii="Comic Sans MS" w:eastAsia="Times New Roman" w:hAnsi="Comic Sans MS" w:cs="Times New Roman"/>
-                <w:lang w:val="en-IN"/>
-              </w:rPr>
-              <w:t>yes=1/0=no)");</w:t>
+              <w:t xml:space="preserve"> you want to continue?(yes=1/0=no)");</w:t>
             </w:r>
           </w:p>
           <w:p>
@@ -4828,7 +4017,6 @@
               <w:t xml:space="preserve">            flag = </w:t>
             </w:r>
             <w:proofErr w:type="spellStart"/>
-            <w:proofErr w:type="gramStart"/>
             <w:r>
               <w:rPr>
                 <w:rFonts w:ascii="Comic Sans MS" w:eastAsia="Times New Roman" w:hAnsi="Comic Sans MS" w:cs="Times New Roman"/>
@@ -4837,7 +4025,6 @@
               <w:t>sc.nextInt</w:t>
             </w:r>
             <w:proofErr w:type="spellEnd"/>
-            <w:proofErr w:type="gramEnd"/>
             <w:r>
               <w:rPr>
                 <w:rFonts w:ascii="Comic Sans MS" w:eastAsia="Times New Roman" w:hAnsi="Comic Sans MS" w:cs="Times New Roman"/>
@@ -4873,17 +4060,8 @@
                 <w:rFonts w:ascii="Comic Sans MS" w:eastAsia="Times New Roman" w:hAnsi="Comic Sans MS" w:cs="Times New Roman"/>
                 <w:lang w:val="en-IN"/>
               </w:rPr>
-              <w:t xml:space="preserve">                </w:t>
-            </w:r>
-            <w:proofErr w:type="gramStart"/>
-            <w:r>
-              <w:rPr>
-                <w:rFonts w:ascii="Comic Sans MS" w:eastAsia="Times New Roman" w:hAnsi="Comic Sans MS" w:cs="Times New Roman"/>
-                <w:lang w:val="en-IN"/>
-              </w:rPr>
-              <w:t>break;</w:t>
-            </w:r>
-            <w:proofErr w:type="gramEnd"/>
+              <w:t>                break;</w:t>
+            </w:r>
           </w:p>
           <w:p>
             <w:pPr>
@@ -5002,7 +4180,7 @@
                 <w:noProof/>
               </w:rPr>
               <w:pict w14:anchorId="30659338">
-                <v:shape id="_x0000_i1026" type="#_x0000_t75" style="width:255.6pt;height:295.2pt;visibility:visible;mso-wrap-style:square">
+                <v:shape id="_x0000_i1038" type="#_x0000_t75" style="width:255.6pt;height:295.2pt;visibility:visible;mso-wrap-style:square">
                   <v:imagedata r:id="rId5" o:title=""/>
                 </v:shape>
               </w:pict>
@@ -5121,23 +4299,7 @@
                 <w:rFonts w:ascii="Comic Sans MS" w:eastAsia="Times New Roman" w:hAnsi="Comic Sans MS" w:cs="Times New Roman"/>
                 <w:lang w:val="en-IN"/>
               </w:rPr>
-              <w:t xml:space="preserve"> movie, type of </w:t>
-            </w:r>
-            <w:proofErr w:type="gramStart"/>
-            <w:r>
-              <w:rPr>
-                <w:rFonts w:ascii="Comic Sans MS" w:eastAsia="Times New Roman" w:hAnsi="Comic Sans MS" w:cs="Times New Roman"/>
-                <w:lang w:val="en-IN"/>
-              </w:rPr>
-              <w:t>movie( action</w:t>
-            </w:r>
-            <w:proofErr w:type="gramEnd"/>
-            <w:r>
-              <w:rPr>
-                <w:rFonts w:ascii="Comic Sans MS" w:eastAsia="Times New Roman" w:hAnsi="Comic Sans MS" w:cs="Times New Roman"/>
-                <w:lang w:val="en-IN"/>
-              </w:rPr>
-              <w:t>, thriller, comedy,</w:t>
+              <w:t xml:space="preserve"> movie, type of movie( action, thriller, comedy,</w:t>
             </w:r>
             <w:r>
               <w:rPr>
@@ -5197,7 +4359,6 @@
               </w:rPr>
               <w:t xml:space="preserve">b) To print all movies whose </w:t>
             </w:r>
-            <w:proofErr w:type="gramStart"/>
             <w:r>
               <w:rPr>
                 <w:rFonts w:ascii="Comic Sans MS" w:eastAsia="Times New Roman" w:hAnsi="Comic Sans MS" w:cs="Times New Roman"/>
@@ -5205,7 +4366,6 @@
               </w:rPr>
               <w:t>names</w:t>
             </w:r>
-            <w:proofErr w:type="gramEnd"/>
             <w:r>
               <w:rPr>
                 <w:rFonts w:ascii="Comic Sans MS" w:eastAsia="Times New Roman" w:hAnsi="Comic Sans MS" w:cs="Times New Roman"/>
@@ -5353,7 +4513,6 @@
               </w:rPr>
               <w:t>.</w:t>
             </w:r>
-            <w:proofErr w:type="gramStart"/>
             <w:r>
               <w:rPr>
                 <w:rFonts w:ascii="Comic Sans MS" w:eastAsia="Times New Roman" w:hAnsi="Comic Sans MS" w:cs="Times New Roman"/>
@@ -5370,7 +4529,6 @@
               </w:rPr>
               <w:t>;</w:t>
             </w:r>
-            <w:proofErr w:type="gramEnd"/>
           </w:p>
           <w:p>
             <w:pPr>
@@ -5411,21 +4569,12 @@
               <w:t xml:space="preserve">    String </w:t>
             </w:r>
             <w:proofErr w:type="spellStart"/>
-            <w:proofErr w:type="gramStart"/>
-            <w:r>
-              <w:rPr>
-                <w:rFonts w:ascii="Comic Sans MS" w:eastAsia="Times New Roman" w:hAnsi="Comic Sans MS" w:cs="Times New Roman"/>
-                <w:lang w:val="en-IN"/>
-              </w:rPr>
-              <w:t>name,type</w:t>
-            </w:r>
-            <w:proofErr w:type="gramEnd"/>
-            <w:r>
-              <w:rPr>
-                <w:rFonts w:ascii="Comic Sans MS" w:eastAsia="Times New Roman" w:hAnsi="Comic Sans MS" w:cs="Times New Roman"/>
-                <w:lang w:val="en-IN"/>
-              </w:rPr>
-              <w:t>,hero,heroine</w:t>
+            <w:r>
+              <w:rPr>
+                <w:rFonts w:ascii="Comic Sans MS" w:eastAsia="Times New Roman" w:hAnsi="Comic Sans MS" w:cs="Times New Roman"/>
+                <w:lang w:val="en-IN"/>
+              </w:rPr>
+              <w:t>name,type,hero,heroine</w:t>
             </w:r>
             <w:proofErr w:type="spellEnd"/>
             <w:r>
@@ -5448,17 +4597,8 @@
                 <w:rFonts w:ascii="Comic Sans MS" w:eastAsia="Times New Roman" w:hAnsi="Comic Sans MS" w:cs="Times New Roman"/>
                 <w:lang w:val="en-IN"/>
               </w:rPr>
-              <w:t xml:space="preserve">    long </w:t>
-            </w:r>
-            <w:proofErr w:type="gramStart"/>
-            <w:r>
-              <w:rPr>
-                <w:rFonts w:ascii="Comic Sans MS" w:eastAsia="Times New Roman" w:hAnsi="Comic Sans MS" w:cs="Times New Roman"/>
-                <w:lang w:val="en-IN"/>
-              </w:rPr>
-              <w:t>budget;</w:t>
-            </w:r>
-            <w:proofErr w:type="gramEnd"/>
+              <w:t>    long budget;</w:t>
+            </w:r>
           </w:p>
           <w:p>
             <w:pPr>
@@ -5488,23 +4628,7 @@
                 <w:rFonts w:ascii="Comic Sans MS" w:eastAsia="Times New Roman" w:hAnsi="Comic Sans MS" w:cs="Times New Roman"/>
                 <w:lang w:val="en-IN"/>
               </w:rPr>
-              <w:t xml:space="preserve"> = new </w:t>
-            </w:r>
-            <w:proofErr w:type="gramStart"/>
-            <w:r>
-              <w:rPr>
-                <w:rFonts w:ascii="Comic Sans MS" w:eastAsia="Times New Roman" w:hAnsi="Comic Sans MS" w:cs="Times New Roman"/>
-                <w:lang w:val="en-IN"/>
-              </w:rPr>
-              <w:t>Scanner(</w:t>
-            </w:r>
-            <w:proofErr w:type="gramEnd"/>
-            <w:r>
-              <w:rPr>
-                <w:rFonts w:ascii="Comic Sans MS" w:eastAsia="Times New Roman" w:hAnsi="Comic Sans MS" w:cs="Times New Roman"/>
-                <w:lang w:val="en-IN"/>
-              </w:rPr>
-              <w:t>System.</w:t>
+              <w:t xml:space="preserve"> = new Scanner(System.</w:t>
             </w:r>
             <w:r>
               <w:rPr>
@@ -5535,23 +4659,7 @@
                 <w:rFonts w:ascii="Comic Sans MS" w:eastAsia="Times New Roman" w:hAnsi="Comic Sans MS" w:cs="Times New Roman"/>
                 <w:lang w:val="en-IN"/>
               </w:rPr>
-              <w:t xml:space="preserve">    </w:t>
-            </w:r>
-            <w:proofErr w:type="gramStart"/>
-            <w:r>
-              <w:rPr>
-                <w:rFonts w:ascii="Comic Sans MS" w:eastAsia="Times New Roman" w:hAnsi="Comic Sans MS" w:cs="Times New Roman"/>
-                <w:lang w:val="en-IN"/>
-              </w:rPr>
-              <w:t>Movie(</w:t>
-            </w:r>
-            <w:proofErr w:type="gramEnd"/>
-            <w:r>
-              <w:rPr>
-                <w:rFonts w:ascii="Comic Sans MS" w:eastAsia="Times New Roman" w:hAnsi="Comic Sans MS" w:cs="Times New Roman"/>
-                <w:lang w:val="en-IN"/>
-              </w:rPr>
-              <w:t xml:space="preserve">String </w:t>
+              <w:t xml:space="preserve">    Movie(String </w:t>
             </w:r>
             <w:proofErr w:type="spellStart"/>
             <w:r>
@@ -5646,17 +4754,8 @@
                 <w:rFonts w:ascii="Comic Sans MS" w:eastAsia="Times New Roman" w:hAnsi="Comic Sans MS" w:cs="Times New Roman"/>
                 <w:lang w:val="en-IN"/>
               </w:rPr>
-              <w:t xml:space="preserve"> = </w:t>
-            </w:r>
-            <w:proofErr w:type="gramStart"/>
-            <w:r>
-              <w:rPr>
-                <w:rFonts w:ascii="Comic Sans MS" w:eastAsia="Times New Roman" w:hAnsi="Comic Sans MS" w:cs="Times New Roman"/>
-                <w:lang w:val="en-IN"/>
-              </w:rPr>
-              <w:t>name;</w:t>
-            </w:r>
-            <w:proofErr w:type="gramEnd"/>
+              <w:t xml:space="preserve"> = name;</w:t>
+            </w:r>
           </w:p>
           <w:p>
             <w:pPr>
@@ -5674,7 +4773,6 @@
               <w:t xml:space="preserve">        </w:t>
             </w:r>
             <w:proofErr w:type="spellStart"/>
-            <w:proofErr w:type="gramStart"/>
             <w:r>
               <w:rPr>
                 <w:rFonts w:ascii="Comic Sans MS" w:eastAsia="Times New Roman" w:hAnsi="Comic Sans MS" w:cs="Times New Roman"/>
@@ -5692,7 +4790,6 @@
               <w:t>type</w:t>
             </w:r>
             <w:proofErr w:type="spellEnd"/>
-            <w:proofErr w:type="gramEnd"/>
             <w:r>
               <w:rPr>
                 <w:rFonts w:ascii="Comic Sans MS" w:eastAsia="Times New Roman" w:hAnsi="Comic Sans MS" w:cs="Times New Roman"/>
@@ -5716,7 +4813,6 @@
               <w:t xml:space="preserve">        </w:t>
             </w:r>
             <w:proofErr w:type="spellStart"/>
-            <w:proofErr w:type="gramStart"/>
             <w:r>
               <w:rPr>
                 <w:rFonts w:ascii="Comic Sans MS" w:eastAsia="Times New Roman" w:hAnsi="Comic Sans MS" w:cs="Times New Roman"/>
@@ -5734,7 +4830,6 @@
               <w:t>hero</w:t>
             </w:r>
             <w:proofErr w:type="spellEnd"/>
-            <w:proofErr w:type="gramEnd"/>
             <w:r>
               <w:rPr>
                 <w:rFonts w:ascii="Comic Sans MS" w:eastAsia="Times New Roman" w:hAnsi="Comic Sans MS" w:cs="Times New Roman"/>
@@ -5758,7 +4853,6 @@
               <w:t xml:space="preserve">        </w:t>
             </w:r>
             <w:proofErr w:type="spellStart"/>
-            <w:proofErr w:type="gramStart"/>
             <w:r>
               <w:rPr>
                 <w:rFonts w:ascii="Comic Sans MS" w:eastAsia="Times New Roman" w:hAnsi="Comic Sans MS" w:cs="Times New Roman"/>
@@ -5776,7 +4870,6 @@
               <w:t>heroine</w:t>
             </w:r>
             <w:proofErr w:type="spellEnd"/>
-            <w:proofErr w:type="gramEnd"/>
             <w:r>
               <w:rPr>
                 <w:rFonts w:ascii="Comic Sans MS" w:eastAsia="Times New Roman" w:hAnsi="Comic Sans MS" w:cs="Times New Roman"/>
@@ -5800,7 +4893,6 @@
               <w:t xml:space="preserve">        </w:t>
             </w:r>
             <w:proofErr w:type="spellStart"/>
-            <w:proofErr w:type="gramStart"/>
             <w:r>
               <w:rPr>
                 <w:rFonts w:ascii="Comic Sans MS" w:eastAsia="Times New Roman" w:hAnsi="Comic Sans MS" w:cs="Times New Roman"/>
@@ -5818,7 +4910,6 @@
               <w:t>budget</w:t>
             </w:r>
             <w:proofErr w:type="spellEnd"/>
-            <w:proofErr w:type="gramEnd"/>
             <w:r>
               <w:rPr>
                 <w:rFonts w:ascii="Comic Sans MS" w:eastAsia="Times New Roman" w:hAnsi="Comic Sans MS" w:cs="Times New Roman"/>
@@ -5881,7 +4972,6 @@
               <w:t xml:space="preserve">    void </w:t>
             </w:r>
             <w:proofErr w:type="spellStart"/>
-            <w:proofErr w:type="gramStart"/>
             <w:r>
               <w:rPr>
                 <w:rFonts w:ascii="Comic Sans MS" w:eastAsia="Times New Roman" w:hAnsi="Comic Sans MS" w:cs="Times New Roman"/>
@@ -5895,46 +4985,22 @@
                 <w:rFonts w:ascii="Comic Sans MS" w:eastAsia="Times New Roman" w:hAnsi="Comic Sans MS" w:cs="Times New Roman"/>
                 <w:lang w:val="en-IN"/>
               </w:rPr>
-              <w:t>(</w:t>
-            </w:r>
-            <w:proofErr w:type="gramEnd"/>
-            <w:r>
-              <w:rPr>
-                <w:rFonts w:ascii="Comic Sans MS" w:eastAsia="Times New Roman" w:hAnsi="Comic Sans MS" w:cs="Times New Roman"/>
-                <w:lang w:val="en-IN"/>
-              </w:rPr>
-              <w:t>Movie [] movies) {</w:t>
-            </w:r>
-          </w:p>
-          <w:p>
-            <w:pPr>
-              <w:rPr>
-                <w:rFonts w:ascii="Comic Sans MS" w:eastAsia="Times New Roman" w:hAnsi="Comic Sans MS" w:cs="Times New Roman"/>
-                <w:lang w:val="en-IN"/>
-              </w:rPr>
-            </w:pPr>
-            <w:r>
-              <w:rPr>
-                <w:rFonts w:ascii="Comic Sans MS" w:eastAsia="Times New Roman" w:hAnsi="Comic Sans MS" w:cs="Times New Roman"/>
-                <w:lang w:val="en-IN"/>
-              </w:rPr>
-              <w:t xml:space="preserve">        </w:t>
-            </w:r>
-            <w:proofErr w:type="gramStart"/>
-            <w:r>
-              <w:rPr>
-                <w:rFonts w:ascii="Comic Sans MS" w:eastAsia="Times New Roman" w:hAnsi="Comic Sans MS" w:cs="Times New Roman"/>
-                <w:lang w:val="en-IN"/>
-              </w:rPr>
-              <w:t>for(</w:t>
-            </w:r>
-            <w:proofErr w:type="gramEnd"/>
-            <w:r>
-              <w:rPr>
-                <w:rFonts w:ascii="Comic Sans MS" w:eastAsia="Times New Roman" w:hAnsi="Comic Sans MS" w:cs="Times New Roman"/>
-                <w:lang w:val="en-IN"/>
-              </w:rPr>
-              <w:t xml:space="preserve">int </w:t>
+              <w:t>(Movie [] movies) {</w:t>
+            </w:r>
+          </w:p>
+          <w:p>
+            <w:pPr>
+              <w:rPr>
+                <w:rFonts w:ascii="Comic Sans MS" w:eastAsia="Times New Roman" w:hAnsi="Comic Sans MS" w:cs="Times New Roman"/>
+                <w:lang w:val="en-IN"/>
+              </w:rPr>
+            </w:pPr>
+            <w:r>
+              <w:rPr>
+                <w:rFonts w:ascii="Comic Sans MS" w:eastAsia="Times New Roman" w:hAnsi="Comic Sans MS" w:cs="Times New Roman"/>
+                <w:lang w:val="en-IN"/>
+              </w:rPr>
+              <w:t xml:space="preserve">        for(int </w:t>
             </w:r>
             <w:proofErr w:type="spellStart"/>
             <w:r>
@@ -5981,23 +5047,7 @@
                 <w:rFonts w:ascii="Comic Sans MS" w:eastAsia="Times New Roman" w:hAnsi="Comic Sans MS" w:cs="Times New Roman"/>
                 <w:lang w:val="en-IN"/>
               </w:rPr>
-              <w:t xml:space="preserve">            </w:t>
-            </w:r>
-            <w:proofErr w:type="gramStart"/>
-            <w:r>
-              <w:rPr>
-                <w:rFonts w:ascii="Comic Sans MS" w:eastAsia="Times New Roman" w:hAnsi="Comic Sans MS" w:cs="Times New Roman"/>
-                <w:lang w:val="en-IN"/>
-              </w:rPr>
-              <w:t>for(</w:t>
-            </w:r>
-            <w:proofErr w:type="gramEnd"/>
-            <w:r>
-              <w:rPr>
-                <w:rFonts w:ascii="Comic Sans MS" w:eastAsia="Times New Roman" w:hAnsi="Comic Sans MS" w:cs="Times New Roman"/>
-                <w:lang w:val="en-IN"/>
-              </w:rPr>
-              <w:t>int j=i+1;j&lt;</w:t>
+              <w:t>            for(int j=i+1;j&lt;</w:t>
             </w:r>
             <w:proofErr w:type="spellStart"/>
             <w:r>
@@ -6055,7 +5105,6 @@
               <w:t>i</w:t>
             </w:r>
             <w:proofErr w:type="spellEnd"/>
-            <w:proofErr w:type="gramStart"/>
             <w:r>
               <w:rPr>
                 <w:rFonts w:ascii="Comic Sans MS" w:eastAsia="Times New Roman" w:hAnsi="Comic Sans MS" w:cs="Times New Roman"/>
@@ -6072,7 +5121,6 @@
               </w:rPr>
               <w:t>budget</w:t>
             </w:r>
-            <w:proofErr w:type="gramEnd"/>
             <w:r>
               <w:rPr>
                 <w:rFonts w:ascii="Comic Sans MS" w:eastAsia="Times New Roman" w:hAnsi="Comic Sans MS" w:cs="Times New Roman"/>
@@ -6120,7 +5168,6 @@
               <w:t>i</w:t>
             </w:r>
             <w:proofErr w:type="spellEnd"/>
-            <w:proofErr w:type="gramStart"/>
             <w:r>
               <w:rPr>
                 <w:rFonts w:ascii="Comic Sans MS" w:eastAsia="Times New Roman" w:hAnsi="Comic Sans MS" w:cs="Times New Roman"/>
@@ -6128,7 +5175,6 @@
               </w:rPr>
               <w:t>];</w:t>
             </w:r>
-            <w:proofErr w:type="gramEnd"/>
           </w:p>
           <w:p>
             <w:pPr>
@@ -6158,41 +5204,23 @@
                 <w:rFonts w:ascii="Comic Sans MS" w:eastAsia="Times New Roman" w:hAnsi="Comic Sans MS" w:cs="Times New Roman"/>
                 <w:lang w:val="en-IN"/>
               </w:rPr>
-              <w:t>] = movies[j</w:t>
-            </w:r>
-            <w:proofErr w:type="gramStart"/>
-            <w:r>
-              <w:rPr>
-                <w:rFonts w:ascii="Comic Sans MS" w:eastAsia="Times New Roman" w:hAnsi="Comic Sans MS" w:cs="Times New Roman"/>
-                <w:lang w:val="en-IN"/>
-              </w:rPr>
-              <w:t>];</w:t>
-            </w:r>
-            <w:proofErr w:type="gramEnd"/>
-          </w:p>
-          <w:p>
-            <w:pPr>
-              <w:rPr>
-                <w:rFonts w:ascii="Comic Sans MS" w:eastAsia="Times New Roman" w:hAnsi="Comic Sans MS" w:cs="Times New Roman"/>
-                <w:lang w:val="en-IN"/>
-              </w:rPr>
-            </w:pPr>
-            <w:r>
-              <w:rPr>
-                <w:rFonts w:ascii="Comic Sans MS" w:eastAsia="Times New Roman" w:hAnsi="Comic Sans MS" w:cs="Times New Roman"/>
-                <w:lang w:val="en-IN"/>
-              </w:rPr>
-              <w:t xml:space="preserve">                    movies[j] = </w:t>
-            </w:r>
-            <w:proofErr w:type="gramStart"/>
-            <w:r>
-              <w:rPr>
-                <w:rFonts w:ascii="Comic Sans MS" w:eastAsia="Times New Roman" w:hAnsi="Comic Sans MS" w:cs="Times New Roman"/>
-                <w:lang w:val="en-IN"/>
-              </w:rPr>
-              <w:t>temp;</w:t>
-            </w:r>
-            <w:proofErr w:type="gramEnd"/>
+              <w:t>] = movies[j];</w:t>
+            </w:r>
+          </w:p>
+          <w:p>
+            <w:pPr>
+              <w:rPr>
+                <w:rFonts w:ascii="Comic Sans MS" w:eastAsia="Times New Roman" w:hAnsi="Comic Sans MS" w:cs="Times New Roman"/>
+                <w:lang w:val="en-IN"/>
+              </w:rPr>
+            </w:pPr>
+            <w:r>
+              <w:rPr>
+                <w:rFonts w:ascii="Comic Sans MS" w:eastAsia="Times New Roman" w:hAnsi="Comic Sans MS" w:cs="Times New Roman"/>
+                <w:lang w:val="en-IN"/>
+              </w:rPr>
+              <w:t>                    movies[j] = temp;</w:t>
+            </w:r>
           </w:p>
           <w:p>
             <w:pPr>
@@ -6299,15 +5327,7 @@
                 <w:rFonts w:ascii="Comic Sans MS" w:eastAsia="Times New Roman" w:hAnsi="Comic Sans MS" w:cs="Times New Roman"/>
                 <w:lang w:val="en-IN"/>
               </w:rPr>
-              <w:t xml:space="preserve"> sorted by </w:t>
-            </w:r>
-            <w:proofErr w:type="gramStart"/>
-            <w:r>
-              <w:rPr>
-                <w:rFonts w:ascii="Comic Sans MS" w:eastAsia="Times New Roman" w:hAnsi="Comic Sans MS" w:cs="Times New Roman"/>
-                <w:lang w:val="en-IN"/>
-              </w:rPr>
-              <w:t>budget:\</w:t>
+              <w:t xml:space="preserve"> sorted by budget:\</w:t>
             </w:r>
             <w:proofErr w:type="spellStart"/>
             <w:r>
@@ -6339,46 +5359,22 @@
                 <w:rFonts w:ascii="Comic Sans MS" w:eastAsia="Times New Roman" w:hAnsi="Comic Sans MS" w:cs="Times New Roman"/>
                 <w:lang w:val="en-IN"/>
               </w:rPr>
-              <w:t>(</w:t>
-            </w:r>
-            <w:proofErr w:type="gramEnd"/>
-            <w:r>
-              <w:rPr>
-                <w:rFonts w:ascii="Comic Sans MS" w:eastAsia="Times New Roman" w:hAnsi="Comic Sans MS" w:cs="Times New Roman"/>
-                <w:lang w:val="en-IN"/>
-              </w:rPr>
-              <w:t>in Rs)");</w:t>
-            </w:r>
-          </w:p>
-          <w:p>
-            <w:pPr>
-              <w:rPr>
-                <w:rFonts w:ascii="Comic Sans MS" w:eastAsia="Times New Roman" w:hAnsi="Comic Sans MS" w:cs="Times New Roman"/>
-                <w:lang w:val="en-IN"/>
-              </w:rPr>
-            </w:pPr>
-            <w:r>
-              <w:rPr>
-                <w:rFonts w:ascii="Comic Sans MS" w:eastAsia="Times New Roman" w:hAnsi="Comic Sans MS" w:cs="Times New Roman"/>
-                <w:lang w:val="en-IN"/>
-              </w:rPr>
-              <w:t xml:space="preserve">        </w:t>
-            </w:r>
-            <w:proofErr w:type="gramStart"/>
-            <w:r>
-              <w:rPr>
-                <w:rFonts w:ascii="Comic Sans MS" w:eastAsia="Times New Roman" w:hAnsi="Comic Sans MS" w:cs="Times New Roman"/>
-                <w:lang w:val="en-IN"/>
-              </w:rPr>
-              <w:t>for(</w:t>
-            </w:r>
-            <w:proofErr w:type="gramEnd"/>
-            <w:r>
-              <w:rPr>
-                <w:rFonts w:ascii="Comic Sans MS" w:eastAsia="Times New Roman" w:hAnsi="Comic Sans MS" w:cs="Times New Roman"/>
-                <w:lang w:val="en-IN"/>
-              </w:rPr>
-              <w:t xml:space="preserve">int </w:t>
+              <w:t>(in Rs)");</w:t>
+            </w:r>
+          </w:p>
+          <w:p>
+            <w:pPr>
+              <w:rPr>
+                <w:rFonts w:ascii="Comic Sans MS" w:eastAsia="Times New Roman" w:hAnsi="Comic Sans MS" w:cs="Times New Roman"/>
+                <w:lang w:val="en-IN"/>
+              </w:rPr>
+            </w:pPr>
+            <w:r>
+              <w:rPr>
+                <w:rFonts w:ascii="Comic Sans MS" w:eastAsia="Times New Roman" w:hAnsi="Comic Sans MS" w:cs="Times New Roman"/>
+                <w:lang w:val="en-IN"/>
+              </w:rPr>
+              <w:t xml:space="preserve">        for(int </w:t>
             </w:r>
             <w:proofErr w:type="spellStart"/>
             <w:r>
@@ -6532,7 +5528,6 @@
               <w:t>i</w:t>
             </w:r>
             <w:proofErr w:type="spellEnd"/>
-            <w:proofErr w:type="gramStart"/>
             <w:r>
               <w:rPr>
                 <w:rFonts w:ascii="Comic Sans MS" w:eastAsia="Times New Roman" w:hAnsi="Comic Sans MS" w:cs="Times New Roman"/>
@@ -6549,7 +5544,6 @@
               </w:rPr>
               <w:t>budget</w:t>
             </w:r>
-            <w:proofErr w:type="gramEnd"/>
             <w:r>
               <w:rPr>
                 <w:rFonts w:ascii="Comic Sans MS" w:eastAsia="Times New Roman" w:hAnsi="Comic Sans MS" w:cs="Times New Roman"/>
@@ -6632,31 +5626,15 @@
                 <w:rFonts w:ascii="Comic Sans MS" w:eastAsia="Times New Roman" w:hAnsi="Comic Sans MS" w:cs="Times New Roman"/>
                 <w:lang w:val="en-IN"/>
               </w:rPr>
-              <w:t>list_</w:t>
-            </w:r>
-            <w:proofErr w:type="gramStart"/>
-            <w:r>
-              <w:rPr>
-                <w:rFonts w:ascii="Comic Sans MS" w:eastAsia="Times New Roman" w:hAnsi="Comic Sans MS" w:cs="Times New Roman"/>
-                <w:lang w:val="en-IN"/>
-              </w:rPr>
-              <w:t>sa</w:t>
-            </w:r>
-            <w:proofErr w:type="spellEnd"/>
-            <w:r>
-              <w:rPr>
-                <w:rFonts w:ascii="Comic Sans MS" w:eastAsia="Times New Roman" w:hAnsi="Comic Sans MS" w:cs="Times New Roman"/>
-                <w:lang w:val="en-IN"/>
-              </w:rPr>
-              <w:t>(</w:t>
-            </w:r>
-            <w:proofErr w:type="gramEnd"/>
-            <w:r>
-              <w:rPr>
-                <w:rFonts w:ascii="Comic Sans MS" w:eastAsia="Times New Roman" w:hAnsi="Comic Sans MS" w:cs="Times New Roman"/>
-                <w:lang w:val="en-IN"/>
-              </w:rPr>
-              <w:t>Movie [] movies) {</w:t>
+              <w:t>list_sa</w:t>
+            </w:r>
+            <w:proofErr w:type="spellEnd"/>
+            <w:r>
+              <w:rPr>
+                <w:rFonts w:ascii="Comic Sans MS" w:eastAsia="Times New Roman" w:hAnsi="Comic Sans MS" w:cs="Times New Roman"/>
+                <w:lang w:val="en-IN"/>
+              </w:rPr>
+              <w:t>(Movie [] movies) {</w:t>
             </w:r>
           </w:p>
           <w:p>
@@ -6719,47 +5697,22 @@
                 <w:rFonts w:ascii="Comic Sans MS" w:eastAsia="Times New Roman" w:hAnsi="Comic Sans MS" w:cs="Times New Roman"/>
                 <w:lang w:val="en-IN"/>
               </w:rPr>
-              <w:t xml:space="preserve"> starting with S/A:"</w:t>
-            </w:r>
-            <w:proofErr w:type="gramStart"/>
-            <w:r>
-              <w:rPr>
-                <w:rFonts w:ascii="Comic Sans MS" w:eastAsia="Times New Roman" w:hAnsi="Comic Sans MS" w:cs="Times New Roman"/>
-                <w:lang w:val="en-IN"/>
-              </w:rPr>
-              <w:t>);</w:t>
-            </w:r>
-            <w:proofErr w:type="gramEnd"/>
-          </w:p>
-          <w:p>
-            <w:pPr>
-              <w:rPr>
-                <w:rFonts w:ascii="Comic Sans MS" w:eastAsia="Times New Roman" w:hAnsi="Comic Sans MS" w:cs="Times New Roman"/>
-                <w:lang w:val="en-IN"/>
-              </w:rPr>
-            </w:pPr>
-            <w:r>
-              <w:rPr>
-                <w:rFonts w:ascii="Comic Sans MS" w:eastAsia="Times New Roman" w:hAnsi="Comic Sans MS" w:cs="Times New Roman"/>
-                <w:lang w:val="en-IN"/>
-              </w:rPr>
-              <w:t xml:space="preserve">        </w:t>
-            </w:r>
-            <w:proofErr w:type="gramStart"/>
-            <w:r>
-              <w:rPr>
-                <w:rFonts w:ascii="Comic Sans MS" w:eastAsia="Times New Roman" w:hAnsi="Comic Sans MS" w:cs="Times New Roman"/>
-                <w:lang w:val="en-IN"/>
-              </w:rPr>
-              <w:t>for(</w:t>
-            </w:r>
-            <w:proofErr w:type="gramEnd"/>
-            <w:r>
-              <w:rPr>
-                <w:rFonts w:ascii="Comic Sans MS" w:eastAsia="Times New Roman" w:hAnsi="Comic Sans MS" w:cs="Times New Roman"/>
-                <w:lang w:val="en-IN"/>
-              </w:rPr>
-              <w:t xml:space="preserve">int </w:t>
+              <w:t xml:space="preserve"> starting with S/A:");</w:t>
+            </w:r>
+          </w:p>
+          <w:p>
+            <w:pPr>
+              <w:rPr>
+                <w:rFonts w:ascii="Comic Sans MS" w:eastAsia="Times New Roman" w:hAnsi="Comic Sans MS" w:cs="Times New Roman"/>
+                <w:lang w:val="en-IN"/>
+              </w:rPr>
+            </w:pPr>
+            <w:r>
+              <w:rPr>
+                <w:rFonts w:ascii="Comic Sans MS" w:eastAsia="Times New Roman" w:hAnsi="Comic Sans MS" w:cs="Times New Roman"/>
+                <w:lang w:val="en-IN"/>
+              </w:rPr>
+              <w:t xml:space="preserve">        for(int </w:t>
             </w:r>
             <w:proofErr w:type="spellStart"/>
             <w:r>
@@ -6841,7 +5794,6 @@
               <w:t>].</w:t>
             </w:r>
             <w:proofErr w:type="spellStart"/>
-            <w:proofErr w:type="gramStart"/>
             <w:r>
               <w:rPr>
                 <w:rFonts w:ascii="Comic Sans MS" w:eastAsia="Times New Roman" w:hAnsi="Comic Sans MS" w:cs="Times New Roman"/>
@@ -6859,7 +5811,6 @@
               <w:t>.toUpperCase</w:t>
             </w:r>
             <w:proofErr w:type="spellEnd"/>
-            <w:proofErr w:type="gramEnd"/>
             <w:r>
               <w:rPr>
                 <w:rFonts w:ascii="Comic Sans MS" w:eastAsia="Times New Roman" w:hAnsi="Comic Sans MS" w:cs="Times New Roman"/>
@@ -7012,7 +5963,6 @@
               </w:rPr>
               <w:t>name</w:t>
             </w:r>
-            <w:proofErr w:type="gramStart"/>
             <w:r>
               <w:rPr>
                 <w:rFonts w:ascii="Comic Sans MS" w:eastAsia="Times New Roman" w:hAnsi="Comic Sans MS" w:cs="Times New Roman"/>
@@ -7020,7 +5970,6 @@
               </w:rPr>
               <w:t>);</w:t>
             </w:r>
-            <w:proofErr w:type="gramEnd"/>
           </w:p>
           <w:p>
             <w:pPr>
@@ -7106,7 +6055,6 @@
               <w:t xml:space="preserve">    void </w:t>
             </w:r>
             <w:proofErr w:type="spellStart"/>
-            <w:proofErr w:type="gramStart"/>
             <w:r>
               <w:rPr>
                 <w:rFonts w:ascii="Comic Sans MS" w:eastAsia="Times New Roman" w:hAnsi="Comic Sans MS" w:cs="Times New Roman"/>
@@ -7120,46 +6068,22 @@
                 <w:rFonts w:ascii="Comic Sans MS" w:eastAsia="Times New Roman" w:hAnsi="Comic Sans MS" w:cs="Times New Roman"/>
                 <w:lang w:val="en-IN"/>
               </w:rPr>
-              <w:t>(</w:t>
-            </w:r>
-            <w:proofErr w:type="gramEnd"/>
-            <w:r>
-              <w:rPr>
-                <w:rFonts w:ascii="Comic Sans MS" w:eastAsia="Times New Roman" w:hAnsi="Comic Sans MS" w:cs="Times New Roman"/>
-                <w:lang w:val="en-IN"/>
-              </w:rPr>
-              <w:t>Movie [] movies) {</w:t>
-            </w:r>
-          </w:p>
-          <w:p>
-            <w:pPr>
-              <w:rPr>
-                <w:rFonts w:ascii="Comic Sans MS" w:eastAsia="Times New Roman" w:hAnsi="Comic Sans MS" w:cs="Times New Roman"/>
-                <w:lang w:val="en-IN"/>
-              </w:rPr>
-            </w:pPr>
-            <w:r>
-              <w:rPr>
-                <w:rFonts w:ascii="Comic Sans MS" w:eastAsia="Times New Roman" w:hAnsi="Comic Sans MS" w:cs="Times New Roman"/>
-                <w:lang w:val="en-IN"/>
-              </w:rPr>
-              <w:t xml:space="preserve">        String largest = </w:t>
-            </w:r>
-            <w:proofErr w:type="gramStart"/>
-            <w:r>
-              <w:rPr>
-                <w:rFonts w:ascii="Comic Sans MS" w:eastAsia="Times New Roman" w:hAnsi="Comic Sans MS" w:cs="Times New Roman"/>
-                <w:lang w:val="en-IN"/>
-              </w:rPr>
-              <w:t>movies[</w:t>
-            </w:r>
-            <w:proofErr w:type="gramEnd"/>
-            <w:r>
-              <w:rPr>
-                <w:rFonts w:ascii="Comic Sans MS" w:eastAsia="Times New Roman" w:hAnsi="Comic Sans MS" w:cs="Times New Roman"/>
-                <w:lang w:val="en-IN"/>
-              </w:rPr>
-              <w:t>0].</w:t>
+              <w:t>(Movie [] movies) {</w:t>
+            </w:r>
+          </w:p>
+          <w:p>
+            <w:pPr>
+              <w:rPr>
+                <w:rFonts w:ascii="Comic Sans MS" w:eastAsia="Times New Roman" w:hAnsi="Comic Sans MS" w:cs="Times New Roman"/>
+                <w:lang w:val="en-IN"/>
+              </w:rPr>
+            </w:pPr>
+            <w:r>
+              <w:rPr>
+                <w:rFonts w:ascii="Comic Sans MS" w:eastAsia="Times New Roman" w:hAnsi="Comic Sans MS" w:cs="Times New Roman"/>
+                <w:lang w:val="en-IN"/>
+              </w:rPr>
+              <w:t>        String largest = movies[0].</w:t>
             </w:r>
             <w:r>
               <w:rPr>
@@ -7190,23 +6114,7 @@
                 <w:rFonts w:ascii="Comic Sans MS" w:eastAsia="Times New Roman" w:hAnsi="Comic Sans MS" w:cs="Times New Roman"/>
                 <w:lang w:val="en-IN"/>
               </w:rPr>
-              <w:t xml:space="preserve">        </w:t>
-            </w:r>
-            <w:proofErr w:type="gramStart"/>
-            <w:r>
-              <w:rPr>
-                <w:rFonts w:ascii="Comic Sans MS" w:eastAsia="Times New Roman" w:hAnsi="Comic Sans MS" w:cs="Times New Roman"/>
-                <w:lang w:val="en-IN"/>
-              </w:rPr>
-              <w:t>for(</w:t>
-            </w:r>
-            <w:proofErr w:type="gramEnd"/>
-            <w:r>
-              <w:rPr>
-                <w:rFonts w:ascii="Comic Sans MS" w:eastAsia="Times New Roman" w:hAnsi="Comic Sans MS" w:cs="Times New Roman"/>
-                <w:lang w:val="en-IN"/>
-              </w:rPr>
-              <w:t xml:space="preserve">int </w:t>
+              <w:t xml:space="preserve">        for(int </w:t>
             </w:r>
             <w:proofErr w:type="spellStart"/>
             <w:r>
@@ -7289,7 +6197,6 @@
               <w:t>].</w:t>
             </w:r>
             <w:proofErr w:type="spellStart"/>
-            <w:proofErr w:type="gramStart"/>
             <w:r>
               <w:rPr>
                 <w:rFonts w:ascii="Comic Sans MS" w:eastAsia="Times New Roman" w:hAnsi="Comic Sans MS" w:cs="Times New Roman"/>
@@ -7307,7 +6214,6 @@
               <w:t>.compareTo</w:t>
             </w:r>
             <w:proofErr w:type="spellEnd"/>
-            <w:proofErr w:type="gramEnd"/>
             <w:r>
               <w:rPr>
                 <w:rFonts w:ascii="Comic Sans MS" w:eastAsia="Times New Roman" w:hAnsi="Comic Sans MS" w:cs="Times New Roman"/>
@@ -7346,7 +6252,6 @@
               </w:rPr>
               <w:t>].</w:t>
             </w:r>
-            <w:proofErr w:type="gramStart"/>
             <w:r>
               <w:rPr>
                 <w:rFonts w:ascii="Comic Sans MS" w:eastAsia="Times New Roman" w:hAnsi="Comic Sans MS" w:cs="Times New Roman"/>
@@ -7363,7 +6268,6 @@
               </w:rPr>
               <w:t>;</w:t>
             </w:r>
-            <w:proofErr w:type="gramEnd"/>
           </w:p>
           <w:p>
             <w:pPr>
@@ -7455,47 +6359,22 @@
                 <w:rFonts w:ascii="Comic Sans MS" w:eastAsia="Times New Roman" w:hAnsi="Comic Sans MS" w:cs="Times New Roman"/>
                 <w:lang w:val="en-IN"/>
               </w:rPr>
-              <w:t>(s) with largest name:"</w:t>
-            </w:r>
-            <w:proofErr w:type="gramStart"/>
-            <w:r>
-              <w:rPr>
-                <w:rFonts w:ascii="Comic Sans MS" w:eastAsia="Times New Roman" w:hAnsi="Comic Sans MS" w:cs="Times New Roman"/>
-                <w:lang w:val="en-IN"/>
-              </w:rPr>
-              <w:t>);</w:t>
-            </w:r>
-            <w:proofErr w:type="gramEnd"/>
-          </w:p>
-          <w:p>
-            <w:pPr>
-              <w:rPr>
-                <w:rFonts w:ascii="Comic Sans MS" w:eastAsia="Times New Roman" w:hAnsi="Comic Sans MS" w:cs="Times New Roman"/>
-                <w:lang w:val="en-IN"/>
-              </w:rPr>
-            </w:pPr>
-            <w:r>
-              <w:rPr>
-                <w:rFonts w:ascii="Comic Sans MS" w:eastAsia="Times New Roman" w:hAnsi="Comic Sans MS" w:cs="Times New Roman"/>
-                <w:lang w:val="en-IN"/>
-              </w:rPr>
-              <w:t xml:space="preserve">        </w:t>
-            </w:r>
-            <w:proofErr w:type="gramStart"/>
-            <w:r>
-              <w:rPr>
-                <w:rFonts w:ascii="Comic Sans MS" w:eastAsia="Times New Roman" w:hAnsi="Comic Sans MS" w:cs="Times New Roman"/>
-                <w:lang w:val="en-IN"/>
-              </w:rPr>
-              <w:t>for(</w:t>
-            </w:r>
-            <w:proofErr w:type="gramEnd"/>
-            <w:r>
-              <w:rPr>
-                <w:rFonts w:ascii="Comic Sans MS" w:eastAsia="Times New Roman" w:hAnsi="Comic Sans MS" w:cs="Times New Roman"/>
-                <w:lang w:val="en-IN"/>
-              </w:rPr>
-              <w:t xml:space="preserve">int </w:t>
+              <w:t>(s) with largest name:");</w:t>
+            </w:r>
+          </w:p>
+          <w:p>
+            <w:pPr>
+              <w:rPr>
+                <w:rFonts w:ascii="Comic Sans MS" w:eastAsia="Times New Roman" w:hAnsi="Comic Sans MS" w:cs="Times New Roman"/>
+                <w:lang w:val="en-IN"/>
+              </w:rPr>
+            </w:pPr>
+            <w:r>
+              <w:rPr>
+                <w:rFonts w:ascii="Comic Sans MS" w:eastAsia="Times New Roman" w:hAnsi="Comic Sans MS" w:cs="Times New Roman"/>
+                <w:lang w:val="en-IN"/>
+              </w:rPr>
+              <w:t xml:space="preserve">        for(int </w:t>
             </w:r>
             <w:proofErr w:type="spellStart"/>
             <w:r>
@@ -7577,7 +6456,6 @@
               <w:t>].</w:t>
             </w:r>
             <w:proofErr w:type="spellStart"/>
-            <w:proofErr w:type="gramStart"/>
             <w:r>
               <w:rPr>
                 <w:rFonts w:ascii="Comic Sans MS" w:eastAsia="Times New Roman" w:hAnsi="Comic Sans MS" w:cs="Times New Roman"/>
@@ -7595,7 +6473,6 @@
               <w:t>.length</w:t>
             </w:r>
             <w:proofErr w:type="spellEnd"/>
-            <w:proofErr w:type="gramEnd"/>
             <w:r>
               <w:rPr>
                 <w:rFonts w:ascii="Comic Sans MS" w:eastAsia="Times New Roman" w:hAnsi="Comic Sans MS" w:cs="Times New Roman"/>
@@ -7691,7 +6568,6 @@
               </w:rPr>
               <w:t>name</w:t>
             </w:r>
-            <w:proofErr w:type="gramStart"/>
             <w:r>
               <w:rPr>
                 <w:rFonts w:ascii="Comic Sans MS" w:eastAsia="Times New Roman" w:hAnsi="Comic Sans MS" w:cs="Times New Roman"/>
@@ -7699,7 +6575,6 @@
               </w:rPr>
               <w:t>);</w:t>
             </w:r>
-            <w:proofErr w:type="gramEnd"/>
           </w:p>
           <w:p>
             <w:pPr>
@@ -7790,23 +6665,7 @@
                 <w:rFonts w:ascii="Comic Sans MS" w:eastAsia="Times New Roman" w:hAnsi="Comic Sans MS" w:cs="Times New Roman"/>
                 <w:lang w:val="en-IN"/>
               </w:rPr>
-              <w:t xml:space="preserve"> void </w:t>
-            </w:r>
-            <w:proofErr w:type="gramStart"/>
-            <w:r>
-              <w:rPr>
-                <w:rFonts w:ascii="Comic Sans MS" w:eastAsia="Times New Roman" w:hAnsi="Comic Sans MS" w:cs="Times New Roman"/>
-                <w:lang w:val="en-IN"/>
-              </w:rPr>
-              <w:t>main(</w:t>
-            </w:r>
-            <w:proofErr w:type="gramEnd"/>
-            <w:r>
-              <w:rPr>
-                <w:rFonts w:ascii="Comic Sans MS" w:eastAsia="Times New Roman" w:hAnsi="Comic Sans MS" w:cs="Times New Roman"/>
-                <w:lang w:val="en-IN"/>
-              </w:rPr>
-              <w:t xml:space="preserve">String[] </w:t>
+              <w:t xml:space="preserve"> void main(String[] </w:t>
             </w:r>
             <w:proofErr w:type="spellStart"/>
             <w:r>
@@ -7853,23 +6712,7 @@
                 <w:rFonts w:ascii="Comic Sans MS" w:eastAsia="Times New Roman" w:hAnsi="Comic Sans MS" w:cs="Times New Roman"/>
                 <w:lang w:val="en-IN"/>
               </w:rPr>
-              <w:t xml:space="preserve"> = new </w:t>
-            </w:r>
-            <w:proofErr w:type="gramStart"/>
-            <w:r>
-              <w:rPr>
-                <w:rFonts w:ascii="Comic Sans MS" w:eastAsia="Times New Roman" w:hAnsi="Comic Sans MS" w:cs="Times New Roman"/>
-                <w:lang w:val="en-IN"/>
-              </w:rPr>
-              <w:t>Scanner(</w:t>
-            </w:r>
-            <w:proofErr w:type="gramEnd"/>
-            <w:r>
-              <w:rPr>
-                <w:rFonts w:ascii="Comic Sans MS" w:eastAsia="Times New Roman" w:hAnsi="Comic Sans MS" w:cs="Times New Roman"/>
-                <w:lang w:val="en-IN"/>
-              </w:rPr>
-              <w:t>System.</w:t>
+              <w:t xml:space="preserve"> = new Scanner(System.</w:t>
             </w:r>
             <w:r>
               <w:rPr>
@@ -7903,7 +6746,6 @@
               <w:t xml:space="preserve">        int </w:t>
             </w:r>
             <w:proofErr w:type="spellStart"/>
-            <w:proofErr w:type="gramStart"/>
             <w:r>
               <w:rPr>
                 <w:rFonts w:ascii="Comic Sans MS" w:eastAsia="Times New Roman" w:hAnsi="Comic Sans MS" w:cs="Times New Roman"/>
@@ -7912,7 +6754,6 @@
               <w:t>choice,flag</w:t>
             </w:r>
             <w:proofErr w:type="spellEnd"/>
-            <w:proofErr w:type="gramEnd"/>
             <w:r>
               <w:rPr>
                 <w:rFonts w:ascii="Comic Sans MS" w:eastAsia="Times New Roman" w:hAnsi="Comic Sans MS" w:cs="Times New Roman"/>
@@ -7933,17 +6774,8 @@
                 <w:rFonts w:ascii="Comic Sans MS" w:eastAsia="Times New Roman" w:hAnsi="Comic Sans MS" w:cs="Times New Roman"/>
                 <w:lang w:val="en-IN"/>
               </w:rPr>
-              <w:t xml:space="preserve">        long </w:t>
-            </w:r>
-            <w:proofErr w:type="gramStart"/>
-            <w:r>
-              <w:rPr>
-                <w:rFonts w:ascii="Comic Sans MS" w:eastAsia="Times New Roman" w:hAnsi="Comic Sans MS" w:cs="Times New Roman"/>
-                <w:lang w:val="en-IN"/>
-              </w:rPr>
-              <w:t>budget;</w:t>
-            </w:r>
-            <w:proofErr w:type="gramEnd"/>
+              <w:t>        long budget;</w:t>
+            </w:r>
           </w:p>
           <w:p>
             <w:pPr>
@@ -7960,21 +6792,12 @@
               <w:t xml:space="preserve">        String </w:t>
             </w:r>
             <w:proofErr w:type="spellStart"/>
-            <w:proofErr w:type="gramStart"/>
-            <w:r>
-              <w:rPr>
-                <w:rFonts w:ascii="Comic Sans MS" w:eastAsia="Times New Roman" w:hAnsi="Comic Sans MS" w:cs="Times New Roman"/>
-                <w:lang w:val="en-IN"/>
-              </w:rPr>
-              <w:t>name,type</w:t>
-            </w:r>
-            <w:proofErr w:type="gramEnd"/>
-            <w:r>
-              <w:rPr>
-                <w:rFonts w:ascii="Comic Sans MS" w:eastAsia="Times New Roman" w:hAnsi="Comic Sans MS" w:cs="Times New Roman"/>
-                <w:lang w:val="en-IN"/>
-              </w:rPr>
-              <w:t>,hero,heroine</w:t>
+            <w:r>
+              <w:rPr>
+                <w:rFonts w:ascii="Comic Sans MS" w:eastAsia="Times New Roman" w:hAnsi="Comic Sans MS" w:cs="Times New Roman"/>
+                <w:lang w:val="en-IN"/>
+              </w:rPr>
+              <w:t>name,type,hero,heroine</w:t>
             </w:r>
             <w:proofErr w:type="spellEnd"/>
             <w:r>
@@ -8029,17 +6852,8 @@
                 <w:rFonts w:ascii="Comic Sans MS" w:eastAsia="Times New Roman" w:hAnsi="Comic Sans MS" w:cs="Times New Roman"/>
                 <w:lang w:val="en-IN"/>
               </w:rPr>
-              <w:t>("Number of movies: "</w:t>
-            </w:r>
-            <w:proofErr w:type="gramStart"/>
-            <w:r>
-              <w:rPr>
-                <w:rFonts w:ascii="Comic Sans MS" w:eastAsia="Times New Roman" w:hAnsi="Comic Sans MS" w:cs="Times New Roman"/>
-                <w:lang w:val="en-IN"/>
-              </w:rPr>
-              <w:t>);</w:t>
-            </w:r>
-            <w:proofErr w:type="gramEnd"/>
+              <w:t>("Number of movies: ");</w:t>
+            </w:r>
           </w:p>
           <w:p>
             <w:pPr>
@@ -8056,7 +6870,6 @@
               <w:t xml:space="preserve">        int n = </w:t>
             </w:r>
             <w:proofErr w:type="spellStart"/>
-            <w:proofErr w:type="gramStart"/>
             <w:r>
               <w:rPr>
                 <w:rFonts w:ascii="Comic Sans MS" w:eastAsia="Times New Roman" w:hAnsi="Comic Sans MS" w:cs="Times New Roman"/>
@@ -8065,7 +6878,6 @@
               <w:t>sc.nextInt</w:t>
             </w:r>
             <w:proofErr w:type="spellEnd"/>
-            <w:proofErr w:type="gramEnd"/>
             <w:r>
               <w:rPr>
                 <w:rFonts w:ascii="Comic Sans MS" w:eastAsia="Times New Roman" w:hAnsi="Comic Sans MS" w:cs="Times New Roman"/>
@@ -8086,54 +6898,22 @@
                 <w:rFonts w:ascii="Comic Sans MS" w:eastAsia="Times New Roman" w:hAnsi="Comic Sans MS" w:cs="Times New Roman"/>
                 <w:lang w:val="en-IN"/>
               </w:rPr>
-              <w:t xml:space="preserve">        </w:t>
-            </w:r>
-            <w:proofErr w:type="gramStart"/>
-            <w:r>
-              <w:rPr>
-                <w:rFonts w:ascii="Comic Sans MS" w:eastAsia="Times New Roman" w:hAnsi="Comic Sans MS" w:cs="Times New Roman"/>
-                <w:lang w:val="en-IN"/>
-              </w:rPr>
-              <w:t>Movie[</w:t>
-            </w:r>
-            <w:proofErr w:type="gramEnd"/>
-            <w:r>
-              <w:rPr>
-                <w:rFonts w:ascii="Comic Sans MS" w:eastAsia="Times New Roman" w:hAnsi="Comic Sans MS" w:cs="Times New Roman"/>
-                <w:lang w:val="en-IN"/>
-              </w:rPr>
-              <w:t>] movies = new Movie[n];</w:t>
-            </w:r>
-          </w:p>
-          <w:p>
-            <w:pPr>
-              <w:rPr>
-                <w:rFonts w:ascii="Comic Sans MS" w:eastAsia="Times New Roman" w:hAnsi="Comic Sans MS" w:cs="Times New Roman"/>
-                <w:lang w:val="en-IN"/>
-              </w:rPr>
-            </w:pPr>
-            <w:r>
-              <w:rPr>
-                <w:rFonts w:ascii="Comic Sans MS" w:eastAsia="Times New Roman" w:hAnsi="Comic Sans MS" w:cs="Times New Roman"/>
-                <w:lang w:val="en-IN"/>
-              </w:rPr>
-              <w:t xml:space="preserve">        </w:t>
-            </w:r>
-            <w:proofErr w:type="gramStart"/>
-            <w:r>
-              <w:rPr>
-                <w:rFonts w:ascii="Comic Sans MS" w:eastAsia="Times New Roman" w:hAnsi="Comic Sans MS" w:cs="Times New Roman"/>
-                <w:lang w:val="en-IN"/>
-              </w:rPr>
-              <w:t>for(</w:t>
-            </w:r>
-            <w:proofErr w:type="gramEnd"/>
-            <w:r>
-              <w:rPr>
-                <w:rFonts w:ascii="Comic Sans MS" w:eastAsia="Times New Roman" w:hAnsi="Comic Sans MS" w:cs="Times New Roman"/>
-                <w:lang w:val="en-IN"/>
-              </w:rPr>
-              <w:t xml:space="preserve">int </w:t>
+              <w:t>        Movie[] movies = new Movie[n];</w:t>
+            </w:r>
+          </w:p>
+          <w:p>
+            <w:pPr>
+              <w:rPr>
+                <w:rFonts w:ascii="Comic Sans MS" w:eastAsia="Times New Roman" w:hAnsi="Comic Sans MS" w:cs="Times New Roman"/>
+                <w:lang w:val="en-IN"/>
+              </w:rPr>
+            </w:pPr>
+            <w:r>
+              <w:rPr>
+                <w:rFonts w:ascii="Comic Sans MS" w:eastAsia="Times New Roman" w:hAnsi="Comic Sans MS" w:cs="Times New Roman"/>
+                <w:lang w:val="en-IN"/>
+              </w:rPr>
+              <w:t xml:space="preserve">        for(int </w:t>
             </w:r>
             <w:proofErr w:type="spellStart"/>
             <w:r>
@@ -8228,23 +7008,7 @@
                 <w:rFonts w:ascii="Comic Sans MS" w:eastAsia="Times New Roman" w:hAnsi="Comic Sans MS" w:cs="Times New Roman"/>
                 <w:lang w:val="en-IN"/>
               </w:rPr>
-              <w:t xml:space="preserve"> of movie "+(i+</w:t>
-            </w:r>
-            <w:proofErr w:type="gramStart"/>
-            <w:r>
-              <w:rPr>
-                <w:rFonts w:ascii="Comic Sans MS" w:eastAsia="Times New Roman" w:hAnsi="Comic Sans MS" w:cs="Times New Roman"/>
-                <w:lang w:val="en-IN"/>
-              </w:rPr>
-              <w:t>1)+</w:t>
-            </w:r>
-            <w:proofErr w:type="gramEnd"/>
-            <w:r>
-              <w:rPr>
-                <w:rFonts w:ascii="Comic Sans MS" w:eastAsia="Times New Roman" w:hAnsi="Comic Sans MS" w:cs="Times New Roman"/>
-                <w:lang w:val="en-IN"/>
-              </w:rPr>
-              <w:t>":");</w:t>
+              <w:t xml:space="preserve"> of movie "+(i+1)+":");</w:t>
             </w:r>
           </w:p>
           <w:p>
@@ -8291,17 +7055,8 @@
                 <w:rFonts w:ascii="Comic Sans MS" w:eastAsia="Times New Roman" w:hAnsi="Comic Sans MS" w:cs="Times New Roman"/>
                 <w:lang w:val="en-IN"/>
               </w:rPr>
-              <w:t>("Enter name of the movie: "</w:t>
-            </w:r>
-            <w:proofErr w:type="gramStart"/>
-            <w:r>
-              <w:rPr>
-                <w:rFonts w:ascii="Comic Sans MS" w:eastAsia="Times New Roman" w:hAnsi="Comic Sans MS" w:cs="Times New Roman"/>
-                <w:lang w:val="en-IN"/>
-              </w:rPr>
-              <w:t>);</w:t>
-            </w:r>
-            <w:proofErr w:type="gramEnd"/>
+              <w:t>("Enter name of the movie: ");</w:t>
+            </w:r>
           </w:p>
           <w:p>
             <w:pPr>
@@ -8318,7 +7073,6 @@
               <w:t xml:space="preserve">            name = </w:t>
             </w:r>
             <w:proofErr w:type="spellStart"/>
-            <w:proofErr w:type="gramStart"/>
             <w:r>
               <w:rPr>
                 <w:rFonts w:ascii="Comic Sans MS" w:eastAsia="Times New Roman" w:hAnsi="Comic Sans MS" w:cs="Times New Roman"/>
@@ -8327,7 +7081,6 @@
               <w:t>sc.next</w:t>
             </w:r>
             <w:proofErr w:type="spellEnd"/>
-            <w:proofErr w:type="gramEnd"/>
             <w:r>
               <w:rPr>
                 <w:rFonts w:ascii="Comic Sans MS" w:eastAsia="Times New Roman" w:hAnsi="Comic Sans MS" w:cs="Times New Roman"/>
@@ -8380,17 +7133,8 @@
                 <w:rFonts w:ascii="Comic Sans MS" w:eastAsia="Times New Roman" w:hAnsi="Comic Sans MS" w:cs="Times New Roman"/>
                 <w:lang w:val="en-IN"/>
               </w:rPr>
-              <w:t>("Enter type of the movie: "</w:t>
-            </w:r>
-            <w:proofErr w:type="gramStart"/>
-            <w:r>
-              <w:rPr>
-                <w:rFonts w:ascii="Comic Sans MS" w:eastAsia="Times New Roman" w:hAnsi="Comic Sans MS" w:cs="Times New Roman"/>
-                <w:lang w:val="en-IN"/>
-              </w:rPr>
-              <w:t>);</w:t>
-            </w:r>
-            <w:proofErr w:type="gramEnd"/>
+              <w:t>("Enter type of the movie: ");</w:t>
+            </w:r>
           </w:p>
           <w:p>
             <w:pPr>
@@ -8407,7 +7151,6 @@
               <w:t xml:space="preserve">            type = </w:t>
             </w:r>
             <w:proofErr w:type="spellStart"/>
-            <w:proofErr w:type="gramStart"/>
             <w:r>
               <w:rPr>
                 <w:rFonts w:ascii="Comic Sans MS" w:eastAsia="Times New Roman" w:hAnsi="Comic Sans MS" w:cs="Times New Roman"/>
@@ -8416,7 +7159,6 @@
               <w:t>sc.next</w:t>
             </w:r>
             <w:proofErr w:type="spellEnd"/>
-            <w:proofErr w:type="gramEnd"/>
             <w:r>
               <w:rPr>
                 <w:rFonts w:ascii="Comic Sans MS" w:eastAsia="Times New Roman" w:hAnsi="Comic Sans MS" w:cs="Times New Roman"/>
@@ -8469,17 +7211,8 @@
                 <w:rFonts w:ascii="Comic Sans MS" w:eastAsia="Times New Roman" w:hAnsi="Comic Sans MS" w:cs="Times New Roman"/>
                 <w:lang w:val="en-IN"/>
               </w:rPr>
-              <w:t>("Enter name of the hero: "</w:t>
-            </w:r>
-            <w:proofErr w:type="gramStart"/>
-            <w:r>
-              <w:rPr>
-                <w:rFonts w:ascii="Comic Sans MS" w:eastAsia="Times New Roman" w:hAnsi="Comic Sans MS" w:cs="Times New Roman"/>
-                <w:lang w:val="en-IN"/>
-              </w:rPr>
-              <w:t>);</w:t>
-            </w:r>
-            <w:proofErr w:type="gramEnd"/>
+              <w:t>("Enter name of the hero: ");</w:t>
+            </w:r>
           </w:p>
           <w:p>
             <w:pPr>
@@ -8496,7 +7229,6 @@
               <w:t xml:space="preserve">            hero = </w:t>
             </w:r>
             <w:proofErr w:type="spellStart"/>
-            <w:proofErr w:type="gramStart"/>
             <w:r>
               <w:rPr>
                 <w:rFonts w:ascii="Comic Sans MS" w:eastAsia="Times New Roman" w:hAnsi="Comic Sans MS" w:cs="Times New Roman"/>
@@ -8505,7 +7237,6 @@
               <w:t>sc.next</w:t>
             </w:r>
             <w:proofErr w:type="spellEnd"/>
-            <w:proofErr w:type="gramEnd"/>
             <w:r>
               <w:rPr>
                 <w:rFonts w:ascii="Comic Sans MS" w:eastAsia="Times New Roman" w:hAnsi="Comic Sans MS" w:cs="Times New Roman"/>
@@ -8558,17 +7289,8 @@
                 <w:rFonts w:ascii="Comic Sans MS" w:eastAsia="Times New Roman" w:hAnsi="Comic Sans MS" w:cs="Times New Roman"/>
                 <w:lang w:val="en-IN"/>
               </w:rPr>
-              <w:t>("Enter name of the heroine: "</w:t>
-            </w:r>
-            <w:proofErr w:type="gramStart"/>
-            <w:r>
-              <w:rPr>
-                <w:rFonts w:ascii="Comic Sans MS" w:eastAsia="Times New Roman" w:hAnsi="Comic Sans MS" w:cs="Times New Roman"/>
-                <w:lang w:val="en-IN"/>
-              </w:rPr>
-              <w:t>);</w:t>
-            </w:r>
-            <w:proofErr w:type="gramEnd"/>
+              <w:t>("Enter name of the heroine: ");</w:t>
+            </w:r>
           </w:p>
           <w:p>
             <w:pPr>
@@ -8585,7 +7307,6 @@
               <w:t xml:space="preserve">            heroine = </w:t>
             </w:r>
             <w:proofErr w:type="spellStart"/>
-            <w:proofErr w:type="gramStart"/>
             <w:r>
               <w:rPr>
                 <w:rFonts w:ascii="Comic Sans MS" w:eastAsia="Times New Roman" w:hAnsi="Comic Sans MS" w:cs="Times New Roman"/>
@@ -8594,7 +7315,6 @@
               <w:t>sc.next</w:t>
             </w:r>
             <w:proofErr w:type="spellEnd"/>
-            <w:proofErr w:type="gramEnd"/>
             <w:r>
               <w:rPr>
                 <w:rFonts w:ascii="Comic Sans MS" w:eastAsia="Times New Roman" w:hAnsi="Comic Sans MS" w:cs="Times New Roman"/>
@@ -8647,17 +7367,8 @@
                 <w:rFonts w:ascii="Comic Sans MS" w:eastAsia="Times New Roman" w:hAnsi="Comic Sans MS" w:cs="Times New Roman"/>
                 <w:lang w:val="en-IN"/>
               </w:rPr>
-              <w:t>("Enter budget of the movie: "</w:t>
-            </w:r>
-            <w:proofErr w:type="gramStart"/>
-            <w:r>
-              <w:rPr>
-                <w:rFonts w:ascii="Comic Sans MS" w:eastAsia="Times New Roman" w:hAnsi="Comic Sans MS" w:cs="Times New Roman"/>
-                <w:lang w:val="en-IN"/>
-              </w:rPr>
-              <w:t>);</w:t>
-            </w:r>
-            <w:proofErr w:type="gramEnd"/>
+              <w:t>("Enter budget of the movie: ");</w:t>
+            </w:r>
           </w:p>
           <w:p>
             <w:pPr>
@@ -8674,7 +7385,6 @@
               <w:t xml:space="preserve">            budget = </w:t>
             </w:r>
             <w:proofErr w:type="spellStart"/>
-            <w:proofErr w:type="gramStart"/>
             <w:r>
               <w:rPr>
                 <w:rFonts w:ascii="Comic Sans MS" w:eastAsia="Times New Roman" w:hAnsi="Comic Sans MS" w:cs="Times New Roman"/>
@@ -8683,7 +7393,6 @@
               <w:t>sc.nextInt</w:t>
             </w:r>
             <w:proofErr w:type="spellEnd"/>
-            <w:proofErr w:type="gramEnd"/>
             <w:r>
               <w:rPr>
                 <w:rFonts w:ascii="Comic Sans MS" w:eastAsia="Times New Roman" w:hAnsi="Comic Sans MS" w:cs="Times New Roman"/>
@@ -8723,21 +7432,12 @@
               <w:t>] = new Movie(</w:t>
             </w:r>
             <w:proofErr w:type="spellStart"/>
-            <w:proofErr w:type="gramStart"/>
-            <w:r>
-              <w:rPr>
-                <w:rFonts w:ascii="Comic Sans MS" w:eastAsia="Times New Roman" w:hAnsi="Comic Sans MS" w:cs="Times New Roman"/>
-                <w:lang w:val="en-IN"/>
-              </w:rPr>
-              <w:t>name,type</w:t>
-            </w:r>
-            <w:proofErr w:type="gramEnd"/>
-            <w:r>
-              <w:rPr>
-                <w:rFonts w:ascii="Comic Sans MS" w:eastAsia="Times New Roman" w:hAnsi="Comic Sans MS" w:cs="Times New Roman"/>
-                <w:lang w:val="en-IN"/>
-              </w:rPr>
-              <w:t>,hero,heroine,budget</w:t>
+            <w:r>
+              <w:rPr>
+                <w:rFonts w:ascii="Comic Sans MS" w:eastAsia="Times New Roman" w:hAnsi="Comic Sans MS" w:cs="Times New Roman"/>
+                <w:lang w:val="en-IN"/>
+              </w:rPr>
+              <w:t>name,type,hero,heroine,budget</w:t>
             </w:r>
             <w:proofErr w:type="spellEnd"/>
             <w:r>
@@ -8822,17 +7522,8 @@
                 <w:rFonts w:ascii="Comic Sans MS" w:eastAsia="Times New Roman" w:hAnsi="Comic Sans MS" w:cs="Times New Roman"/>
                 <w:lang w:val="en-IN"/>
               </w:rPr>
-              <w:t>("Select 1 Option:\n1 -&gt; Sort by budget\n2 -&gt; List movies starting with S/A\n3 -&gt; List movies with largest name"</w:t>
-            </w:r>
-            <w:proofErr w:type="gramStart"/>
-            <w:r>
-              <w:rPr>
-                <w:rFonts w:ascii="Comic Sans MS" w:eastAsia="Times New Roman" w:hAnsi="Comic Sans MS" w:cs="Times New Roman"/>
-                <w:lang w:val="en-IN"/>
-              </w:rPr>
-              <w:t>);</w:t>
-            </w:r>
-            <w:proofErr w:type="gramEnd"/>
+              <w:t>("Select 1 Option:\n1 -&gt; Sort by budget\n2 -&gt; List movies starting with S/A\n3 -&gt; List movies with largest name");</w:t>
+            </w:r>
           </w:p>
           <w:p>
             <w:pPr>
@@ -8850,7 +7541,6 @@
               <w:t xml:space="preserve">            choice = </w:t>
             </w:r>
             <w:proofErr w:type="spellStart"/>
-            <w:proofErr w:type="gramStart"/>
             <w:r>
               <w:rPr>
                 <w:rFonts w:ascii="Comic Sans MS" w:eastAsia="Times New Roman" w:hAnsi="Comic Sans MS" w:cs="Times New Roman"/>
@@ -8859,7 +7549,6 @@
               <w:t>sc.nextInt</w:t>
             </w:r>
             <w:proofErr w:type="spellEnd"/>
-            <w:proofErr w:type="gramEnd"/>
             <w:r>
               <w:rPr>
                 <w:rFonts w:ascii="Comic Sans MS" w:eastAsia="Times New Roman" w:hAnsi="Comic Sans MS" w:cs="Times New Roman"/>
@@ -8910,15 +7599,7 @@
                 <w:rFonts w:ascii="Comic Sans MS" w:eastAsia="Times New Roman" w:hAnsi="Comic Sans MS" w:cs="Times New Roman"/>
                 <w:lang w:val="en-IN"/>
               </w:rPr>
-              <w:t>                    movies[0</w:t>
-            </w:r>
-            <w:proofErr w:type="gramStart"/>
-            <w:r>
-              <w:rPr>
-                <w:rFonts w:ascii="Comic Sans MS" w:eastAsia="Times New Roman" w:hAnsi="Comic Sans MS" w:cs="Times New Roman"/>
-                <w:lang w:val="en-IN"/>
-              </w:rPr>
-              <w:t>].</w:t>
+              <w:t>                    movies[0].</w:t>
             </w:r>
             <w:proofErr w:type="spellStart"/>
             <w:r>
@@ -8929,7 +7610,6 @@
               <w:t>sortb</w:t>
             </w:r>
             <w:proofErr w:type="spellEnd"/>
-            <w:proofErr w:type="gramEnd"/>
             <w:r>
               <w:rPr>
                 <w:rFonts w:ascii="Comic Sans MS" w:eastAsia="Times New Roman" w:hAnsi="Comic Sans MS" w:cs="Times New Roman"/>
@@ -8950,212 +7630,160 @@
                 <w:rFonts w:ascii="Comic Sans MS" w:eastAsia="Times New Roman" w:hAnsi="Comic Sans MS" w:cs="Times New Roman"/>
                 <w:lang w:val="en-IN"/>
               </w:rPr>
+              <w:t>                    break;</w:t>
+            </w:r>
+          </w:p>
+          <w:p>
+            <w:pPr>
+              <w:rPr>
+                <w:rFonts w:ascii="Comic Sans MS" w:eastAsia="Times New Roman" w:hAnsi="Comic Sans MS" w:cs="Times New Roman"/>
+                <w:lang w:val="en-IN"/>
+              </w:rPr>
+            </w:pPr>
+            <w:r>
+              <w:rPr>
+                <w:rFonts w:ascii="Comic Sans MS" w:eastAsia="Times New Roman" w:hAnsi="Comic Sans MS" w:cs="Times New Roman"/>
+                <w:lang w:val="en-IN"/>
+              </w:rPr>
+              <w:t>                case 2:</w:t>
+            </w:r>
+          </w:p>
+          <w:p>
+            <w:pPr>
+              <w:rPr>
+                <w:rFonts w:ascii="Comic Sans MS" w:eastAsia="Times New Roman" w:hAnsi="Comic Sans MS" w:cs="Times New Roman"/>
+                <w:lang w:val="en-IN"/>
+              </w:rPr>
+            </w:pPr>
+            <w:r>
+              <w:rPr>
+                <w:rFonts w:ascii="Comic Sans MS" w:eastAsia="Times New Roman" w:hAnsi="Comic Sans MS" w:cs="Times New Roman"/>
+                <w:lang w:val="en-IN"/>
+              </w:rPr>
+              <w:t>                    movies[0].</w:t>
+            </w:r>
+            <w:proofErr w:type="spellStart"/>
+            <w:r>
+              <w:rPr>
+                <w:rFonts w:ascii="Comic Sans MS" w:eastAsia="Times New Roman" w:hAnsi="Comic Sans MS" w:cs="Times New Roman"/>
+                <w:lang w:val="en-IN"/>
+              </w:rPr>
+              <w:t>list_sa</w:t>
+            </w:r>
+            <w:proofErr w:type="spellEnd"/>
+            <w:r>
+              <w:rPr>
+                <w:rFonts w:ascii="Comic Sans MS" w:eastAsia="Times New Roman" w:hAnsi="Comic Sans MS" w:cs="Times New Roman"/>
+                <w:lang w:val="en-IN"/>
+              </w:rPr>
+              <w:t>(movies);</w:t>
+            </w:r>
+          </w:p>
+          <w:p>
+            <w:pPr>
+              <w:rPr>
+                <w:rFonts w:ascii="Comic Sans MS" w:eastAsia="Times New Roman" w:hAnsi="Comic Sans MS" w:cs="Times New Roman"/>
+                <w:lang w:val="en-IN"/>
+              </w:rPr>
+            </w:pPr>
+            <w:r>
+              <w:rPr>
+                <w:rFonts w:ascii="Comic Sans MS" w:eastAsia="Times New Roman" w:hAnsi="Comic Sans MS" w:cs="Times New Roman"/>
+                <w:lang w:val="en-IN"/>
+              </w:rPr>
+              <w:t>                    break;</w:t>
+            </w:r>
+          </w:p>
+          <w:p>
+            <w:pPr>
+              <w:rPr>
+                <w:rFonts w:ascii="Comic Sans MS" w:eastAsia="Times New Roman" w:hAnsi="Comic Sans MS" w:cs="Times New Roman"/>
+                <w:lang w:val="en-IN"/>
+              </w:rPr>
+            </w:pPr>
+            <w:r>
+              <w:rPr>
+                <w:rFonts w:ascii="Comic Sans MS" w:eastAsia="Times New Roman" w:hAnsi="Comic Sans MS" w:cs="Times New Roman"/>
+                <w:lang w:val="en-IN"/>
+              </w:rPr>
+              <w:t>                case 3:</w:t>
+            </w:r>
+          </w:p>
+          <w:p>
+            <w:pPr>
+              <w:rPr>
+                <w:rFonts w:ascii="Comic Sans MS" w:eastAsia="Times New Roman" w:hAnsi="Comic Sans MS" w:cs="Times New Roman"/>
+                <w:lang w:val="en-IN"/>
+              </w:rPr>
+            </w:pPr>
+            <w:r>
+              <w:rPr>
+                <w:rFonts w:ascii="Comic Sans MS" w:eastAsia="Times New Roman" w:hAnsi="Comic Sans MS" w:cs="Times New Roman"/>
+                <w:lang w:val="en-IN"/>
+              </w:rPr>
+              <w:t>                    movies[0].</w:t>
+            </w:r>
+            <w:proofErr w:type="spellStart"/>
+            <w:r>
+              <w:rPr>
+                <w:rFonts w:ascii="Comic Sans MS" w:eastAsia="Times New Roman" w:hAnsi="Comic Sans MS" w:cs="Times New Roman"/>
+                <w:lang w:val="en-IN"/>
+              </w:rPr>
+              <w:t>sortn</w:t>
+            </w:r>
+            <w:proofErr w:type="spellEnd"/>
+            <w:r>
+              <w:rPr>
+                <w:rFonts w:ascii="Comic Sans MS" w:eastAsia="Times New Roman" w:hAnsi="Comic Sans MS" w:cs="Times New Roman"/>
+                <w:lang w:val="en-IN"/>
+              </w:rPr>
+              <w:t>(movies);</w:t>
+            </w:r>
+          </w:p>
+          <w:p>
+            <w:pPr>
+              <w:rPr>
+                <w:rFonts w:ascii="Comic Sans MS" w:eastAsia="Times New Roman" w:hAnsi="Comic Sans MS" w:cs="Times New Roman"/>
+                <w:lang w:val="en-IN"/>
+              </w:rPr>
+            </w:pPr>
+            <w:r>
+              <w:rPr>
+                <w:rFonts w:ascii="Comic Sans MS" w:eastAsia="Times New Roman" w:hAnsi="Comic Sans MS" w:cs="Times New Roman"/>
+                <w:lang w:val="en-IN"/>
+              </w:rPr>
+              <w:t>                    break;</w:t>
+            </w:r>
+          </w:p>
+          <w:p>
+            <w:pPr>
+              <w:rPr>
+                <w:rFonts w:ascii="Comic Sans MS" w:eastAsia="Times New Roman" w:hAnsi="Comic Sans MS" w:cs="Times New Roman"/>
+                <w:lang w:val="en-IN"/>
+              </w:rPr>
+            </w:pPr>
+            <w:r>
+              <w:rPr>
+                <w:rFonts w:ascii="Comic Sans MS" w:eastAsia="Times New Roman" w:hAnsi="Comic Sans MS" w:cs="Times New Roman"/>
+                <w:lang w:val="en-IN"/>
+              </w:rPr>
+              <w:t>                case 4:</w:t>
+            </w:r>
+          </w:p>
+          <w:p>
+            <w:pPr>
+              <w:rPr>
+                <w:rFonts w:ascii="Comic Sans MS" w:eastAsia="Times New Roman" w:hAnsi="Comic Sans MS" w:cs="Times New Roman"/>
+                <w:lang w:val="en-IN"/>
+              </w:rPr>
+            </w:pPr>
+            <w:r>
+              <w:rPr>
+                <w:rFonts w:ascii="Comic Sans MS" w:eastAsia="Times New Roman" w:hAnsi="Comic Sans MS" w:cs="Times New Roman"/>
+                <w:lang w:val="en-IN"/>
+              </w:rPr>
               <w:t xml:space="preserve">                    </w:t>
             </w:r>
-            <w:proofErr w:type="gramStart"/>
-            <w:r>
-              <w:rPr>
-                <w:rFonts w:ascii="Comic Sans MS" w:eastAsia="Times New Roman" w:hAnsi="Comic Sans MS" w:cs="Times New Roman"/>
-                <w:lang w:val="en-IN"/>
-              </w:rPr>
-              <w:t>break;</w:t>
-            </w:r>
-            <w:proofErr w:type="gramEnd"/>
-          </w:p>
-          <w:p>
-            <w:pPr>
-              <w:rPr>
-                <w:rFonts w:ascii="Comic Sans MS" w:eastAsia="Times New Roman" w:hAnsi="Comic Sans MS" w:cs="Times New Roman"/>
-                <w:lang w:val="en-IN"/>
-              </w:rPr>
-            </w:pPr>
-            <w:r>
-              <w:rPr>
-                <w:rFonts w:ascii="Comic Sans MS" w:eastAsia="Times New Roman" w:hAnsi="Comic Sans MS" w:cs="Times New Roman"/>
-                <w:lang w:val="en-IN"/>
-              </w:rPr>
-              <w:t>                case 2:</w:t>
-            </w:r>
-          </w:p>
-          <w:p>
-            <w:pPr>
-              <w:rPr>
-                <w:rFonts w:ascii="Comic Sans MS" w:eastAsia="Times New Roman" w:hAnsi="Comic Sans MS" w:cs="Times New Roman"/>
-                <w:lang w:val="en-IN"/>
-              </w:rPr>
-            </w:pPr>
-            <w:r>
-              <w:rPr>
-                <w:rFonts w:ascii="Comic Sans MS" w:eastAsia="Times New Roman" w:hAnsi="Comic Sans MS" w:cs="Times New Roman"/>
-                <w:lang w:val="en-IN"/>
-              </w:rPr>
-              <w:t>                    movies[0</w:t>
-            </w:r>
-            <w:proofErr w:type="gramStart"/>
-            <w:r>
-              <w:rPr>
-                <w:rFonts w:ascii="Comic Sans MS" w:eastAsia="Times New Roman" w:hAnsi="Comic Sans MS" w:cs="Times New Roman"/>
-                <w:lang w:val="en-IN"/>
-              </w:rPr>
-              <w:t>].</w:t>
-            </w:r>
-            <w:proofErr w:type="spellStart"/>
-            <w:r>
-              <w:rPr>
-                <w:rFonts w:ascii="Comic Sans MS" w:eastAsia="Times New Roman" w:hAnsi="Comic Sans MS" w:cs="Times New Roman"/>
-                <w:lang w:val="en-IN"/>
-              </w:rPr>
-              <w:t>list</w:t>
-            </w:r>
-            <w:proofErr w:type="gramEnd"/>
-            <w:r>
-              <w:rPr>
-                <w:rFonts w:ascii="Comic Sans MS" w:eastAsia="Times New Roman" w:hAnsi="Comic Sans MS" w:cs="Times New Roman"/>
-                <w:lang w:val="en-IN"/>
-              </w:rPr>
-              <w:t>_sa</w:t>
-            </w:r>
-            <w:proofErr w:type="spellEnd"/>
-            <w:r>
-              <w:rPr>
-                <w:rFonts w:ascii="Comic Sans MS" w:eastAsia="Times New Roman" w:hAnsi="Comic Sans MS" w:cs="Times New Roman"/>
-                <w:lang w:val="en-IN"/>
-              </w:rPr>
-              <w:t>(movies);</w:t>
-            </w:r>
-          </w:p>
-          <w:p>
-            <w:pPr>
-              <w:rPr>
-                <w:rFonts w:ascii="Comic Sans MS" w:eastAsia="Times New Roman" w:hAnsi="Comic Sans MS" w:cs="Times New Roman"/>
-                <w:lang w:val="en-IN"/>
-              </w:rPr>
-            </w:pPr>
-            <w:r>
-              <w:rPr>
-                <w:rFonts w:ascii="Comic Sans MS" w:eastAsia="Times New Roman" w:hAnsi="Comic Sans MS" w:cs="Times New Roman"/>
-                <w:lang w:val="en-IN"/>
-              </w:rPr>
-              <w:t xml:space="preserve">                    </w:t>
-            </w:r>
-            <w:proofErr w:type="gramStart"/>
-            <w:r>
-              <w:rPr>
-                <w:rFonts w:ascii="Comic Sans MS" w:eastAsia="Times New Roman" w:hAnsi="Comic Sans MS" w:cs="Times New Roman"/>
-                <w:lang w:val="en-IN"/>
-              </w:rPr>
-              <w:t>break;</w:t>
-            </w:r>
-            <w:proofErr w:type="gramEnd"/>
-          </w:p>
-          <w:p>
-            <w:pPr>
-              <w:rPr>
-                <w:rFonts w:ascii="Comic Sans MS" w:eastAsia="Times New Roman" w:hAnsi="Comic Sans MS" w:cs="Times New Roman"/>
-                <w:lang w:val="en-IN"/>
-              </w:rPr>
-            </w:pPr>
-            <w:r>
-              <w:rPr>
-                <w:rFonts w:ascii="Comic Sans MS" w:eastAsia="Times New Roman" w:hAnsi="Comic Sans MS" w:cs="Times New Roman"/>
-                <w:lang w:val="en-IN"/>
-              </w:rPr>
-              <w:t>                case 3:</w:t>
-            </w:r>
-          </w:p>
-          <w:p>
-            <w:pPr>
-              <w:rPr>
-                <w:rFonts w:ascii="Comic Sans MS" w:eastAsia="Times New Roman" w:hAnsi="Comic Sans MS" w:cs="Times New Roman"/>
-                <w:lang w:val="en-IN"/>
-              </w:rPr>
-            </w:pPr>
-            <w:r>
-              <w:rPr>
-                <w:rFonts w:ascii="Comic Sans MS" w:eastAsia="Times New Roman" w:hAnsi="Comic Sans MS" w:cs="Times New Roman"/>
-                <w:lang w:val="en-IN"/>
-              </w:rPr>
-              <w:t>                    movies[0</w:t>
-            </w:r>
-            <w:proofErr w:type="gramStart"/>
-            <w:r>
-              <w:rPr>
-                <w:rFonts w:ascii="Comic Sans MS" w:eastAsia="Times New Roman" w:hAnsi="Comic Sans MS" w:cs="Times New Roman"/>
-                <w:lang w:val="en-IN"/>
-              </w:rPr>
-              <w:t>].</w:t>
-            </w:r>
-            <w:proofErr w:type="spellStart"/>
-            <w:r>
-              <w:rPr>
-                <w:rFonts w:ascii="Comic Sans MS" w:eastAsia="Times New Roman" w:hAnsi="Comic Sans MS" w:cs="Times New Roman"/>
-                <w:lang w:val="en-IN"/>
-              </w:rPr>
-              <w:t>sortn</w:t>
-            </w:r>
-            <w:proofErr w:type="spellEnd"/>
-            <w:proofErr w:type="gramEnd"/>
-            <w:r>
-              <w:rPr>
-                <w:rFonts w:ascii="Comic Sans MS" w:eastAsia="Times New Roman" w:hAnsi="Comic Sans MS" w:cs="Times New Roman"/>
-                <w:lang w:val="en-IN"/>
-              </w:rPr>
-              <w:t>(movies);</w:t>
-            </w:r>
-          </w:p>
-          <w:p>
-            <w:pPr>
-              <w:rPr>
-                <w:rFonts w:ascii="Comic Sans MS" w:eastAsia="Times New Roman" w:hAnsi="Comic Sans MS" w:cs="Times New Roman"/>
-                <w:lang w:val="en-IN"/>
-              </w:rPr>
-            </w:pPr>
-            <w:r>
-              <w:rPr>
-                <w:rFonts w:ascii="Comic Sans MS" w:eastAsia="Times New Roman" w:hAnsi="Comic Sans MS" w:cs="Times New Roman"/>
-                <w:lang w:val="en-IN"/>
-              </w:rPr>
-              <w:t xml:space="preserve">                    </w:t>
-            </w:r>
-            <w:proofErr w:type="gramStart"/>
-            <w:r>
-              <w:rPr>
-                <w:rFonts w:ascii="Comic Sans MS" w:eastAsia="Times New Roman" w:hAnsi="Comic Sans MS" w:cs="Times New Roman"/>
-                <w:lang w:val="en-IN"/>
-              </w:rPr>
-              <w:t>break;</w:t>
-            </w:r>
-            <w:proofErr w:type="gramEnd"/>
-          </w:p>
-          <w:p>
-            <w:pPr>
-              <w:rPr>
-                <w:rFonts w:ascii="Comic Sans MS" w:eastAsia="Times New Roman" w:hAnsi="Comic Sans MS" w:cs="Times New Roman"/>
-                <w:lang w:val="en-IN"/>
-              </w:rPr>
-            </w:pPr>
-            <w:r>
-              <w:rPr>
-                <w:rFonts w:ascii="Comic Sans MS" w:eastAsia="Times New Roman" w:hAnsi="Comic Sans MS" w:cs="Times New Roman"/>
-                <w:lang w:val="en-IN"/>
-              </w:rPr>
-              <w:t>                case 4:</w:t>
-            </w:r>
-          </w:p>
-          <w:p>
-            <w:pPr>
-              <w:rPr>
-                <w:rFonts w:ascii="Comic Sans MS" w:eastAsia="Times New Roman" w:hAnsi="Comic Sans MS" w:cs="Times New Roman"/>
-                <w:lang w:val="en-IN"/>
-              </w:rPr>
-            </w:pPr>
-            <w:r>
-              <w:rPr>
-                <w:rFonts w:ascii="Comic Sans MS" w:eastAsia="Times New Roman" w:hAnsi="Comic Sans MS" w:cs="Times New Roman"/>
-                <w:lang w:val="en-IN"/>
-              </w:rPr>
-              <w:t xml:space="preserve">                    </w:t>
-            </w:r>
             <w:proofErr w:type="spellStart"/>
             <w:r>
               <w:rPr>
@@ -9170,17 +7798,8 @@
                 <w:rFonts w:ascii="Comic Sans MS" w:eastAsia="Times New Roman" w:hAnsi="Comic Sans MS" w:cs="Times New Roman"/>
                 <w:lang w:val="en-IN"/>
               </w:rPr>
-              <w:t>(0</w:t>
-            </w:r>
-            <w:proofErr w:type="gramStart"/>
-            <w:r>
-              <w:rPr>
-                <w:rFonts w:ascii="Comic Sans MS" w:eastAsia="Times New Roman" w:hAnsi="Comic Sans MS" w:cs="Times New Roman"/>
-                <w:lang w:val="en-IN"/>
-              </w:rPr>
-              <w:t>);</w:t>
-            </w:r>
-            <w:proofErr w:type="gramEnd"/>
+              <w:t>(0);</w:t>
+            </w:r>
           </w:p>
           <w:p>
             <w:pPr>
@@ -9257,17 +7876,8 @@
                 <w:rFonts w:ascii="Comic Sans MS" w:eastAsia="Times New Roman" w:hAnsi="Comic Sans MS" w:cs="Times New Roman"/>
                 <w:lang w:val="en-IN"/>
               </w:rPr>
-              <w:t xml:space="preserve"> choice!"</w:t>
-            </w:r>
-            <w:proofErr w:type="gramStart"/>
-            <w:r>
-              <w:rPr>
-                <w:rFonts w:ascii="Comic Sans MS" w:eastAsia="Times New Roman" w:hAnsi="Comic Sans MS" w:cs="Times New Roman"/>
-                <w:lang w:val="en-IN"/>
-              </w:rPr>
-              <w:t>);</w:t>
-            </w:r>
-            <w:proofErr w:type="gramEnd"/>
+              <w:t xml:space="preserve"> choice!");</w:t>
+            </w:r>
           </w:p>
           <w:p>
             <w:pPr>
@@ -9344,23 +7954,7 @@
                 <w:rFonts w:ascii="Comic Sans MS" w:eastAsia="Times New Roman" w:hAnsi="Comic Sans MS" w:cs="Times New Roman"/>
                 <w:lang w:val="en-IN"/>
               </w:rPr>
-              <w:t xml:space="preserve"> you want to </w:t>
-            </w:r>
-            <w:proofErr w:type="gramStart"/>
-            <w:r>
-              <w:rPr>
-                <w:rFonts w:ascii="Comic Sans MS" w:eastAsia="Times New Roman" w:hAnsi="Comic Sans MS" w:cs="Times New Roman"/>
-                <w:lang w:val="en-IN"/>
-              </w:rPr>
-              <w:t>continue?(</w:t>
-            </w:r>
-            <w:proofErr w:type="gramEnd"/>
-            <w:r>
-              <w:rPr>
-                <w:rFonts w:ascii="Comic Sans MS" w:eastAsia="Times New Roman" w:hAnsi="Comic Sans MS" w:cs="Times New Roman"/>
-                <w:lang w:val="en-IN"/>
-              </w:rPr>
-              <w:t>yes=1/0=no)");</w:t>
+              <w:t xml:space="preserve"> you want to continue?(yes=1/0=no)");</w:t>
             </w:r>
           </w:p>
           <w:p>
@@ -9378,7 +7972,6 @@
               <w:t xml:space="preserve">            flag = </w:t>
             </w:r>
             <w:proofErr w:type="spellStart"/>
-            <w:proofErr w:type="gramStart"/>
             <w:r>
               <w:rPr>
                 <w:rFonts w:ascii="Comic Sans MS" w:eastAsia="Times New Roman" w:hAnsi="Comic Sans MS" w:cs="Times New Roman"/>
@@ -9387,7 +7980,6 @@
               <w:t>sc.nextInt</w:t>
             </w:r>
             <w:proofErr w:type="spellEnd"/>
-            <w:proofErr w:type="gramEnd"/>
             <w:r>
               <w:rPr>
                 <w:rFonts w:ascii="Comic Sans MS" w:eastAsia="Times New Roman" w:hAnsi="Comic Sans MS" w:cs="Times New Roman"/>
@@ -9423,17 +8015,8 @@
                 <w:rFonts w:ascii="Comic Sans MS" w:eastAsia="Times New Roman" w:hAnsi="Comic Sans MS" w:cs="Times New Roman"/>
                 <w:lang w:val="en-IN"/>
               </w:rPr>
-              <w:t xml:space="preserve">                </w:t>
-            </w:r>
-            <w:proofErr w:type="gramStart"/>
-            <w:r>
-              <w:rPr>
-                <w:rFonts w:ascii="Comic Sans MS" w:eastAsia="Times New Roman" w:hAnsi="Comic Sans MS" w:cs="Times New Roman"/>
-                <w:lang w:val="en-IN"/>
-              </w:rPr>
-              <w:t>break;</w:t>
-            </w:r>
-            <w:proofErr w:type="gramEnd"/>
+              <w:t>                break;</w:t>
+            </w:r>
           </w:p>
           <w:p>
             <w:pPr>
@@ -9630,7 +8213,7 @@
             </w:pPr>
             <w:r>
               <w:pict w14:anchorId="70146DF7">
-                <v:shape id="_x0000_i1049" type="#_x0000_t75" style="width:214.8pt;height:292.2pt;visibility:visible;mso-wrap-style:square;mso-position-horizontal:center;mso-position-horizontal-relative:margin;mso-position-vertical:top;mso-position-vertical-relative:margin">
+                <v:shape id="_x0000_i1039" type="#_x0000_t75" style="width:214.8pt;height:292.2pt;visibility:visible;mso-wrap-style:square;mso-position-horizontal:center;mso-position-horizontal-relative:margin;mso-position-vertical:top;mso-position-vertical-relative:margin">
                   <v:imagedata r:id="rId6" o:title=""/>
                 </v:shape>
               </w:pict>
@@ -9642,7 +8225,7 @@
                 <w:noProof/>
               </w:rPr>
               <w:pict w14:anchorId="4B92994E">
-                <v:shape id="_x0000_i1057" type="#_x0000_t75" style="width:211.2pt;height:419.4pt;visibility:visible;mso-wrap-style:square">
+                <v:shape id="_x0000_i1040" type="#_x0000_t75" style="width:211.2pt;height:419.4pt;visibility:visible;mso-wrap-style:square">
                   <v:imagedata r:id="rId7" o:title=""/>
                 </v:shape>
               </w:pict>
@@ -9664,147 +8247,8 @@
               <w:rPr>
                 <w:rFonts w:ascii="Comic Sans MS" w:eastAsia="Times New Roman" w:hAnsi="Comic Sans MS" w:cs="Times New Roman"/>
                 <w:b/>
-                <w:noProof/>
-              </w:rPr>
-            </w:pPr>
-          </w:p>
-          <w:p>
-            <w:pPr>
-              <w:spacing w:line="240" w:lineRule="auto"/>
-              <w:rPr>
-                <w:rFonts w:ascii="Comic Sans MS" w:eastAsia="Times New Roman" w:hAnsi="Comic Sans MS" w:cs="Times New Roman"/>
-                <w:b/>
-                <w:noProof/>
-              </w:rPr>
-            </w:pPr>
-          </w:p>
-          <w:p>
-            <w:pPr>
-              <w:spacing w:line="240" w:lineRule="auto"/>
-              <w:rPr>
-                <w:rFonts w:ascii="Comic Sans MS" w:eastAsia="Times New Roman" w:hAnsi="Comic Sans MS" w:cs="Times New Roman"/>
-                <w:b/>
-                <w:noProof/>
-              </w:rPr>
-            </w:pPr>
-          </w:p>
-          <w:p>
-            <w:pPr>
-              <w:spacing w:line="240" w:lineRule="auto"/>
-              <w:rPr>
-                <w:rFonts w:ascii="Comic Sans MS" w:eastAsia="Times New Roman" w:hAnsi="Comic Sans MS" w:cs="Times New Roman"/>
-                <w:b/>
-                <w:noProof/>
-              </w:rPr>
-            </w:pPr>
-          </w:p>
-          <w:p>
-            <w:pPr>
-              <w:spacing w:line="240" w:lineRule="auto"/>
-              <w:rPr>
-                <w:rFonts w:ascii="Comic Sans MS" w:eastAsia="Times New Roman" w:hAnsi="Comic Sans MS" w:cs="Times New Roman"/>
-                <w:b/>
-                <w:noProof/>
-              </w:rPr>
-            </w:pPr>
-          </w:p>
-          <w:p>
-            <w:pPr>
-              <w:spacing w:line="240" w:lineRule="auto"/>
-              <w:rPr>
-                <w:rFonts w:ascii="Comic Sans MS" w:eastAsia="Times New Roman" w:hAnsi="Comic Sans MS" w:cs="Times New Roman"/>
-                <w:b/>
-                <w:noProof/>
-              </w:rPr>
-            </w:pPr>
-          </w:p>
-          <w:p>
-            <w:pPr>
-              <w:spacing w:line="240" w:lineRule="auto"/>
-              <w:rPr>
-                <w:rFonts w:ascii="Comic Sans MS" w:eastAsia="Times New Roman" w:hAnsi="Comic Sans MS" w:cs="Times New Roman"/>
-                <w:b/>
-                <w:noProof/>
-              </w:rPr>
-            </w:pPr>
-          </w:p>
-          <w:p>
-            <w:pPr>
-              <w:spacing w:line="240" w:lineRule="auto"/>
-              <w:rPr>
-                <w:rFonts w:ascii="Comic Sans MS" w:eastAsia="Times New Roman" w:hAnsi="Comic Sans MS" w:cs="Times New Roman"/>
-                <w:b/>
-                <w:noProof/>
-              </w:rPr>
-            </w:pPr>
-          </w:p>
-          <w:p>
-            <w:pPr>
-              <w:spacing w:line="240" w:lineRule="auto"/>
-              <w:rPr>
-                <w:rFonts w:ascii="Comic Sans MS" w:eastAsia="Times New Roman" w:hAnsi="Comic Sans MS" w:cs="Times New Roman"/>
-                <w:b/>
-                <w:noProof/>
-              </w:rPr>
-            </w:pPr>
-          </w:p>
-          <w:p>
-            <w:pPr>
-              <w:spacing w:line="240" w:lineRule="auto"/>
-              <w:rPr>
-                <w:rFonts w:ascii="Comic Sans MS" w:eastAsia="Times New Roman" w:hAnsi="Comic Sans MS" w:cs="Times New Roman"/>
-                <w:b/>
-                <w:noProof/>
-              </w:rPr>
-            </w:pPr>
-          </w:p>
-          <w:p>
-            <w:pPr>
-              <w:spacing w:line="240" w:lineRule="auto"/>
-              <w:rPr>
-                <w:rFonts w:ascii="Comic Sans MS" w:eastAsia="Times New Roman" w:hAnsi="Comic Sans MS" w:cs="Times New Roman"/>
-                <w:b/>
-              </w:rPr>
-            </w:pPr>
-          </w:p>
-        </w:tc>
-      </w:tr>
-      <w:tr>
-        <w:tc>
-          <w:tcPr>
-            <w:tcW w:w="9795" w:type="dxa"/>
-            <w:gridSpan w:val="2"/>
-            <w:tcBorders>
-              <w:top w:val="single" w:sz="8" w:space="0" w:color="000001"/>
-              <w:left w:val="single" w:sz="8" w:space="0" w:color="000001"/>
-              <w:bottom w:val="single" w:sz="8" w:space="0" w:color="000001"/>
-              <w:right w:val="single" w:sz="8" w:space="0" w:color="000001"/>
-            </w:tcBorders>
-            <w:shd w:val="clear" w:color="auto" w:fill="D9D9D9"/>
-            <w:tcMar>
-              <w:left w:w="80" w:type="dxa"/>
-            </w:tcMar>
-          </w:tcPr>
-          <w:p>
-            <w:pPr>
-              <w:spacing w:line="240" w:lineRule="auto"/>
-              <w:jc w:val="center"/>
-              <w:rPr>
-                <w:rFonts w:ascii="Comic Sans MS" w:hAnsi="Comic Sans MS"/>
-                <w:sz w:val="24"/>
-                <w:szCs w:val="24"/>
-              </w:rPr>
-            </w:pPr>
-            <w:r>
-              <w:rPr>
-                <w:rFonts w:ascii="Comic Sans MS" w:eastAsia="Times New Roman" w:hAnsi="Comic Sans MS" w:cs="Times New Roman"/>
-                <w:b/>
-                <w:sz w:val="24"/>
-                <w:szCs w:val="24"/>
-              </w:rPr>
-              <w:lastRenderedPageBreak/>
-              <w:t>Program 4</w:t>
-            </w:r>
+              </w:rPr>
+            </w:pPr>
           </w:p>
         </w:tc>
       </w:tr>
@@ -9835,7 +8279,7 @@
                 <w:rFonts w:ascii="Comic Sans MS" w:eastAsia="Times New Roman" w:hAnsi="Comic Sans MS" w:cs="Times New Roman"/>
                 <w:b/>
               </w:rPr>
-              <w:t>PROBLEM STATEMENT:</w:t>
+              <w:t>CONCLUSION:</w:t>
             </w:r>
           </w:p>
         </w:tc>
@@ -9859,185 +8303,12 @@
                 <w:rFonts w:ascii="Comic Sans MS" w:eastAsia="Times New Roman" w:hAnsi="Comic Sans MS" w:cs="Times New Roman"/>
               </w:rPr>
             </w:pPr>
-          </w:p>
-        </w:tc>
-      </w:tr>
-      <w:tr>
-        <w:tc>
-          <w:tcPr>
-            <w:tcW w:w="2280" w:type="dxa"/>
-            <w:tcBorders>
-              <w:top w:val="single" w:sz="8" w:space="0" w:color="000001"/>
-              <w:left w:val="single" w:sz="8" w:space="0" w:color="000001"/>
-              <w:bottom w:val="single" w:sz="8" w:space="0" w:color="000001"/>
-              <w:right w:val="single" w:sz="8" w:space="0" w:color="000001"/>
-            </w:tcBorders>
-            <w:shd w:val="clear" w:color="auto" w:fill="auto"/>
-            <w:tcMar>
-              <w:left w:w="80" w:type="dxa"/>
-            </w:tcMar>
-          </w:tcPr>
-          <w:p>
-            <w:pPr>
-              <w:spacing w:line="240" w:lineRule="auto"/>
-              <w:rPr>
-                <w:rFonts w:ascii="Comic Sans MS" w:hAnsi="Comic Sans MS"/>
-              </w:rPr>
-            </w:pPr>
-            <w:r>
-              <w:rPr>
-                <w:rFonts w:ascii="Comic Sans MS" w:eastAsia="Times New Roman" w:hAnsi="Comic Sans MS" w:cs="Times New Roman"/>
-                <w:b/>
-              </w:rPr>
-              <w:t>PROGRAM:</w:t>
-            </w:r>
-          </w:p>
-        </w:tc>
-        <w:tc>
-          <w:tcPr>
-            <w:tcW w:w="7515" w:type="dxa"/>
-            <w:tcBorders>
-              <w:top w:val="single" w:sz="8" w:space="0" w:color="000001"/>
-              <w:left w:val="single" w:sz="8" w:space="0" w:color="000001"/>
-              <w:bottom w:val="single" w:sz="8" w:space="0" w:color="000001"/>
-              <w:right w:val="single" w:sz="8" w:space="0" w:color="000001"/>
-            </w:tcBorders>
-            <w:shd w:val="clear" w:color="auto" w:fill="auto"/>
-            <w:tcMar>
-              <w:left w:w="80" w:type="dxa"/>
-            </w:tcMar>
-          </w:tcPr>
-          <w:p>
-            <w:pPr>
-              <w:rPr>
-                <w:rFonts w:ascii="Comic Sans MS" w:eastAsia="Times New Roman" w:hAnsi="Comic Sans MS" w:cs="Times New Roman"/>
-              </w:rPr>
-            </w:pPr>
-          </w:p>
-          <w:p>
-            <w:pPr>
-              <w:rPr>
-                <w:rFonts w:ascii="Comic Sans MS" w:eastAsia="Times New Roman" w:hAnsi="Comic Sans MS" w:cs="Times New Roman"/>
-              </w:rPr>
-            </w:pPr>
-          </w:p>
-          <w:p>
-            <w:pPr>
-              <w:rPr>
-                <w:rFonts w:ascii="Comic Sans MS" w:eastAsia="Times New Roman" w:hAnsi="Comic Sans MS" w:cs="Times New Roman"/>
-              </w:rPr>
-            </w:pPr>
-          </w:p>
-          <w:p>
-            <w:pPr>
-              <w:rPr>
-                <w:rFonts w:ascii="Comic Sans MS" w:eastAsia="Times New Roman" w:hAnsi="Comic Sans MS" w:cs="Times New Roman"/>
-              </w:rPr>
-            </w:pPr>
-          </w:p>
-          <w:p>
-            <w:pPr>
-              <w:rPr>
-                <w:rFonts w:ascii="Comic Sans MS" w:eastAsia="Times New Roman" w:hAnsi="Comic Sans MS" w:cs="Times New Roman"/>
-              </w:rPr>
-            </w:pPr>
-          </w:p>
-          <w:p>
-            <w:pPr>
-              <w:rPr>
-                <w:rFonts w:ascii="Comic Sans MS" w:eastAsia="Times New Roman" w:hAnsi="Comic Sans MS" w:cs="Times New Roman"/>
-              </w:rPr>
-            </w:pPr>
-          </w:p>
-        </w:tc>
-      </w:tr>
-      <w:tr>
-        <w:trPr>
-          <w:trHeight w:val="675"/>
-        </w:trPr>
-        <w:tc>
-          <w:tcPr>
-            <w:tcW w:w="9795" w:type="dxa"/>
-            <w:gridSpan w:val="2"/>
-            <w:tcBorders>
-              <w:top w:val="single" w:sz="8" w:space="0" w:color="000001"/>
-              <w:left w:val="single" w:sz="8" w:space="0" w:color="000001"/>
-              <w:bottom w:val="single" w:sz="8" w:space="0" w:color="000001"/>
-              <w:right w:val="single" w:sz="8" w:space="0" w:color="000001"/>
-            </w:tcBorders>
-            <w:shd w:val="clear" w:color="auto" w:fill="auto"/>
-            <w:tcMar>
-              <w:left w:w="80" w:type="dxa"/>
-            </w:tcMar>
-          </w:tcPr>
-          <w:p>
-            <w:pPr>
-              <w:spacing w:line="240" w:lineRule="auto"/>
-              <w:rPr>
-                <w:rFonts w:ascii="Comic Sans MS" w:hAnsi="Comic Sans MS"/>
-              </w:rPr>
-            </w:pPr>
-            <w:r>
-              <w:rPr>
-                <w:rFonts w:ascii="Comic Sans MS" w:eastAsia="Times New Roman" w:hAnsi="Comic Sans MS" w:cs="Times New Roman"/>
-                <w:b/>
-              </w:rPr>
-              <w:t xml:space="preserve">RESULT: </w:t>
-            </w:r>
-          </w:p>
-        </w:tc>
-      </w:tr>
-      <w:tr>
-        <w:tc>
-          <w:tcPr>
-            <w:tcW w:w="2280" w:type="dxa"/>
-            <w:tcBorders>
-              <w:top w:val="single" w:sz="8" w:space="0" w:color="000001"/>
-              <w:left w:val="single" w:sz="8" w:space="0" w:color="000001"/>
-              <w:bottom w:val="single" w:sz="8" w:space="0" w:color="000001"/>
-              <w:right w:val="single" w:sz="8" w:space="0" w:color="000001"/>
-            </w:tcBorders>
-            <w:shd w:val="clear" w:color="auto" w:fill="auto"/>
-            <w:tcMar>
-              <w:left w:w="80" w:type="dxa"/>
-            </w:tcMar>
-          </w:tcPr>
-          <w:p>
-            <w:pPr>
-              <w:spacing w:line="240" w:lineRule="auto"/>
-              <w:rPr>
-                <w:rFonts w:ascii="Comic Sans MS" w:hAnsi="Comic Sans MS"/>
-              </w:rPr>
-            </w:pPr>
-            <w:r>
-              <w:rPr>
-                <w:rFonts w:ascii="Comic Sans MS" w:eastAsia="Times New Roman" w:hAnsi="Comic Sans MS" w:cs="Times New Roman"/>
-                <w:b/>
-              </w:rPr>
-              <w:t>CONCLUSION:</w:t>
-            </w:r>
-          </w:p>
-        </w:tc>
-        <w:tc>
-          <w:tcPr>
-            <w:tcW w:w="7515" w:type="dxa"/>
-            <w:tcBorders>
-              <w:top w:val="single" w:sz="8" w:space="0" w:color="000001"/>
-              <w:left w:val="single" w:sz="8" w:space="0" w:color="000001"/>
-              <w:bottom w:val="single" w:sz="8" w:space="0" w:color="000001"/>
-              <w:right w:val="single" w:sz="8" w:space="0" w:color="000001"/>
-            </w:tcBorders>
-            <w:shd w:val="clear" w:color="auto" w:fill="auto"/>
-            <w:tcMar>
-              <w:left w:w="80" w:type="dxa"/>
-            </w:tcMar>
-          </w:tcPr>
-          <w:p>
-            <w:pPr>
-              <w:rPr>
-                <w:rFonts w:ascii="Comic Sans MS" w:eastAsia="Times New Roman" w:hAnsi="Comic Sans MS" w:cs="Times New Roman"/>
-              </w:rPr>
-            </w:pPr>
+            <w:r>
+              <w:rPr>
+                <w:rFonts w:ascii="Comic Sans MS" w:eastAsia="Times New Roman" w:hAnsi="Comic Sans MS" w:cs="Times New Roman"/>
+              </w:rPr>
+              <w:t>In this experiment, we learned, how to declare 1D and multidimensional arrays in java. We also learnt how to declare an object array ad use it to sort objects by specific properties.</w:t>
+            </w:r>
           </w:p>
         </w:tc>
       </w:tr>
@@ -10581,6 +8852,7 @@
   <w:style w:type="character" w:default="1" w:styleId="DefaultParagraphFont">
     <w:name w:val="Default Paragraph Font"/>
     <w:uiPriority w:val="1"/>
+    <w:semiHidden/>
     <w:unhideWhenUsed/>
   </w:style>
   <w:style w:type="table" w:default="1" w:styleId="TableNormal">

</xml_diff>